<commit_message>
updated formatting added sites
</commit_message>
<xml_diff>
--- a/Brad Tudor - Resume.docx
+++ b/Brad Tudor - Resume.docx
@@ -1,6 +1,6 @@
 
 <file path=word/document.xml><?xml version="1.0" encoding="utf-8"?>
-<w:document xmlns:wpc="http://schemas.microsoft.com/office/word/2010/wordprocessingCanvas" xmlns:cx="http://schemas.microsoft.com/office/drawing/2014/chartex" xmlns:cx1="http://schemas.microsoft.com/office/drawing/2015/9/8/chartex" xmlns:cx2="http://schemas.microsoft.com/office/drawing/2015/10/21/chartex" xmlns:cx3="http://schemas.microsoft.com/office/drawing/2016/5/9/chartex" xmlns:cx4="http://schemas.microsoft.com/office/drawing/2016/5/10/chartex" xmlns:cx5="http://schemas.microsoft.com/office/drawing/2016/5/11/chartex" xmlns:cx6="http://schemas.microsoft.com/office/drawing/2016/5/12/chartex" xmlns:cx7="http://schemas.microsoft.com/office/drawing/2016/5/13/chartex" xmlns:cx8="http://schemas.microsoft.com/office/drawing/2016/5/14/chartex" xmlns:mc="http://schemas.openxmlformats.org/markup-compatibility/2006" xmlns:aink="http://schemas.microsoft.com/office/drawing/2016/ink" xmlns:am3d="http://schemas.microsoft.com/office/drawing/2017/model3d" xmlns:o="urn:schemas-microsoft-com:office:office" xmlns:r="http://schemas.openxmlformats.org/officeDocument/2006/relationships" xmlns:m="http://schemas.openxmlformats.org/officeDocument/2006/math" xmlns:v="urn:schemas-microsoft-com:vml" xmlns:wp14="http://schemas.microsoft.com/office/word/2010/wordprocessingDrawing" xmlns:wp="http://schemas.openxmlformats.org/drawingml/2006/wordprocessingDrawing" xmlns:w10="urn:schemas-microsoft-com:office:word" xmlns:w="http://schemas.openxmlformats.org/wordprocessingml/2006/main" xmlns:w14="http://schemas.microsoft.com/office/word/2010/wordml" xmlns:w15="http://schemas.microsoft.com/office/word/2012/wordml" xmlns:w16cid="http://schemas.microsoft.com/office/word/2016/wordml/cid" xmlns:w16se="http://schemas.microsoft.com/office/word/2015/wordml/symex" xmlns:wpg="http://schemas.microsoft.com/office/word/2010/wordprocessingGroup" xmlns:wpi="http://schemas.microsoft.com/office/word/2010/wordprocessingInk" xmlns:wne="http://schemas.microsoft.com/office/word/2006/wordml" xmlns:wps="http://schemas.microsoft.com/office/word/2010/wordprocessingShape" mc:Ignorable="w14 w15 w16se w16cid wp14">
+<w:document xmlns:wpc="http://schemas.microsoft.com/office/word/2010/wordprocessingCanvas" xmlns:mc="http://schemas.openxmlformats.org/markup-compatibility/2006" xmlns:o="urn:schemas-microsoft-com:office:office" xmlns:r="http://schemas.openxmlformats.org/officeDocument/2006/relationships" xmlns:m="http://schemas.openxmlformats.org/officeDocument/2006/math" xmlns:v="urn:schemas-microsoft-com:vml" xmlns:wp14="http://schemas.microsoft.com/office/word/2010/wordprocessingDrawing" xmlns:wp="http://schemas.openxmlformats.org/drawingml/2006/wordprocessingDrawing" xmlns:w10="urn:schemas-microsoft-com:office:word" xmlns:w="http://schemas.openxmlformats.org/wordprocessingml/2006/main" xmlns:w14="http://schemas.microsoft.com/office/word/2010/wordml" xmlns:w15="http://schemas.microsoft.com/office/word/2012/wordml" xmlns:wpg="http://schemas.microsoft.com/office/word/2010/wordprocessingGroup" xmlns:wpi="http://schemas.microsoft.com/office/word/2010/wordprocessingInk" xmlns:wne="http://schemas.microsoft.com/office/word/2006/wordml" xmlns:wps="http://schemas.microsoft.com/office/word/2010/wordprocessingShape" mc:Ignorable="w14 w15 wp14">
   <w:body>
     <w:p>
       <w:pPr>
@@ -67,7 +67,7 @@
               </wp:anchor>
             </w:drawing>
           </mc:Choice>
-          <mc:Fallback>
+          <mc:Fallback xmlns:w16se="http://schemas.microsoft.com/office/word/2015/wordml/symex" xmlns:w16cid="http://schemas.microsoft.com/office/word/2016/wordml/cid" xmlns:am3d="http://schemas.microsoft.com/office/drawing/2017/model3d" xmlns:aink="http://schemas.microsoft.com/office/drawing/2016/ink" xmlns:cx8="http://schemas.microsoft.com/office/drawing/2016/5/14/chartex" xmlns:cx7="http://schemas.microsoft.com/office/drawing/2016/5/13/chartex" xmlns:cx6="http://schemas.microsoft.com/office/drawing/2016/5/12/chartex" xmlns:cx5="http://schemas.microsoft.com/office/drawing/2016/5/11/chartex" xmlns:cx4="http://schemas.microsoft.com/office/drawing/2016/5/10/chartex" xmlns:cx3="http://schemas.microsoft.com/office/drawing/2016/5/9/chartex" xmlns:cx2="http://schemas.microsoft.com/office/drawing/2015/10/21/chartex" xmlns:cx1="http://schemas.microsoft.com/office/drawing/2015/9/8/chartex" xmlns:cx="http://schemas.microsoft.com/office/drawing/2014/chartex">
             <w:pict>
               <v:line id="_x0000_s1026" style="visibility:visible;position:absolute;margin-left:-15.7pt;margin-top:27.3pt;width:577.5pt;height:0.0pt;z-index:251659264;mso-position-horizontal:absolute;mso-position-horizontal-relative:text;mso-position-vertical:absolute;mso-position-vertical-relative:line;mso-wrap-distance-left:0.0pt;mso-wrap-distance-top:0.0pt;mso-wrap-distance-right:0.0pt;mso-wrap-distance-bottom:0.0pt;">
                 <v:fill on="f"/>
@@ -194,7 +194,7 @@
               </wp:anchor>
             </w:drawing>
           </mc:Choice>
-          <mc:Fallback>
+          <mc:Fallback xmlns:w16se="http://schemas.microsoft.com/office/word/2015/wordml/symex" xmlns:w16cid="http://schemas.microsoft.com/office/word/2016/wordml/cid" xmlns:am3d="http://schemas.microsoft.com/office/drawing/2017/model3d" xmlns:aink="http://schemas.microsoft.com/office/drawing/2016/ink" xmlns:cx8="http://schemas.microsoft.com/office/drawing/2016/5/14/chartex" xmlns:cx7="http://schemas.microsoft.com/office/drawing/2016/5/13/chartex" xmlns:cx6="http://schemas.microsoft.com/office/drawing/2016/5/12/chartex" xmlns:cx5="http://schemas.microsoft.com/office/drawing/2016/5/11/chartex" xmlns:cx4="http://schemas.microsoft.com/office/drawing/2016/5/10/chartex" xmlns:cx3="http://schemas.microsoft.com/office/drawing/2016/5/9/chartex" xmlns:cx2="http://schemas.microsoft.com/office/drawing/2015/10/21/chartex" xmlns:cx1="http://schemas.microsoft.com/office/drawing/2015/9/8/chartex" xmlns:cx="http://schemas.microsoft.com/office/drawing/2014/chartex">
             <w:pict>
               <v:line id="_x0000_s1027" style="visibility:visible;position:absolute;margin-left:-15.7pt;margin-top:-3.1pt;width:577.5pt;height:0.0pt;z-index:251660288;mso-position-horizontal:absolute;mso-position-horizontal-relative:text;mso-position-vertical:absolute;mso-position-vertical-relative:line;mso-wrap-distance-left:0.0pt;mso-wrap-distance-top:0.0pt;mso-wrap-distance-right:0.0pt;mso-wrap-distance-bottom:0.0pt;">
                 <v:fill on="f"/>
@@ -293,7 +293,14 @@
           <w:rFonts w:ascii="Times New Roman" w:hAnsi="Times New Roman"/>
           <w:bCs/>
         </w:rPr>
-        <w:t xml:space="preserve">xperienced in MERN stack.  </w:t>
+        <w:t>xperience</w:t>
+      </w:r>
+      <w:r>
+        <w:rPr>
+          <w:rFonts w:ascii="Times New Roman" w:hAnsi="Times New Roman"/>
+          <w:bCs/>
+        </w:rPr>
+        <w:t xml:space="preserve"> in MERN stack.  </w:t>
       </w:r>
       <w:r>
         <w:rPr>
@@ -430,7 +437,7 @@
               </wp:anchor>
             </w:drawing>
           </mc:Choice>
-          <mc:Fallback>
+          <mc:Fallback xmlns:w16se="http://schemas.microsoft.com/office/word/2015/wordml/symex" xmlns:w16cid="http://schemas.microsoft.com/office/word/2016/wordml/cid" xmlns:am3d="http://schemas.microsoft.com/office/drawing/2017/model3d" xmlns:aink="http://schemas.microsoft.com/office/drawing/2016/ink" xmlns:cx8="http://schemas.microsoft.com/office/drawing/2016/5/14/chartex" xmlns:cx7="http://schemas.microsoft.com/office/drawing/2016/5/13/chartex" xmlns:cx6="http://schemas.microsoft.com/office/drawing/2016/5/12/chartex" xmlns:cx5="http://schemas.microsoft.com/office/drawing/2016/5/11/chartex" xmlns:cx4="http://schemas.microsoft.com/office/drawing/2016/5/10/chartex" xmlns:cx3="http://schemas.microsoft.com/office/drawing/2016/5/9/chartex" xmlns:cx2="http://schemas.microsoft.com/office/drawing/2015/10/21/chartex" xmlns:cx1="http://schemas.microsoft.com/office/drawing/2015/9/8/chartex" xmlns:cx="http://schemas.microsoft.com/office/drawing/2014/chartex">
             <w:pict>
               <v:line w14:anchorId="72751AC2" id="officeArt object" o:spid="_x0000_s1026" alt="officeArt object" style="position:absolute;z-index:251670528;visibility:visible;mso-wrap-style:square;mso-wrap-distance-left:0;mso-wrap-distance-top:0;mso-wrap-distance-right:0;mso-wrap-distance-bottom:0;mso-position-horizontal:absolute;mso-position-horizontal-relative:text;mso-position-vertical:absolute;mso-position-vertical-relative:line" from="-17.2pt,5.5pt" to="560.3pt,5.5pt" o:gfxdata="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" strokeweight="1.5pt">
                 <w10:wrap anchory="line"/>
@@ -466,11 +473,6 @@
     </w:p>
     <w:p>
       <w:pPr>
-        <w:pStyle w:val="ListParagraph"/>
-        <w:numPr>
-          <w:ilvl w:val="0"/>
-          <w:numId w:val="9"/>
-        </w:numPr>
         <w:spacing w:after="0" w:line="240" w:lineRule="auto"/>
         <w:rPr>
           <w:rFonts w:ascii="Times New Roman" w:eastAsia="Times New Roman" w:hAnsi="Times New Roman" w:cs="Times New Roman"/>
@@ -480,10 +482,7 @@
       </w:pPr>
       <w:r>
         <w:rPr>
-          <w:rFonts w:ascii="Times New Roman" w:eastAsia="Times New Roman" w:hAnsi="Times New Roman" w:cs="Times New Roman"/>
           <w:noProof/>
-          <w:sz w:val="8"/>
-          <w:szCs w:val="8"/>
         </w:rPr>
         <mc:AlternateContent>
           <mc:Choice Requires="wps">
@@ -530,7 +529,7 @@
               </wp:anchor>
             </w:drawing>
           </mc:Choice>
-          <mc:Fallback>
+          <mc:Fallback xmlns:w16se="http://schemas.microsoft.com/office/word/2015/wordml/symex" xmlns:w16cid="http://schemas.microsoft.com/office/word/2016/wordml/cid" xmlns:am3d="http://schemas.microsoft.com/office/drawing/2017/model3d" xmlns:aink="http://schemas.microsoft.com/office/drawing/2016/ink" xmlns:cx8="http://schemas.microsoft.com/office/drawing/2016/5/14/chartex" xmlns:cx7="http://schemas.microsoft.com/office/drawing/2016/5/13/chartex" xmlns:cx6="http://schemas.microsoft.com/office/drawing/2016/5/12/chartex" xmlns:cx5="http://schemas.microsoft.com/office/drawing/2016/5/11/chartex" xmlns:cx4="http://schemas.microsoft.com/office/drawing/2016/5/10/chartex" xmlns:cx3="http://schemas.microsoft.com/office/drawing/2016/5/9/chartex" xmlns:cx2="http://schemas.microsoft.com/office/drawing/2015/10/21/chartex" xmlns:cx1="http://schemas.microsoft.com/office/drawing/2015/9/8/chartex" xmlns:cx="http://schemas.microsoft.com/office/drawing/2014/chartex">
             <w:pict>
               <v:line w14:anchorId="69689218" id="officeArt object" o:spid="_x0000_s1026" alt="officeArt object" style="position:absolute;z-index:251672576;visibility:visible;mso-wrap-style:square;mso-wrap-distance-left:0;mso-wrap-distance-top:0;mso-wrap-distance-right:0;mso-wrap-distance-bottom:0;mso-position-horizontal:absolute;mso-position-horizontal-relative:text;mso-position-vertical:absolute;mso-position-vertical-relative:line" from="-17.25pt,.35pt" to="560.25pt,.35pt" o:gfxdata="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" strokeweight="1.5pt">
                 <w10:wrap anchory="line"/>
@@ -568,7 +567,7 @@
         <w:spacing w:after="0" w:line="240" w:lineRule="auto"/>
         <w:ind w:left="360"/>
         <w:rPr>
-          <w:rFonts w:ascii="Times New Roman" w:eastAsia="Times New Roman" w:hAnsi="Times New Roman" w:cs="Times New Roman"/>
+          <w:rFonts w:ascii="Times New Roman" w:hAnsi="Times New Roman"/>
           <w:sz w:val="21"/>
           <w:szCs w:val="21"/>
         </w:rPr>
@@ -748,25 +747,33 @@
           <w:szCs w:val="21"/>
         </w:rPr>
         <w:tab/>
-        <w:t>Node</w:t>
-      </w:r>
-      <w:r>
-        <w:rPr>
-          <w:rFonts w:ascii="Times New Roman" w:hAnsi="Times New Roman"/>
-          <w:sz w:val="21"/>
-          <w:szCs w:val="21"/>
-        </w:rPr>
-        <w:tab/>
-      </w:r>
-      <w:r>
-        <w:rPr>
-          <w:rFonts w:ascii="Times New Roman" w:hAnsi="Times New Roman"/>
-          <w:sz w:val="21"/>
-          <w:szCs w:val="21"/>
-        </w:rPr>
-        <w:tab/>
+      </w:r>
+      <w:r>
+        <w:rPr>
+          <w:rFonts w:ascii="Times New Roman" w:hAnsi="Times New Roman"/>
+          <w:sz w:val="21"/>
+          <w:szCs w:val="21"/>
+        </w:rPr>
+        <w:t>MongoDB</w:t>
+      </w:r>
+      <w:r>
+        <w:rPr>
+          <w:rFonts w:ascii="Times New Roman" w:hAnsi="Times New Roman"/>
+          <w:sz w:val="21"/>
+          <w:szCs w:val="21"/>
+        </w:rPr>
+        <w:tab/>
+      </w:r>
+      <w:proofErr w:type="spellStart"/>
+      <w:r>
+        <w:rPr>
+          <w:rFonts w:ascii="Times New Roman" w:hAnsi="Times New Roman"/>
+          <w:sz w:val="21"/>
+          <w:szCs w:val="21"/>
+        </w:rPr>
         <w:t>RabbitMQ</w:t>
       </w:r>
+      <w:proofErr w:type="spellEnd"/>
       <w:r>
         <w:rPr>
           <w:rFonts w:ascii="Times New Roman" w:hAnsi="Times New Roman"/>
@@ -807,7 +814,75 @@
           <w:szCs w:val="21"/>
         </w:rPr>
         <w:tab/>
-        <w:t>Nginx</w:t>
+      </w:r>
+      <w:r>
+        <w:rPr>
+          <w:rFonts w:ascii="Times New Roman" w:hAnsi="Times New Roman"/>
+          <w:sz w:val="21"/>
+          <w:szCs w:val="21"/>
+        </w:rPr>
+        <w:t>AWS S3</w:t>
+      </w:r>
+    </w:p>
+    <w:p>
+      <w:pPr>
+        <w:spacing w:after="0" w:line="240" w:lineRule="auto"/>
+        <w:ind w:left="360"/>
+        <w:rPr>
+          <w:rFonts w:ascii="Times New Roman" w:eastAsia="Times New Roman" w:hAnsi="Times New Roman" w:cs="Times New Roman"/>
+          <w:sz w:val="21"/>
+          <w:szCs w:val="21"/>
+        </w:rPr>
+      </w:pPr>
+      <w:r>
+        <w:rPr>
+          <w:rFonts w:ascii="Times New Roman" w:hAnsi="Times New Roman"/>
+          <w:sz w:val="21"/>
+          <w:szCs w:val="21"/>
+        </w:rPr>
+        <w:t>Jest</w:t>
+      </w:r>
+      <w:r>
+        <w:rPr>
+          <w:rFonts w:ascii="Times New Roman" w:hAnsi="Times New Roman"/>
+          <w:sz w:val="21"/>
+          <w:szCs w:val="21"/>
+        </w:rPr>
+        <w:tab/>
+      </w:r>
+      <w:r>
+        <w:rPr>
+          <w:rFonts w:ascii="Times New Roman" w:hAnsi="Times New Roman"/>
+          <w:sz w:val="21"/>
+          <w:szCs w:val="21"/>
+        </w:rPr>
+        <w:tab/>
+      </w:r>
+      <w:r>
+        <w:rPr>
+          <w:rFonts w:ascii="Times New Roman" w:hAnsi="Times New Roman"/>
+          <w:sz w:val="21"/>
+          <w:szCs w:val="21"/>
+        </w:rPr>
+        <w:tab/>
+        <w:t>Enzyme</w:t>
+      </w:r>
+      <w:r>
+        <w:rPr>
+          <w:rFonts w:ascii="Times New Roman" w:hAnsi="Times New Roman"/>
+          <w:sz w:val="21"/>
+          <w:szCs w:val="21"/>
+        </w:rPr>
+        <w:tab/>
+      </w:r>
+      <w:r>
+        <w:rPr>
+          <w:rFonts w:ascii="Times New Roman" w:hAnsi="Times New Roman"/>
+          <w:sz w:val="21"/>
+          <w:szCs w:val="21"/>
+        </w:rPr>
+        <w:tab/>
+        <w:t>JWT</w:t>
       </w:r>
       <w:r>
         <w:rPr>
@@ -885,7 +960,7 @@
               </wp:anchor>
             </w:drawing>
           </mc:Choice>
-          <mc:Fallback>
+          <mc:Fallback xmlns:w16se="http://schemas.microsoft.com/office/word/2015/wordml/symex" xmlns:w16cid="http://schemas.microsoft.com/office/word/2016/wordml/cid" xmlns:am3d="http://schemas.microsoft.com/office/drawing/2017/model3d" xmlns:aink="http://schemas.microsoft.com/office/drawing/2016/ink" xmlns:cx8="http://schemas.microsoft.com/office/drawing/2016/5/14/chartex" xmlns:cx7="http://schemas.microsoft.com/office/drawing/2016/5/13/chartex" xmlns:cx6="http://schemas.microsoft.com/office/drawing/2016/5/12/chartex" xmlns:cx5="http://schemas.microsoft.com/office/drawing/2016/5/11/chartex" xmlns:cx4="http://schemas.microsoft.com/office/drawing/2016/5/10/chartex" xmlns:cx3="http://schemas.microsoft.com/office/drawing/2016/5/9/chartex" xmlns:cx2="http://schemas.microsoft.com/office/drawing/2015/10/21/chartex" xmlns:cx1="http://schemas.microsoft.com/office/drawing/2015/9/8/chartex" xmlns:cx="http://schemas.microsoft.com/office/drawing/2014/chartex">
             <w:pict>
               <v:line w14:anchorId="5AF8A08E" id="officeArt object" o:spid="_x0000_s1026" alt="officeArt object" style="position:absolute;z-index:251673600;visibility:visible;mso-wrap-style:square;mso-wrap-distance-left:0;mso-wrap-distance-top:0;mso-wrap-distance-right:0;mso-wrap-distance-bottom:0;mso-position-horizontal:absolute;mso-position-horizontal-relative:text;mso-position-vertical:absolute;mso-position-vertical-relative:line" from="-17.25pt,2.55pt" to="560.25pt,2.55pt" o:gfxdata="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" strokeweight="1.5pt">
                 <w10:wrap anchory="line"/>
@@ -1306,23 +1381,7 @@
           <w:szCs w:val="21"/>
         </w:rPr>
         <w:tab/>
-        <w:t xml:space="preserve">   Feb. 2019 </w:t>
-      </w:r>
-      <w:r>
-        <w:rPr>
-          <w:rFonts w:ascii="Times New Roman" w:eastAsia="Times New Roman" w:hAnsi="Times New Roman" w:cs="Times New Roman"/>
-          <w:sz w:val="21"/>
-          <w:szCs w:val="21"/>
-        </w:rPr>
-        <w:tab/>
-      </w:r>
-      <w:r>
-        <w:rPr>
-          <w:rFonts w:ascii="Times New Roman" w:eastAsia="Times New Roman" w:hAnsi="Times New Roman" w:cs="Times New Roman"/>
-          <w:sz w:val="21"/>
-          <w:szCs w:val="21"/>
-        </w:rPr>
-        <w:tab/>
+        <w:t xml:space="preserve">  </w:t>
       </w:r>
     </w:p>
     <w:p>
@@ -1345,7 +1404,103 @@
           <w:sz w:val="21"/>
           <w:szCs w:val="21"/>
         </w:rPr>
-        <w:t>Description: Web based automated greenhouse and control system.</w:t>
+        <w:t xml:space="preserve">Description: </w:t>
+      </w:r>
+      <w:r>
+        <w:rPr>
+          <w:rFonts w:ascii="Times New Roman" w:eastAsia="Times New Roman" w:hAnsi="Times New Roman" w:cs="Times New Roman"/>
+          <w:sz w:val="21"/>
+          <w:szCs w:val="21"/>
+        </w:rPr>
+        <w:t>IOT Automated Greenhouse control and data logger.</w:t>
+      </w:r>
+    </w:p>
+    <w:p>
+      <w:pPr>
+        <w:pStyle w:val="ListParagraph"/>
+        <w:numPr>
+          <w:ilvl w:val="1"/>
+          <w:numId w:val="10"/>
+        </w:numPr>
+        <w:spacing w:after="0" w:line="240" w:lineRule="auto"/>
+        <w:rPr>
+          <w:rFonts w:ascii="Times New Roman" w:eastAsia="Times New Roman" w:hAnsi="Times New Roman" w:cs="Times New Roman"/>
+          <w:sz w:val="21"/>
+          <w:szCs w:val="21"/>
+        </w:rPr>
+      </w:pPr>
+      <w:r>
+        <w:rPr>
+          <w:rFonts w:ascii="Times New Roman" w:eastAsia="Times New Roman" w:hAnsi="Times New Roman" w:cs="Times New Roman"/>
+          <w:sz w:val="21"/>
+          <w:szCs w:val="21"/>
+        </w:rPr>
+        <w:t xml:space="preserve">Involvement: </w:t>
+      </w:r>
+      <w:r>
+        <w:rPr>
+          <w:rFonts w:ascii="Times New Roman" w:eastAsia="Times New Roman" w:hAnsi="Times New Roman" w:cs="Times New Roman"/>
+          <w:sz w:val="21"/>
+          <w:szCs w:val="21"/>
+        </w:rPr>
+        <w:t>1</w:t>
+      </w:r>
+      <w:r>
+        <w:rPr>
+          <w:rFonts w:ascii="Times New Roman" w:eastAsia="Times New Roman" w:hAnsi="Times New Roman" w:cs="Times New Roman"/>
+          <w:sz w:val="21"/>
+          <w:szCs w:val="21"/>
+        </w:rPr>
+        <w:t xml:space="preserve">00% of code base and physical device. </w:t>
+      </w:r>
+    </w:p>
+    <w:p>
+      <w:pPr>
+        <w:pStyle w:val="ListParagraph"/>
+        <w:numPr>
+          <w:ilvl w:val="1"/>
+          <w:numId w:val="10"/>
+        </w:numPr>
+        <w:spacing w:after="0" w:line="240" w:lineRule="auto"/>
+        <w:rPr>
+          <w:rFonts w:ascii="Times New Roman" w:eastAsia="Times New Roman" w:hAnsi="Times New Roman" w:cs="Times New Roman"/>
+          <w:sz w:val="21"/>
+          <w:szCs w:val="21"/>
+        </w:rPr>
+      </w:pPr>
+      <w:r>
+        <w:rPr>
+          <w:rFonts w:ascii="Times New Roman" w:eastAsia="Times New Roman" w:hAnsi="Times New Roman" w:cs="Times New Roman"/>
+          <w:sz w:val="21"/>
+          <w:szCs w:val="21"/>
+        </w:rPr>
+        <w:t xml:space="preserve">Tech Stack: Node, Express, </w:t>
+      </w:r>
+      <w:proofErr w:type="spellStart"/>
+      <w:r>
+        <w:rPr>
+          <w:rFonts w:ascii="Times New Roman" w:eastAsia="Times New Roman" w:hAnsi="Times New Roman" w:cs="Times New Roman"/>
+          <w:sz w:val="21"/>
+          <w:szCs w:val="21"/>
+        </w:rPr>
+        <w:t>GraphQL</w:t>
+      </w:r>
+      <w:proofErr w:type="spellEnd"/>
+      <w:r>
+        <w:rPr>
+          <w:rFonts w:ascii="Times New Roman" w:eastAsia="Times New Roman" w:hAnsi="Times New Roman" w:cs="Times New Roman"/>
+          <w:sz w:val="21"/>
+          <w:szCs w:val="21"/>
+        </w:rPr>
+        <w:t xml:space="preserve"> Yoga, React, MongoD</w:t>
+      </w:r>
+      <w:r>
+        <w:rPr>
+          <w:rFonts w:ascii="Times New Roman" w:eastAsia="Times New Roman" w:hAnsi="Times New Roman" w:cs="Times New Roman"/>
+          <w:sz w:val="21"/>
+          <w:szCs w:val="21"/>
+        </w:rPr>
+        <w:t>B</w:t>
       </w:r>
     </w:p>
     <w:p>
@@ -1432,23 +1587,1030 @@
       </w:pPr>
       <w:r>
         <w:rPr>
+          <w:rFonts w:ascii="Times New Roman" w:eastAsia="Times New Roman" w:hAnsi="Times New Roman" w:cs="Times New Roman"/>
+          <w:sz w:val="21"/>
+          <w:szCs w:val="21"/>
+        </w:rPr>
+        <w:t xml:space="preserve">Demo Credentials: </w:t>
+      </w:r>
+      <w:r>
+        <w:rPr>
+          <w:rFonts w:ascii="Times New Roman" w:eastAsia="Times New Roman" w:hAnsi="Times New Roman" w:cs="Times New Roman"/>
+          <w:i/>
+          <w:sz w:val="21"/>
+          <w:szCs w:val="21"/>
+        </w:rPr>
+        <w:t>Available on request</w:t>
+      </w:r>
+    </w:p>
+    <w:p>
+      <w:pPr>
+        <w:pStyle w:val="ListParagraph"/>
+        <w:numPr>
+          <w:ilvl w:val="0"/>
+          <w:numId w:val="10"/>
+        </w:numPr>
+        <w:spacing w:after="0" w:line="240" w:lineRule="auto"/>
+        <w:rPr>
+          <w:rFonts w:ascii="Times New Roman" w:eastAsia="Times New Roman" w:hAnsi="Times New Roman" w:cs="Times New Roman"/>
+          <w:sz w:val="21"/>
+          <w:szCs w:val="21"/>
+        </w:rPr>
+      </w:pPr>
+      <w:r>
+        <w:rPr>
+          <w:rFonts w:ascii="Times New Roman" w:eastAsia="Times New Roman" w:hAnsi="Times New Roman" w:cs="Times New Roman"/>
+          <w:sz w:val="21"/>
+          <w:szCs w:val="21"/>
+        </w:rPr>
+        <w:t xml:space="preserve">Title: </w:t>
+      </w:r>
+      <w:proofErr w:type="spellStart"/>
+      <w:r>
+        <w:rPr>
+          <w:rFonts w:ascii="Times New Roman" w:eastAsia="Times New Roman" w:hAnsi="Times New Roman" w:cs="Times New Roman"/>
+          <w:sz w:val="21"/>
+          <w:szCs w:val="21"/>
+        </w:rPr>
+        <w:t>Blogster</w:t>
+      </w:r>
+      <w:proofErr w:type="spellEnd"/>
+      <w:r>
+        <w:rPr>
+          <w:rFonts w:ascii="Times New Roman" w:eastAsia="Times New Roman" w:hAnsi="Times New Roman" w:cs="Times New Roman"/>
+          <w:sz w:val="21"/>
+          <w:szCs w:val="21"/>
+        </w:rPr>
+        <w:tab/>
+      </w:r>
+      <w:r>
+        <w:rPr>
+          <w:rFonts w:ascii="Times New Roman" w:eastAsia="Times New Roman" w:hAnsi="Times New Roman" w:cs="Times New Roman"/>
+          <w:sz w:val="21"/>
+          <w:szCs w:val="21"/>
+        </w:rPr>
+        <w:tab/>
+      </w:r>
+      <w:r>
+        <w:rPr>
+          <w:rFonts w:ascii="Times New Roman" w:eastAsia="Times New Roman" w:hAnsi="Times New Roman" w:cs="Times New Roman"/>
+          <w:sz w:val="21"/>
+          <w:szCs w:val="21"/>
+        </w:rPr>
+        <w:tab/>
+      </w:r>
+      <w:r>
+        <w:rPr>
+          <w:rFonts w:ascii="Times New Roman" w:eastAsia="Times New Roman" w:hAnsi="Times New Roman" w:cs="Times New Roman"/>
+          <w:sz w:val="21"/>
+          <w:szCs w:val="21"/>
+        </w:rPr>
+        <w:tab/>
+      </w:r>
+      <w:r>
+        <w:rPr>
+          <w:rFonts w:ascii="Times New Roman" w:eastAsia="Times New Roman" w:hAnsi="Times New Roman" w:cs="Times New Roman"/>
+          <w:sz w:val="21"/>
+          <w:szCs w:val="21"/>
+        </w:rPr>
+        <w:tab/>
+      </w:r>
+      <w:r>
+        <w:rPr>
+          <w:rFonts w:ascii="Times New Roman" w:eastAsia="Times New Roman" w:hAnsi="Times New Roman" w:cs="Times New Roman"/>
+          <w:sz w:val="21"/>
+          <w:szCs w:val="21"/>
+        </w:rPr>
+        <w:tab/>
+      </w:r>
+      <w:r>
+        <w:rPr>
+          <w:rFonts w:ascii="Times New Roman" w:eastAsia="Times New Roman" w:hAnsi="Times New Roman" w:cs="Times New Roman"/>
+          <w:sz w:val="21"/>
+          <w:szCs w:val="21"/>
+        </w:rPr>
+        <w:tab/>
+      </w:r>
+      <w:r>
+        <w:rPr>
+          <w:rFonts w:ascii="Times New Roman" w:eastAsia="Times New Roman" w:hAnsi="Times New Roman" w:cs="Times New Roman"/>
+          <w:sz w:val="21"/>
+          <w:szCs w:val="21"/>
+        </w:rPr>
+        <w:tab/>
+      </w:r>
+      <w:r>
+        <w:rPr>
+          <w:rFonts w:ascii="Times New Roman" w:eastAsia="Times New Roman" w:hAnsi="Times New Roman" w:cs="Times New Roman"/>
+          <w:sz w:val="21"/>
+          <w:szCs w:val="21"/>
+        </w:rPr>
+        <w:tab/>
+      </w:r>
+      <w:r>
+        <w:rPr>
+          <w:rFonts w:ascii="Times New Roman" w:eastAsia="Times New Roman" w:hAnsi="Times New Roman" w:cs="Times New Roman"/>
+          <w:sz w:val="21"/>
+          <w:szCs w:val="21"/>
+        </w:rPr>
+        <w:tab/>
+        <w:t xml:space="preserve">  </w:t>
+      </w:r>
+      <w:r>
+        <w:rPr>
+          <w:rFonts w:ascii="Times New Roman" w:eastAsia="Times New Roman" w:hAnsi="Times New Roman" w:cs="Times New Roman"/>
+          <w:sz w:val="21"/>
+          <w:szCs w:val="21"/>
+        </w:rPr>
+        <w:tab/>
+      </w:r>
+    </w:p>
+    <w:p>
+      <w:pPr>
+        <w:pStyle w:val="ListParagraph"/>
+        <w:numPr>
+          <w:ilvl w:val="1"/>
+          <w:numId w:val="10"/>
+        </w:numPr>
+        <w:spacing w:after="0" w:line="240" w:lineRule="auto"/>
+        <w:rPr>
+          <w:rFonts w:ascii="Times New Roman" w:eastAsia="Times New Roman" w:hAnsi="Times New Roman" w:cs="Times New Roman"/>
+          <w:sz w:val="21"/>
+          <w:szCs w:val="21"/>
+        </w:rPr>
+      </w:pPr>
+      <w:r>
+        <w:rPr>
+          <w:rFonts w:ascii="Times New Roman" w:eastAsia="Times New Roman" w:hAnsi="Times New Roman" w:cs="Times New Roman"/>
+          <w:sz w:val="21"/>
+          <w:szCs w:val="21"/>
+        </w:rPr>
+        <w:t>Description: Simple Blogging app with caching and integration testing</w:t>
+      </w:r>
+    </w:p>
+    <w:p>
+      <w:pPr>
+        <w:pStyle w:val="ListParagraph"/>
+        <w:numPr>
+          <w:ilvl w:val="1"/>
+          <w:numId w:val="10"/>
+        </w:numPr>
+        <w:spacing w:after="0" w:line="240" w:lineRule="auto"/>
+        <w:rPr>
+          <w:rFonts w:ascii="Times New Roman" w:eastAsia="Times New Roman" w:hAnsi="Times New Roman" w:cs="Times New Roman"/>
+          <w:sz w:val="21"/>
+          <w:szCs w:val="21"/>
+        </w:rPr>
+      </w:pPr>
+      <w:r>
+        <w:rPr>
+          <w:rFonts w:ascii="Times New Roman" w:eastAsia="Times New Roman" w:hAnsi="Times New Roman" w:cs="Times New Roman"/>
+          <w:sz w:val="21"/>
+          <w:szCs w:val="21"/>
+        </w:rPr>
+        <w:t>Involvement: 100% of testing, caching, and S3 Storage.</w:t>
+      </w:r>
+      <w:r>
+        <w:rPr>
+          <w:rFonts w:ascii="Times New Roman" w:eastAsia="Times New Roman" w:hAnsi="Times New Roman" w:cs="Times New Roman"/>
+          <w:sz w:val="21"/>
+          <w:szCs w:val="21"/>
+        </w:rPr>
+        <w:t xml:space="preserve"> </w:t>
+      </w:r>
+    </w:p>
+    <w:p>
+      <w:pPr>
+        <w:pStyle w:val="ListParagraph"/>
+        <w:numPr>
+          <w:ilvl w:val="1"/>
+          <w:numId w:val="10"/>
+        </w:numPr>
+        <w:spacing w:after="0" w:line="240" w:lineRule="auto"/>
+        <w:rPr>
+          <w:rFonts w:ascii="Times New Roman" w:eastAsia="Times New Roman" w:hAnsi="Times New Roman" w:cs="Times New Roman"/>
+          <w:sz w:val="21"/>
+          <w:szCs w:val="21"/>
+        </w:rPr>
+      </w:pPr>
+      <w:r>
+        <w:rPr>
+          <w:rFonts w:ascii="Times New Roman" w:eastAsia="Times New Roman" w:hAnsi="Times New Roman" w:cs="Times New Roman"/>
+          <w:sz w:val="21"/>
+          <w:szCs w:val="21"/>
+        </w:rPr>
+        <w:t xml:space="preserve">Tech Stack: </w:t>
+      </w:r>
+      <w:r>
+        <w:rPr>
+          <w:rFonts w:ascii="Times New Roman" w:eastAsia="Times New Roman" w:hAnsi="Times New Roman" w:cs="Times New Roman"/>
+          <w:sz w:val="21"/>
+          <w:szCs w:val="21"/>
+        </w:rPr>
+        <w:t xml:space="preserve">Node, Express, React, </w:t>
+      </w:r>
+      <w:proofErr w:type="spellStart"/>
+      <w:r>
+        <w:rPr>
+          <w:rFonts w:ascii="Times New Roman" w:eastAsia="Times New Roman" w:hAnsi="Times New Roman" w:cs="Times New Roman"/>
+          <w:sz w:val="21"/>
+          <w:szCs w:val="21"/>
+        </w:rPr>
+        <w:t>Redis</w:t>
+      </w:r>
+      <w:proofErr w:type="spellEnd"/>
+      <w:r>
+        <w:rPr>
+          <w:rFonts w:ascii="Times New Roman" w:eastAsia="Times New Roman" w:hAnsi="Times New Roman" w:cs="Times New Roman"/>
+          <w:sz w:val="21"/>
+          <w:szCs w:val="21"/>
+        </w:rPr>
+        <w:t xml:space="preserve">, MongoDB, </w:t>
+      </w:r>
+      <w:proofErr w:type="spellStart"/>
+      <w:r>
+        <w:rPr>
+          <w:rFonts w:ascii="Times New Roman" w:eastAsia="Times New Roman" w:hAnsi="Times New Roman" w:cs="Times New Roman"/>
+          <w:sz w:val="21"/>
+          <w:szCs w:val="21"/>
+        </w:rPr>
+        <w:t>TravisCI</w:t>
+      </w:r>
+      <w:proofErr w:type="spellEnd"/>
+      <w:r>
+        <w:rPr>
+          <w:rFonts w:ascii="Times New Roman" w:eastAsia="Times New Roman" w:hAnsi="Times New Roman" w:cs="Times New Roman"/>
+          <w:sz w:val="21"/>
+          <w:szCs w:val="21"/>
+        </w:rPr>
+        <w:t>, Jest, Enzyme, AWS S3</w:t>
+      </w:r>
+    </w:p>
+    <w:p>
+      <w:pPr>
+        <w:pStyle w:val="ListParagraph"/>
+        <w:numPr>
+          <w:ilvl w:val="1"/>
+          <w:numId w:val="10"/>
+        </w:numPr>
+        <w:spacing w:after="0" w:line="240" w:lineRule="auto"/>
+        <w:rPr>
+          <w:rFonts w:ascii="Times New Roman" w:eastAsia="Times New Roman" w:hAnsi="Times New Roman" w:cs="Times New Roman"/>
+          <w:sz w:val="21"/>
+          <w:szCs w:val="21"/>
+        </w:rPr>
+      </w:pPr>
+      <w:r>
+        <w:rPr>
+          <w:rFonts w:ascii="Times New Roman" w:eastAsia="Times New Roman" w:hAnsi="Times New Roman" w:cs="Times New Roman"/>
+          <w:sz w:val="21"/>
+          <w:szCs w:val="21"/>
+        </w:rPr>
+        <w:t xml:space="preserve">Url: </w:t>
+      </w:r>
+      <w:hyperlink r:id="rId10" w:history="1">
+        <w:r>
+          <w:rPr>
+            <w:rStyle w:val="Hyperlink"/>
+            <w:rFonts w:ascii="Times New Roman" w:eastAsia="Times New Roman" w:hAnsi="Times New Roman" w:cs="Times New Roman"/>
+            <w:sz w:val="21"/>
+            <w:szCs w:val="21"/>
+          </w:rPr>
+          <w:t>http://growctrl.herokuapp.com/</w:t>
+        </w:r>
+      </w:hyperlink>
+    </w:p>
+    <w:p>
+      <w:pPr>
+        <w:pStyle w:val="ListParagraph"/>
+        <w:numPr>
+          <w:ilvl w:val="1"/>
+          <w:numId w:val="10"/>
+        </w:numPr>
+        <w:spacing w:after="0" w:line="240" w:lineRule="auto"/>
+        <w:rPr>
+          <w:rFonts w:ascii="Times New Roman" w:eastAsia="Times New Roman" w:hAnsi="Times New Roman" w:cs="Times New Roman"/>
+          <w:sz w:val="21"/>
+          <w:szCs w:val="21"/>
+        </w:rPr>
+      </w:pPr>
+      <w:proofErr w:type="spellStart"/>
+      <w:r>
+        <w:rPr>
+          <w:rFonts w:ascii="Times New Roman" w:eastAsia="Times New Roman" w:hAnsi="Times New Roman" w:cs="Times New Roman"/>
+          <w:sz w:val="21"/>
+          <w:szCs w:val="21"/>
+        </w:rPr>
+        <w:t>Git</w:t>
+      </w:r>
+      <w:proofErr w:type="spellEnd"/>
+      <w:r>
+        <w:rPr>
+          <w:rFonts w:ascii="Times New Roman" w:eastAsia="Times New Roman" w:hAnsi="Times New Roman" w:cs="Times New Roman"/>
+          <w:sz w:val="21"/>
+          <w:szCs w:val="21"/>
+        </w:rPr>
+        <w:t xml:space="preserve">: </w:t>
+      </w:r>
+      <w:hyperlink r:id="rId11" w:history="1">
+        <w:r>
+          <w:rPr>
+            <w:rStyle w:val="Hyperlink"/>
+            <w:rFonts w:ascii="Times New Roman" w:eastAsia="Times New Roman" w:hAnsi="Times New Roman" w:cs="Times New Roman"/>
+            <w:sz w:val="21"/>
+            <w:szCs w:val="21"/>
+          </w:rPr>
+          <w:t>https://github.com/Brad-Tudor-Eng/GrowControl</w:t>
+        </w:r>
+      </w:hyperlink>
+    </w:p>
+    <w:p>
+      <w:pPr>
+        <w:pStyle w:val="ListParagraph"/>
+        <w:numPr>
+          <w:ilvl w:val="0"/>
+          <w:numId w:val="10"/>
+        </w:numPr>
+        <w:spacing w:after="0" w:line="240" w:lineRule="auto"/>
+        <w:rPr>
+          <w:rFonts w:ascii="Times New Roman" w:eastAsia="Times New Roman" w:hAnsi="Times New Roman" w:cs="Times New Roman"/>
+          <w:sz w:val="21"/>
+          <w:szCs w:val="21"/>
+        </w:rPr>
+      </w:pPr>
+      <w:r>
+        <w:rPr>
+          <w:rFonts w:ascii="Times New Roman" w:eastAsia="Times New Roman" w:hAnsi="Times New Roman" w:cs="Times New Roman"/>
+          <w:sz w:val="21"/>
+          <w:szCs w:val="21"/>
+        </w:rPr>
+        <w:t xml:space="preserve">Title: </w:t>
+      </w:r>
+      <w:proofErr w:type="spellStart"/>
+      <w:r>
+        <w:rPr>
+          <w:rFonts w:ascii="Times New Roman" w:eastAsia="Times New Roman" w:hAnsi="Times New Roman" w:cs="Times New Roman"/>
+          <w:sz w:val="21"/>
+          <w:szCs w:val="21"/>
+        </w:rPr>
+        <w:t>ReSplash</w:t>
+      </w:r>
+      <w:proofErr w:type="spellEnd"/>
+      <w:r>
+        <w:rPr>
+          <w:rFonts w:ascii="Times New Roman" w:eastAsia="Times New Roman" w:hAnsi="Times New Roman" w:cs="Times New Roman"/>
+          <w:sz w:val="21"/>
+          <w:szCs w:val="21"/>
+        </w:rPr>
+        <w:tab/>
+      </w:r>
+      <w:r>
+        <w:rPr>
+          <w:rFonts w:ascii="Times New Roman" w:eastAsia="Times New Roman" w:hAnsi="Times New Roman" w:cs="Times New Roman"/>
+          <w:sz w:val="21"/>
+          <w:szCs w:val="21"/>
+        </w:rPr>
+        <w:tab/>
+      </w:r>
+      <w:r>
+        <w:rPr>
+          <w:rFonts w:ascii="Times New Roman" w:eastAsia="Times New Roman" w:hAnsi="Times New Roman" w:cs="Times New Roman"/>
+          <w:sz w:val="21"/>
+          <w:szCs w:val="21"/>
+        </w:rPr>
+        <w:tab/>
+      </w:r>
+      <w:r>
+        <w:rPr>
+          <w:rFonts w:ascii="Times New Roman" w:eastAsia="Times New Roman" w:hAnsi="Times New Roman" w:cs="Times New Roman"/>
+          <w:sz w:val="21"/>
+          <w:szCs w:val="21"/>
+        </w:rPr>
+        <w:tab/>
+      </w:r>
+      <w:r>
+        <w:rPr>
+          <w:rFonts w:ascii="Times New Roman" w:eastAsia="Times New Roman" w:hAnsi="Times New Roman" w:cs="Times New Roman"/>
+          <w:sz w:val="21"/>
+          <w:szCs w:val="21"/>
+        </w:rPr>
+        <w:tab/>
+      </w:r>
+      <w:r>
+        <w:rPr>
+          <w:rFonts w:ascii="Times New Roman" w:eastAsia="Times New Roman" w:hAnsi="Times New Roman" w:cs="Times New Roman"/>
+          <w:sz w:val="21"/>
+          <w:szCs w:val="21"/>
+        </w:rPr>
+        <w:tab/>
+      </w:r>
+      <w:r>
+        <w:rPr>
+          <w:rFonts w:ascii="Times New Roman" w:eastAsia="Times New Roman" w:hAnsi="Times New Roman" w:cs="Times New Roman"/>
+          <w:sz w:val="21"/>
+          <w:szCs w:val="21"/>
+        </w:rPr>
+        <w:tab/>
+      </w:r>
+      <w:r>
+        <w:rPr>
+          <w:rFonts w:ascii="Times New Roman" w:eastAsia="Times New Roman" w:hAnsi="Times New Roman" w:cs="Times New Roman"/>
+          <w:sz w:val="21"/>
+          <w:szCs w:val="21"/>
+        </w:rPr>
+        <w:tab/>
+      </w:r>
+      <w:r>
+        <w:rPr>
+          <w:rFonts w:ascii="Times New Roman" w:eastAsia="Times New Roman" w:hAnsi="Times New Roman" w:cs="Times New Roman"/>
+          <w:sz w:val="21"/>
+          <w:szCs w:val="21"/>
+        </w:rPr>
+        <w:t xml:space="preserve">      </w:t>
+      </w:r>
+      <w:r>
+        <w:rPr>
+          <w:rFonts w:ascii="Times New Roman" w:eastAsia="Times New Roman" w:hAnsi="Times New Roman" w:cs="Times New Roman"/>
+          <w:sz w:val="21"/>
+          <w:szCs w:val="21"/>
+        </w:rPr>
+        <w:tab/>
+        <w:t xml:space="preserve">  </w:t>
+      </w:r>
+      <w:r>
+        <w:rPr>
+          <w:rFonts w:ascii="Times New Roman" w:eastAsia="Times New Roman" w:hAnsi="Times New Roman" w:cs="Times New Roman"/>
+          <w:sz w:val="21"/>
+          <w:szCs w:val="21"/>
+        </w:rPr>
+        <w:t xml:space="preserve">             </w:t>
+      </w:r>
+      <w:r>
+        <w:rPr>
+          <w:rFonts w:ascii="Times New Roman" w:eastAsia="Times New Roman" w:hAnsi="Times New Roman" w:cs="Times New Roman"/>
+          <w:sz w:val="21"/>
+          <w:szCs w:val="21"/>
+        </w:rPr>
+        <w:tab/>
+      </w:r>
+    </w:p>
+    <w:p>
+      <w:pPr>
+        <w:pStyle w:val="ListParagraph"/>
+        <w:numPr>
+          <w:ilvl w:val="1"/>
+          <w:numId w:val="10"/>
+        </w:numPr>
+        <w:spacing w:after="0" w:line="240" w:lineRule="auto"/>
+        <w:rPr>
+          <w:rFonts w:ascii="Times New Roman" w:eastAsia="Times New Roman" w:hAnsi="Times New Roman" w:cs="Times New Roman"/>
+          <w:sz w:val="21"/>
+          <w:szCs w:val="21"/>
+        </w:rPr>
+      </w:pPr>
+      <w:r>
+        <w:rPr>
+          <w:rFonts w:ascii="Times New Roman" w:eastAsia="Times New Roman" w:hAnsi="Times New Roman" w:cs="Times New Roman"/>
+          <w:sz w:val="21"/>
+          <w:szCs w:val="21"/>
+        </w:rPr>
+        <w:t xml:space="preserve">Description: </w:t>
+      </w:r>
+      <w:proofErr w:type="spellStart"/>
+      <w:r>
+        <w:rPr>
+          <w:rFonts w:ascii="Times New Roman" w:eastAsia="Times New Roman" w:hAnsi="Times New Roman" w:cs="Times New Roman"/>
+          <w:sz w:val="21"/>
+          <w:szCs w:val="21"/>
+        </w:rPr>
+        <w:t>UnSplash</w:t>
+      </w:r>
+      <w:proofErr w:type="spellEnd"/>
+      <w:r>
+        <w:rPr>
+          <w:rFonts w:ascii="Times New Roman" w:eastAsia="Times New Roman" w:hAnsi="Times New Roman" w:cs="Times New Roman"/>
+          <w:sz w:val="21"/>
+          <w:szCs w:val="21"/>
+        </w:rPr>
+        <w:t xml:space="preserve"> Clone. </w:t>
+      </w:r>
+      <w:r>
+        <w:rPr>
+          <w:rFonts w:ascii="Times New Roman" w:eastAsia="Times New Roman" w:hAnsi="Times New Roman" w:cs="Times New Roman"/>
+          <w:sz w:val="21"/>
+          <w:szCs w:val="21"/>
+        </w:rPr>
+        <w:t>Image s</w:t>
+      </w:r>
+      <w:r>
+        <w:rPr>
+          <w:rFonts w:ascii="Times New Roman" w:eastAsia="Times New Roman" w:hAnsi="Times New Roman" w:cs="Times New Roman"/>
+          <w:sz w:val="21"/>
+          <w:szCs w:val="21"/>
+        </w:rPr>
+        <w:t>earch with mason style</w:t>
+      </w:r>
+      <w:r>
+        <w:rPr>
+          <w:rFonts w:ascii="Times New Roman" w:eastAsia="Times New Roman" w:hAnsi="Times New Roman" w:cs="Times New Roman"/>
+          <w:sz w:val="21"/>
+          <w:szCs w:val="21"/>
+        </w:rPr>
+        <w:t xml:space="preserve"> grid</w:t>
+      </w:r>
+      <w:r>
+        <w:rPr>
+          <w:rFonts w:ascii="Times New Roman" w:eastAsia="Times New Roman" w:hAnsi="Times New Roman" w:cs="Times New Roman"/>
+          <w:sz w:val="21"/>
+          <w:szCs w:val="21"/>
+        </w:rPr>
+        <w:t xml:space="preserve"> layout.</w:t>
+      </w:r>
+    </w:p>
+    <w:p>
+      <w:pPr>
+        <w:pStyle w:val="ListParagraph"/>
+        <w:numPr>
+          <w:ilvl w:val="1"/>
+          <w:numId w:val="10"/>
+        </w:numPr>
+        <w:spacing w:after="0" w:line="240" w:lineRule="auto"/>
+        <w:rPr>
+          <w:rFonts w:ascii="Times New Roman" w:eastAsia="Times New Roman" w:hAnsi="Times New Roman" w:cs="Times New Roman"/>
+          <w:sz w:val="21"/>
+          <w:szCs w:val="21"/>
+        </w:rPr>
+      </w:pPr>
+      <w:r>
+        <w:rPr>
+          <w:rFonts w:ascii="Times New Roman" w:eastAsia="Times New Roman" w:hAnsi="Times New Roman" w:cs="Times New Roman"/>
+          <w:sz w:val="21"/>
+          <w:szCs w:val="21"/>
+        </w:rPr>
+        <w:t xml:space="preserve">Involvement: 100% </w:t>
+      </w:r>
+      <w:r>
+        <w:rPr>
+          <w:rFonts w:ascii="Times New Roman" w:eastAsia="Times New Roman" w:hAnsi="Times New Roman" w:cs="Times New Roman"/>
+          <w:sz w:val="21"/>
+          <w:szCs w:val="21"/>
+        </w:rPr>
+        <w:t>of code base</w:t>
+      </w:r>
+      <w:r>
+        <w:rPr>
+          <w:rFonts w:ascii="Times New Roman" w:eastAsia="Times New Roman" w:hAnsi="Times New Roman" w:cs="Times New Roman"/>
+          <w:sz w:val="21"/>
+          <w:szCs w:val="21"/>
+        </w:rPr>
+        <w:t xml:space="preserve">. </w:t>
+      </w:r>
+    </w:p>
+    <w:p>
+      <w:pPr>
+        <w:pStyle w:val="ListParagraph"/>
+        <w:numPr>
+          <w:ilvl w:val="1"/>
+          <w:numId w:val="10"/>
+        </w:numPr>
+        <w:spacing w:after="0" w:line="240" w:lineRule="auto"/>
+        <w:rPr>
+          <w:rFonts w:ascii="Times New Roman" w:eastAsia="Times New Roman" w:hAnsi="Times New Roman" w:cs="Times New Roman"/>
+          <w:sz w:val="21"/>
+          <w:szCs w:val="21"/>
+        </w:rPr>
+      </w:pPr>
+      <w:r>
+        <w:rPr>
+          <w:rFonts w:ascii="Times New Roman" w:eastAsia="Times New Roman" w:hAnsi="Times New Roman" w:cs="Times New Roman"/>
+          <w:sz w:val="21"/>
+          <w:szCs w:val="21"/>
+        </w:rPr>
+        <w:t xml:space="preserve">Tech Stack: </w:t>
+      </w:r>
+      <w:r>
+        <w:rPr>
+          <w:rFonts w:ascii="Times New Roman" w:eastAsia="Times New Roman" w:hAnsi="Times New Roman" w:cs="Times New Roman"/>
+          <w:sz w:val="21"/>
+          <w:szCs w:val="21"/>
+        </w:rPr>
+        <w:t>React, SCSS</w:t>
+      </w:r>
+    </w:p>
+    <w:p>
+      <w:pPr>
+        <w:pStyle w:val="ListParagraph"/>
+        <w:numPr>
+          <w:ilvl w:val="1"/>
+          <w:numId w:val="10"/>
+        </w:numPr>
+        <w:spacing w:after="0" w:line="240" w:lineRule="auto"/>
+        <w:rPr>
+          <w:rFonts w:ascii="Times New Roman" w:eastAsia="Times New Roman" w:hAnsi="Times New Roman" w:cs="Times New Roman"/>
+          <w:sz w:val="21"/>
+          <w:szCs w:val="21"/>
+        </w:rPr>
+      </w:pPr>
+      <w:r>
+        <w:rPr>
+          <w:rFonts w:ascii="Times New Roman" w:eastAsia="Times New Roman" w:hAnsi="Times New Roman" w:cs="Times New Roman"/>
+          <w:sz w:val="21"/>
+          <w:szCs w:val="21"/>
+        </w:rPr>
+        <w:t xml:space="preserve">Url: </w:t>
+      </w:r>
+      <w:r>
+        <w:rPr>
+          <w:rStyle w:val="Hyperlink"/>
+          <w:rFonts w:ascii="Times New Roman" w:eastAsia="Times New Roman" w:hAnsi="Times New Roman" w:cs="Times New Roman"/>
+          <w:sz w:val="21"/>
+          <w:szCs w:val="21"/>
+        </w:rPr>
+        <w:t>https://resplash-bt.herokuapp.com/</w:t>
+      </w:r>
+    </w:p>
+    <w:p>
+      <w:pPr>
+        <w:pStyle w:val="ListParagraph"/>
+        <w:numPr>
+          <w:ilvl w:val="1"/>
+          <w:numId w:val="10"/>
+        </w:numPr>
+        <w:spacing w:after="0" w:line="240" w:lineRule="auto"/>
+        <w:rPr>
+          <w:rFonts w:ascii="Times New Roman" w:eastAsia="Times New Roman" w:hAnsi="Times New Roman" w:cs="Times New Roman"/>
+          <w:sz w:val="21"/>
+          <w:szCs w:val="21"/>
+        </w:rPr>
+      </w:pPr>
+      <w:proofErr w:type="spellStart"/>
+      <w:r>
+        <w:rPr>
+          <w:rFonts w:ascii="Times New Roman" w:eastAsia="Times New Roman" w:hAnsi="Times New Roman" w:cs="Times New Roman"/>
+          <w:sz w:val="21"/>
+          <w:szCs w:val="21"/>
+        </w:rPr>
+        <w:t>Git</w:t>
+      </w:r>
+      <w:proofErr w:type="spellEnd"/>
+      <w:r>
+        <w:rPr>
+          <w:rFonts w:ascii="Times New Roman" w:eastAsia="Times New Roman" w:hAnsi="Times New Roman" w:cs="Times New Roman"/>
+          <w:sz w:val="21"/>
+          <w:szCs w:val="21"/>
+        </w:rPr>
+        <w:t xml:space="preserve">: </w:t>
+      </w:r>
+      <w:r>
+        <w:rPr>
+          <w:rStyle w:val="Hyperlink"/>
+          <w:rFonts w:ascii="Times New Roman" w:eastAsia="Times New Roman" w:hAnsi="Times New Roman" w:cs="Times New Roman"/>
+          <w:sz w:val="21"/>
+          <w:szCs w:val="21"/>
+        </w:rPr>
+        <w:t>https://github.com/Brad-Tudor-Eng/ReSplash.git</w:t>
+      </w:r>
+    </w:p>
+    <w:p>
+      <w:pPr>
+        <w:pStyle w:val="ListParagraph"/>
+        <w:numPr>
+          <w:ilvl w:val="0"/>
+          <w:numId w:val="10"/>
+        </w:numPr>
+        <w:spacing w:after="0" w:line="240" w:lineRule="auto"/>
+        <w:rPr>
+          <w:rFonts w:ascii="Times New Roman" w:eastAsia="Times New Roman" w:hAnsi="Times New Roman" w:cs="Times New Roman"/>
+          <w:sz w:val="21"/>
+          <w:szCs w:val="21"/>
+        </w:rPr>
+      </w:pPr>
+      <w:r>
+        <w:rPr>
+          <w:rFonts w:ascii="Times New Roman" w:eastAsia="Times New Roman" w:hAnsi="Times New Roman" w:cs="Times New Roman"/>
+          <w:sz w:val="21"/>
+          <w:szCs w:val="21"/>
+        </w:rPr>
+        <w:t xml:space="preserve">Title: </w:t>
+      </w:r>
+      <w:proofErr w:type="spellStart"/>
+      <w:r>
+        <w:rPr>
+          <w:rFonts w:ascii="Times New Roman" w:eastAsia="Times New Roman" w:hAnsi="Times New Roman" w:cs="Times New Roman"/>
+          <w:sz w:val="21"/>
+          <w:szCs w:val="21"/>
+        </w:rPr>
+        <w:t>Gnar</w:t>
+      </w:r>
+      <w:proofErr w:type="spellEnd"/>
+      <w:r>
+        <w:rPr>
+          <w:rFonts w:ascii="Times New Roman" w:eastAsia="Times New Roman" w:hAnsi="Times New Roman" w:cs="Times New Roman"/>
+          <w:sz w:val="21"/>
+          <w:szCs w:val="21"/>
+        </w:rPr>
+        <w:t xml:space="preserve"> Guides</w:t>
+      </w:r>
+      <w:r>
+        <w:rPr>
+          <w:rFonts w:ascii="Times New Roman" w:eastAsia="Times New Roman" w:hAnsi="Times New Roman" w:cs="Times New Roman"/>
+          <w:sz w:val="21"/>
+          <w:szCs w:val="21"/>
+        </w:rPr>
+        <w:tab/>
+      </w:r>
+      <w:r>
+        <w:rPr>
+          <w:rFonts w:ascii="Times New Roman" w:eastAsia="Times New Roman" w:hAnsi="Times New Roman" w:cs="Times New Roman"/>
+          <w:sz w:val="21"/>
+          <w:szCs w:val="21"/>
+        </w:rPr>
+        <w:tab/>
+      </w:r>
+      <w:r>
+        <w:rPr>
+          <w:rFonts w:ascii="Times New Roman" w:eastAsia="Times New Roman" w:hAnsi="Times New Roman" w:cs="Times New Roman"/>
+          <w:sz w:val="21"/>
+          <w:szCs w:val="21"/>
+        </w:rPr>
+        <w:tab/>
+      </w:r>
+      <w:r>
+        <w:rPr>
+          <w:rFonts w:ascii="Times New Roman" w:eastAsia="Times New Roman" w:hAnsi="Times New Roman" w:cs="Times New Roman"/>
+          <w:sz w:val="21"/>
+          <w:szCs w:val="21"/>
+        </w:rPr>
+        <w:tab/>
+      </w:r>
+      <w:r>
+        <w:rPr>
+          <w:rFonts w:ascii="Times New Roman" w:eastAsia="Times New Roman" w:hAnsi="Times New Roman" w:cs="Times New Roman"/>
+          <w:sz w:val="21"/>
+          <w:szCs w:val="21"/>
+        </w:rPr>
+        <w:tab/>
+      </w:r>
+      <w:r>
+        <w:rPr>
+          <w:rFonts w:ascii="Times New Roman" w:eastAsia="Times New Roman" w:hAnsi="Times New Roman" w:cs="Times New Roman"/>
+          <w:sz w:val="21"/>
+          <w:szCs w:val="21"/>
+        </w:rPr>
+        <w:tab/>
+      </w:r>
+      <w:r>
+        <w:rPr>
+          <w:rFonts w:ascii="Times New Roman" w:eastAsia="Times New Roman" w:hAnsi="Times New Roman" w:cs="Times New Roman"/>
+          <w:sz w:val="21"/>
+          <w:szCs w:val="21"/>
+        </w:rPr>
+        <w:tab/>
+      </w:r>
+      <w:r>
+        <w:rPr>
+          <w:rFonts w:ascii="Times New Roman" w:eastAsia="Times New Roman" w:hAnsi="Times New Roman" w:cs="Times New Roman"/>
+          <w:sz w:val="21"/>
+          <w:szCs w:val="21"/>
+        </w:rPr>
+        <w:tab/>
+      </w:r>
+      <w:r>
+        <w:rPr>
+          <w:rFonts w:ascii="Times New Roman" w:eastAsia="Times New Roman" w:hAnsi="Times New Roman" w:cs="Times New Roman"/>
+          <w:sz w:val="21"/>
+          <w:szCs w:val="21"/>
+        </w:rPr>
+        <w:tab/>
+        <w:t xml:space="preserve">  </w:t>
+      </w:r>
+      <w:bookmarkStart w:id="0" w:name="_GoBack"/>
+      <w:bookmarkEnd w:id="0"/>
+    </w:p>
+    <w:p>
+      <w:pPr>
+        <w:pStyle w:val="ListParagraph"/>
+        <w:numPr>
+          <w:ilvl w:val="1"/>
+          <w:numId w:val="10"/>
+        </w:numPr>
+        <w:spacing w:after="0" w:line="240" w:lineRule="auto"/>
+        <w:rPr>
+          <w:rFonts w:ascii="Times New Roman" w:eastAsia="Times New Roman" w:hAnsi="Times New Roman" w:cs="Times New Roman"/>
+          <w:sz w:val="21"/>
+          <w:szCs w:val="21"/>
+        </w:rPr>
+      </w:pPr>
+      <w:r>
+        <w:rPr>
+          <w:rFonts w:ascii="Times New Roman" w:eastAsia="Times New Roman" w:hAnsi="Times New Roman" w:cs="Times New Roman"/>
+          <w:sz w:val="21"/>
+          <w:szCs w:val="21"/>
+        </w:rPr>
+        <w:t xml:space="preserve">Description: </w:t>
+      </w:r>
+      <w:r>
+        <w:rPr>
+          <w:rFonts w:ascii="Times New Roman" w:eastAsia="Times New Roman" w:hAnsi="Times New Roman" w:cs="Times New Roman"/>
+          <w:sz w:val="21"/>
+          <w:szCs w:val="21"/>
+        </w:rPr>
+        <w:t>Sample page layout</w:t>
+      </w:r>
+    </w:p>
+    <w:p>
+      <w:pPr>
+        <w:pStyle w:val="ListParagraph"/>
+        <w:numPr>
+          <w:ilvl w:val="1"/>
+          <w:numId w:val="10"/>
+        </w:numPr>
+        <w:spacing w:after="0" w:line="240" w:lineRule="auto"/>
+        <w:rPr>
+          <w:rFonts w:ascii="Times New Roman" w:eastAsia="Times New Roman" w:hAnsi="Times New Roman" w:cs="Times New Roman"/>
+          <w:sz w:val="21"/>
+          <w:szCs w:val="21"/>
+        </w:rPr>
+      </w:pPr>
+      <w:r>
+        <w:rPr>
+          <w:rFonts w:ascii="Times New Roman" w:eastAsia="Times New Roman" w:hAnsi="Times New Roman" w:cs="Times New Roman"/>
+          <w:sz w:val="21"/>
+          <w:szCs w:val="21"/>
+        </w:rPr>
+        <w:t xml:space="preserve">Involvement: 100% of code base and physical device. </w:t>
+      </w:r>
+    </w:p>
+    <w:p>
+      <w:pPr>
+        <w:pStyle w:val="ListParagraph"/>
+        <w:numPr>
+          <w:ilvl w:val="1"/>
+          <w:numId w:val="10"/>
+        </w:numPr>
+        <w:spacing w:after="0" w:line="240" w:lineRule="auto"/>
+        <w:rPr>
+          <w:rFonts w:ascii="Times New Roman" w:eastAsia="Times New Roman" w:hAnsi="Times New Roman" w:cs="Times New Roman"/>
+          <w:sz w:val="21"/>
+          <w:szCs w:val="21"/>
+        </w:rPr>
+      </w:pPr>
+      <w:r>
+        <w:rPr>
+          <w:rFonts w:ascii="Times New Roman" w:eastAsia="Times New Roman" w:hAnsi="Times New Roman" w:cs="Times New Roman"/>
+          <w:sz w:val="21"/>
+          <w:szCs w:val="21"/>
+        </w:rPr>
+        <w:t xml:space="preserve">Tech Stack: </w:t>
+      </w:r>
+      <w:r>
+        <w:rPr>
+          <w:rFonts w:ascii="Times New Roman" w:eastAsia="Times New Roman" w:hAnsi="Times New Roman" w:cs="Times New Roman"/>
+          <w:sz w:val="21"/>
+          <w:szCs w:val="21"/>
+        </w:rPr>
+        <w:t>HTML, SCSS</w:t>
+      </w:r>
+    </w:p>
+    <w:p>
+      <w:pPr>
+        <w:pStyle w:val="ListParagraph"/>
+        <w:numPr>
+          <w:ilvl w:val="1"/>
+          <w:numId w:val="10"/>
+        </w:numPr>
+        <w:spacing w:after="0" w:line="240" w:lineRule="auto"/>
+        <w:rPr>
+          <w:rFonts w:ascii="Times New Roman" w:eastAsia="Times New Roman" w:hAnsi="Times New Roman" w:cs="Times New Roman"/>
+          <w:sz w:val="21"/>
+          <w:szCs w:val="21"/>
+        </w:rPr>
+      </w:pPr>
+      <w:r>
+        <w:rPr>
+          <w:rFonts w:ascii="Times New Roman" w:eastAsia="Times New Roman" w:hAnsi="Times New Roman" w:cs="Times New Roman"/>
+          <w:sz w:val="21"/>
+          <w:szCs w:val="21"/>
+        </w:rPr>
+        <w:t xml:space="preserve">Url: </w:t>
+      </w:r>
+      <w:r>
+        <w:rPr>
+          <w:rStyle w:val="Hyperlink"/>
+          <w:rFonts w:ascii="Times New Roman" w:eastAsia="Times New Roman" w:hAnsi="Times New Roman" w:cs="Times New Roman"/>
+          <w:sz w:val="21"/>
+          <w:szCs w:val="21"/>
+        </w:rPr>
+        <w:t>https://gnar-guides.herokuapp.com/</w:t>
+      </w:r>
+    </w:p>
+    <w:p>
+      <w:pPr>
+        <w:pStyle w:val="ListParagraph"/>
+        <w:numPr>
+          <w:ilvl w:val="1"/>
+          <w:numId w:val="10"/>
+        </w:numPr>
+        <w:spacing w:after="0" w:line="240" w:lineRule="auto"/>
+        <w:rPr>
+          <w:rFonts w:ascii="Times New Roman" w:eastAsia="Times New Roman" w:hAnsi="Times New Roman" w:cs="Times New Roman"/>
+          <w:sz w:val="21"/>
+          <w:szCs w:val="21"/>
+        </w:rPr>
+      </w:pPr>
+      <w:proofErr w:type="spellStart"/>
+      <w:r>
+        <w:rPr>
+          <w:rFonts w:ascii="Times New Roman" w:eastAsia="Times New Roman" w:hAnsi="Times New Roman" w:cs="Times New Roman"/>
+          <w:sz w:val="21"/>
+          <w:szCs w:val="21"/>
+        </w:rPr>
+        <w:t>Git</w:t>
+      </w:r>
+      <w:proofErr w:type="spellEnd"/>
+      <w:r>
+        <w:rPr>
+          <w:rFonts w:ascii="Times New Roman" w:eastAsia="Times New Roman" w:hAnsi="Times New Roman" w:cs="Times New Roman"/>
+          <w:sz w:val="21"/>
+          <w:szCs w:val="21"/>
+        </w:rPr>
+        <w:t xml:space="preserve">: </w:t>
+      </w:r>
+      <w:r>
+        <w:rPr>
+          <w:rFonts w:ascii="Times New Roman" w:eastAsia="Times New Roman" w:hAnsi="Times New Roman" w:cs="Times New Roman"/>
+          <w:sz w:val="21"/>
+          <w:szCs w:val="21"/>
+          <w:u w:val="single"/>
+        </w:rPr>
+        <w:t>https://github.com/Brad-Tudor-Eng/GnarGuides.git</w:t>
+      </w:r>
+    </w:p>
+    <w:p>
+      <w:pPr>
+        <w:spacing w:after="0" w:line="240" w:lineRule="auto"/>
+        <w:rPr>
+          <w:rFonts w:ascii="Times New Roman" w:eastAsia="Times New Roman" w:hAnsi="Times New Roman" w:cs="Times New Roman"/>
+          <w:i/>
+          <w:sz w:val="21"/>
+          <w:szCs w:val="21"/>
+        </w:rPr>
+      </w:pPr>
+      <w:r>
+        <w:rPr>
+          <w:rFonts w:ascii="Times New Roman" w:eastAsia="Times New Roman" w:hAnsi="Times New Roman" w:cs="Times New Roman"/>
+          <w:i/>
+          <w:sz w:val="21"/>
+          <w:szCs w:val="21"/>
+        </w:rPr>
+        <w:br w:type="page"/>
+      </w:r>
+    </w:p>
+    <w:p>
+      <w:pPr>
+        <w:pStyle w:val="ListParagraph"/>
+        <w:spacing w:after="0" w:line="240" w:lineRule="auto"/>
+        <w:ind w:left="1440"/>
+        <w:rPr>
+          <w:rFonts w:ascii="Times New Roman" w:eastAsia="Times New Roman" w:hAnsi="Times New Roman" w:cs="Times New Roman"/>
+          <w:sz w:val="21"/>
+          <w:szCs w:val="21"/>
+        </w:rPr>
+      </w:pPr>
+    </w:p>
+    <w:p>
+      <w:pPr>
+        <w:pStyle w:val="ListParagraph"/>
+        <w:spacing w:after="0" w:line="240" w:lineRule="auto"/>
+        <w:ind w:left="1440"/>
+        <w:rPr>
+          <w:rFonts w:ascii="Times New Roman" w:eastAsia="Times New Roman" w:hAnsi="Times New Roman" w:cs="Times New Roman"/>
+          <w:sz w:val="8"/>
+          <w:szCs w:val="8"/>
+        </w:rPr>
+      </w:pPr>
+      <w:r>
+        <w:rPr>
+          <w:rFonts w:ascii="Times New Roman" w:eastAsia="Times New Roman" w:hAnsi="Times New Roman" w:cs="Times New Roman"/>
           <w:noProof/>
+          <w:sz w:val="8"/>
+          <w:szCs w:val="8"/>
         </w:rPr>
         <mc:AlternateContent>
           <mc:Choice Requires="wps">
             <w:drawing>
-              <wp:anchor distT="0" distB="0" distL="0" distR="0" simplePos="0" relativeHeight="251675648" behindDoc="0" locked="0" layoutInCell="1" allowOverlap="1" wp14:anchorId="24C69148" wp14:editId="70C03485">
+              <wp:anchor distT="0" distB="0" distL="0" distR="0" simplePos="0" relativeHeight="251675648" behindDoc="0" locked="0" layoutInCell="1" allowOverlap="1" wp14:anchorId="0108D0AB" wp14:editId="4A39DDFA">
                 <wp:simplePos x="0" y="0"/>
                 <wp:positionH relativeFrom="column">
-                  <wp:posOffset>-209550</wp:posOffset>
+                  <wp:posOffset>-219075</wp:posOffset>
                 </wp:positionH>
                 <wp:positionV relativeFrom="line">
-                  <wp:posOffset>200025</wp:posOffset>
+                  <wp:posOffset>66040</wp:posOffset>
                 </wp:positionV>
                 <wp:extent cx="7334252" cy="0"/>
                 <wp:effectExtent l="0" t="0" r="0" b="0"/>
                 <wp:wrapNone/>
-                <wp:docPr id="9" name="officeArt object" descr="officeArt object"/>
+                <wp:docPr id="1" name="officeArt object" descr="officeArt object"/>
                 <wp:cNvGraphicFramePr/>
                 <a:graphic xmlns:a="http://schemas.openxmlformats.org/drawingml/2006/main">
                   <a:graphicData uri="http://schemas.microsoft.com/office/word/2010/wordprocessingShape">
@@ -1481,88 +2643,84 @@
           </mc:Choice>
           <mc:Fallback>
             <w:pict>
-              <v:line w14:anchorId="60DCCF20" id="officeArt object" o:spid="_x0000_s1026" alt="officeArt object" style="position:absolute;z-index:251675648;visibility:visible;mso-wrap-style:square;mso-wrap-distance-left:0;mso-wrap-distance-top:0;mso-wrap-distance-right:0;mso-wrap-distance-bottom:0;mso-position-horizontal:absolute;mso-position-horizontal-relative:text;mso-position-vertical:absolute;mso-position-vertical-relative:line" from="-16.5pt,15.75pt" to="561pt,15.75pt" o:gfxdata="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" strokeweight="1.5pt">
+              <v:line w14:anchorId="25FC99A9" id="officeArt object" o:spid="_x0000_s1026" alt="officeArt object" style="position:absolute;z-index:251675648;visibility:visible;mso-wrap-style:square;mso-wrap-distance-left:0;mso-wrap-distance-top:0;mso-wrap-distance-right:0;mso-wrap-distance-bottom:0;mso-position-horizontal:absolute;mso-position-horizontal-relative:text;mso-position-vertical:absolute;mso-position-vertical-relative:line" from="-17.25pt,5.2pt" to="560.25pt,5.2pt" o:gfxdata="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" strokeweight="1.5pt">
                 <w10:wrap anchory="line"/>
               </v:line>
             </w:pict>
           </mc:Fallback>
         </mc:AlternateContent>
       </w:r>
-      <w:r>
-        <w:rPr>
-          <w:rFonts w:ascii="Times New Roman" w:eastAsia="Times New Roman" w:hAnsi="Times New Roman" w:cs="Times New Roman"/>
-          <w:sz w:val="21"/>
-          <w:szCs w:val="21"/>
-        </w:rPr>
-        <w:t xml:space="preserve">Demo Credentials: </w:t>
-      </w:r>
-      <w:r>
-        <w:rPr>
-          <w:rFonts w:ascii="Times New Roman" w:eastAsia="Times New Roman" w:hAnsi="Times New Roman" w:cs="Times New Roman"/>
-          <w:i/>
-          <w:sz w:val="21"/>
-          <w:szCs w:val="21"/>
-        </w:rPr>
-        <w:t>Available on request</w:t>
-      </w:r>
-    </w:p>
-    <w:p>
-      <w:pPr>
-        <w:pStyle w:val="ListParagraph"/>
+    </w:p>
+    <w:p>
+      <w:pPr>
         <w:spacing w:after="0" w:line="240" w:lineRule="auto"/>
         <w:ind w:left="1440"/>
         <w:rPr>
           <w:rFonts w:ascii="Times New Roman" w:eastAsia="Times New Roman" w:hAnsi="Times New Roman" w:cs="Times New Roman"/>
+          <w:b/>
           <w:sz w:val="8"/>
           <w:szCs w:val="8"/>
         </w:rPr>
       </w:pPr>
+      <w:r>
+        <w:rPr>
+          <w:rFonts w:ascii="Times New Roman" w:eastAsia="Times New Roman" w:hAnsi="Times New Roman" w:cs="Times New Roman"/>
+          <w:b/>
+        </w:rPr>
+        <w:t xml:space="preserve">     </w:t>
+      </w:r>
+      <w:r>
+        <w:rPr>
+          <w:rFonts w:ascii="Times New Roman" w:eastAsia="Times New Roman" w:hAnsi="Times New Roman" w:cs="Times New Roman"/>
+          <w:b/>
+        </w:rPr>
+        <w:tab/>
+      </w:r>
+      <w:r>
+        <w:rPr>
+          <w:rFonts w:ascii="Times New Roman" w:eastAsia="Times New Roman" w:hAnsi="Times New Roman" w:cs="Times New Roman"/>
+          <w:b/>
+        </w:rPr>
+        <w:tab/>
+      </w:r>
+      <w:r>
+        <w:rPr>
+          <w:rFonts w:ascii="Times New Roman" w:eastAsia="Times New Roman" w:hAnsi="Times New Roman" w:cs="Times New Roman"/>
+          <w:b/>
+        </w:rPr>
+        <w:tab/>
+        <w:t xml:space="preserve">   </w:t>
+      </w:r>
+    </w:p>
+    <w:p>
+      <w:pPr>
+        <w:spacing w:after="0" w:line="240" w:lineRule="auto"/>
+        <w:jc w:val="center"/>
+        <w:rPr>
+          <w:rFonts w:ascii="Times New Roman" w:eastAsia="Times New Roman" w:hAnsi="Times New Roman" w:cs="Times New Roman"/>
+          <w:b/>
+        </w:rPr>
+      </w:pPr>
+      <w:r>
+        <w:rPr>
+          <w:rFonts w:ascii="Times New Roman" w:eastAsia="Times New Roman" w:hAnsi="Times New Roman" w:cs="Times New Roman"/>
+          <w:b/>
+        </w:rPr>
+        <w:t>MECHANICAL ENGINEERING</w:t>
+      </w:r>
     </w:p>
     <w:p>
       <w:pPr>
         <w:spacing w:after="0" w:line="240" w:lineRule="auto"/>
         <w:ind w:left="1440"/>
-        <w:rPr>
-          <w:rFonts w:ascii="Times New Roman" w:eastAsia="Times New Roman" w:hAnsi="Times New Roman" w:cs="Times New Roman"/>
-          <w:b/>
-        </w:rPr>
-      </w:pPr>
-      <w:r>
-        <w:rPr>
-          <w:rFonts w:ascii="Times New Roman" w:eastAsia="Times New Roman" w:hAnsi="Times New Roman" w:cs="Times New Roman"/>
-          <w:b/>
-        </w:rPr>
-        <w:t xml:space="preserve">     </w:t>
-      </w:r>
-      <w:r>
-        <w:rPr>
-          <w:rFonts w:ascii="Times New Roman" w:eastAsia="Times New Roman" w:hAnsi="Times New Roman" w:cs="Times New Roman"/>
-          <w:b/>
-        </w:rPr>
-        <w:tab/>
-      </w:r>
-      <w:r>
-        <w:rPr>
-          <w:rFonts w:ascii="Times New Roman" w:eastAsia="Times New Roman" w:hAnsi="Times New Roman" w:cs="Times New Roman"/>
-          <w:b/>
-        </w:rPr>
-        <w:tab/>
-      </w:r>
-      <w:r>
-        <w:rPr>
-          <w:rFonts w:ascii="Times New Roman" w:eastAsia="Times New Roman" w:hAnsi="Times New Roman" w:cs="Times New Roman"/>
-          <w:b/>
-        </w:rPr>
-        <w:tab/>
-        <w:t xml:space="preserve">   </w:t>
-      </w:r>
-      <w:r>
-        <w:rPr>
-          <w:rFonts w:ascii="Times New Roman" w:eastAsia="Times New Roman" w:hAnsi="Times New Roman" w:cs="Times New Roman"/>
-          <w:b/>
-        </w:rPr>
-        <w:t>MECHANICAL ENGINEERING</w:t>
-      </w:r>
+        <w:jc w:val="center"/>
+        <w:rPr>
+          <w:rFonts w:ascii="Times New Roman" w:eastAsia="Times New Roman" w:hAnsi="Times New Roman" w:cs="Times New Roman"/>
+          <w:b/>
+          <w:sz w:val="8"/>
+          <w:szCs w:val="8"/>
+        </w:rPr>
+      </w:pPr>
     </w:p>
     <w:p>
       <w:pPr>
@@ -1630,7 +2788,7 @@
               </wp:anchor>
             </w:drawing>
           </mc:Choice>
-          <mc:Fallback>
+          <mc:Fallback xmlns:w16se="http://schemas.microsoft.com/office/word/2015/wordml/symex" xmlns:w16cid="http://schemas.microsoft.com/office/word/2016/wordml/cid" xmlns:am3d="http://schemas.microsoft.com/office/drawing/2017/model3d" xmlns:aink="http://schemas.microsoft.com/office/drawing/2016/ink" xmlns:cx8="http://schemas.microsoft.com/office/drawing/2016/5/14/chartex" xmlns:cx7="http://schemas.microsoft.com/office/drawing/2016/5/13/chartex" xmlns:cx6="http://schemas.microsoft.com/office/drawing/2016/5/12/chartex" xmlns:cx5="http://schemas.microsoft.com/office/drawing/2016/5/11/chartex" xmlns:cx4="http://schemas.microsoft.com/office/drawing/2016/5/10/chartex" xmlns:cx3="http://schemas.microsoft.com/office/drawing/2016/5/9/chartex" xmlns:cx2="http://schemas.microsoft.com/office/drawing/2015/10/21/chartex" xmlns:cx1="http://schemas.microsoft.com/office/drawing/2015/9/8/chartex" xmlns:cx="http://schemas.microsoft.com/office/drawing/2014/chartex">
             <w:pict>
               <v:line w14:anchorId="401EA160" id="officeArt object" o:spid="_x0000_s1026" alt="officeArt object" style="position:absolute;z-index:251667456;visibility:visible;mso-wrap-style:square;mso-wrap-distance-left:0;mso-wrap-distance-top:0;mso-wrap-distance-right:0;mso-wrap-distance-bottom:0;mso-position-horizontal:absolute;mso-position-horizontal-relative:text;mso-position-vertical:absolute;mso-position-vertical-relative:line" from="-17.25pt,.35pt" to="560.25pt,.35pt" o:gfxdata="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" strokeweight="1.5pt">
                 <w10:wrap anchory="line"/>
@@ -1941,7 +3099,7 @@
               </wp:anchor>
             </w:drawing>
           </mc:Choice>
-          <mc:Fallback>
+          <mc:Fallback xmlns:w16se="http://schemas.microsoft.com/office/word/2015/wordml/symex" xmlns:w16cid="http://schemas.microsoft.com/office/word/2016/wordml/cid" xmlns:am3d="http://schemas.microsoft.com/office/drawing/2017/model3d" xmlns:aink="http://schemas.microsoft.com/office/drawing/2016/ink" xmlns:cx8="http://schemas.microsoft.com/office/drawing/2016/5/14/chartex" xmlns:cx7="http://schemas.microsoft.com/office/drawing/2016/5/13/chartex" xmlns:cx6="http://schemas.microsoft.com/office/drawing/2016/5/12/chartex" xmlns:cx5="http://schemas.microsoft.com/office/drawing/2016/5/11/chartex" xmlns:cx4="http://schemas.microsoft.com/office/drawing/2016/5/10/chartex" xmlns:cx3="http://schemas.microsoft.com/office/drawing/2016/5/9/chartex" xmlns:cx2="http://schemas.microsoft.com/office/drawing/2015/10/21/chartex" xmlns:cx1="http://schemas.microsoft.com/office/drawing/2015/9/8/chartex" xmlns:cx="http://schemas.microsoft.com/office/drawing/2014/chartex">
             <w:pict>
               <v:line w14:anchorId="015CD6EA" id="officeArt object" o:spid="_x0000_s1026" alt="officeArt object" style="position:absolute;z-index:251668480;visibility:visible;mso-wrap-style:square;mso-wrap-distance-left:0;mso-wrap-distance-top:0;mso-wrap-distance-right:0;mso-wrap-distance-bottom:0;mso-position-horizontal:absolute;mso-position-horizontal-relative:text;mso-position-vertical:absolute;mso-position-vertical-relative:line" from="-17.25pt,2.55pt" to="560.25pt,2.55pt" o:gfxdata="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" strokeweight="1.5pt">
                 <w10:wrap anchory="line"/>
@@ -2475,8 +3633,6 @@
         </w:rPr>
         <w:t>Spear headed cross functional initiative to get quick-ship program back on track</w:t>
       </w:r>
-      <w:bookmarkStart w:id="0" w:name="_GoBack"/>
-      <w:bookmarkEnd w:id="0"/>
     </w:p>
     <w:p>
       <w:pPr>
@@ -2486,7 +3642,9 @@
         </w:numPr>
         <w:spacing w:after="0" w:line="240" w:lineRule="auto"/>
         <w:rPr>
-          <w:rFonts w:ascii="Times New Roman" w:hAnsi="Times New Roman"/>
+          <w:rFonts w:ascii="Times New Roman" w:eastAsia="Times New Roman" w:hAnsi="Times New Roman" w:cs="Times New Roman"/>
+          <w:b/>
+          <w:bCs/>
           <w:sz w:val="21"/>
           <w:szCs w:val="21"/>
         </w:rPr>
@@ -2507,26 +3665,6 @@
           <w:rFonts w:ascii="Times New Roman" w:hAnsi="Times New Roman"/>
           <w:sz w:val="21"/>
           <w:szCs w:val="21"/>
-        </w:rPr>
-      </w:pPr>
-      <w:r>
-        <w:rPr>
-          <w:rFonts w:ascii="Times New Roman" w:hAnsi="Times New Roman"/>
-          <w:sz w:val="21"/>
-          <w:szCs w:val="21"/>
-        </w:rPr>
-        <w:br w:type="page"/>
-      </w:r>
-    </w:p>
-    <w:p>
-      <w:pPr>
-        <w:spacing w:after="0" w:line="240" w:lineRule="auto"/>
-        <w:rPr>
-          <w:rFonts w:ascii="Times New Roman" w:eastAsia="Times New Roman" w:hAnsi="Times New Roman" w:cs="Times New Roman"/>
-          <w:b/>
-          <w:bCs/>
-          <w:sz w:val="8"/>
-          <w:szCs w:val="8"/>
         </w:rPr>
       </w:pPr>
     </w:p>
@@ -3372,7 +4510,7 @@
         </w:numPr>
         <w:spacing w:after="0" w:line="240" w:lineRule="auto"/>
         <w:rPr>
-          <w:rFonts w:ascii="Times New Roman" w:eastAsia="Times New Roman" w:hAnsi="Times New Roman" w:cs="Times New Roman"/>
+          <w:rFonts w:ascii="Times New Roman" w:hAnsi="Times New Roman"/>
           <w:sz w:val="21"/>
           <w:szCs w:val="21"/>
         </w:rPr>
@@ -3384,6 +4522,24 @@
           <w:szCs w:val="21"/>
         </w:rPr>
         <w:t>Increased engineering output and corporate profits through training and supervision of new employees.</w:t>
+      </w:r>
+    </w:p>
+    <w:p>
+      <w:pPr>
+        <w:spacing w:after="0" w:line="240" w:lineRule="auto"/>
+        <w:rPr>
+          <w:rFonts w:ascii="Times New Roman" w:hAnsi="Times New Roman"/>
+          <w:sz w:val="21"/>
+          <w:szCs w:val="21"/>
+        </w:rPr>
+      </w:pPr>
+      <w:r>
+        <w:rPr>
+          <w:rFonts w:ascii="Times New Roman" w:hAnsi="Times New Roman"/>
+          <w:sz w:val="21"/>
+          <w:szCs w:val="21"/>
+        </w:rPr>
+        <w:br w:type="page"/>
       </w:r>
     </w:p>
     <w:p>
@@ -3779,40 +4935,6 @@
         <w:spacing w:after="0" w:line="240" w:lineRule="auto"/>
         <w:rPr>
           <w:rFonts w:ascii="Times New Roman" w:eastAsia="Times New Roman" w:hAnsi="Times New Roman" w:cs="Times New Roman"/>
-          <w:sz w:val="8"/>
-          <w:szCs w:val="8"/>
-        </w:rPr>
-      </w:pPr>
-    </w:p>
-    <w:p>
-      <w:pPr>
-        <w:spacing w:after="0" w:line="240" w:lineRule="auto"/>
-        <w:rPr>
-          <w:rFonts w:ascii="Times New Roman" w:eastAsia="Times New Roman" w:hAnsi="Times New Roman" w:cs="Times New Roman"/>
-          <w:b/>
-          <w:bCs/>
-          <w:sz w:val="8"/>
-          <w:szCs w:val="8"/>
-        </w:rPr>
-      </w:pPr>
-    </w:p>
-    <w:p>
-      <w:pPr>
-        <w:spacing w:after="0" w:line="240" w:lineRule="auto"/>
-        <w:rPr>
-          <w:rFonts w:ascii="Times New Roman" w:eastAsia="Times New Roman" w:hAnsi="Times New Roman" w:cs="Times New Roman"/>
-          <w:b/>
-          <w:bCs/>
-          <w:sz w:val="21"/>
-          <w:szCs w:val="21"/>
-        </w:rPr>
-      </w:pPr>
-    </w:p>
-    <w:p>
-      <w:pPr>
-        <w:spacing w:after="0" w:line="240" w:lineRule="auto"/>
-        <w:rPr>
-          <w:rFonts w:ascii="Times New Roman" w:eastAsia="Times New Roman" w:hAnsi="Times New Roman" w:cs="Times New Roman"/>
           <w:b/>
           <w:bCs/>
           <w:sz w:val="21"/>
@@ -4134,27 +5256,9 @@
     <w:p>
       <w:pPr>
         <w:spacing w:after="0" w:line="240" w:lineRule="auto"/>
-        <w:rPr>
-          <w:rFonts w:ascii="Times New Roman" w:hAnsi="Times New Roman"/>
-          <w:sz w:val="21"/>
-          <w:szCs w:val="21"/>
-        </w:rPr>
-      </w:pPr>
-      <w:r>
-        <w:rPr>
-          <w:rFonts w:ascii="Times New Roman" w:hAnsi="Times New Roman"/>
-          <w:sz w:val="21"/>
-          <w:szCs w:val="21"/>
-        </w:rPr>
-        <w:br w:type="page"/>
-      </w:r>
-    </w:p>
-    <w:p>
-      <w:pPr>
-        <w:spacing w:after="0" w:line="240" w:lineRule="auto"/>
         <w:ind w:left="720"/>
         <w:rPr>
-          <w:rFonts w:ascii="Times New Roman" w:eastAsia="Times New Roman" w:hAnsi="Times New Roman" w:cs="Times New Roman"/>
+          <w:rFonts w:ascii="Times New Roman" w:hAnsi="Times New Roman"/>
           <w:sz w:val="21"/>
           <w:szCs w:val="21"/>
         </w:rPr>
@@ -4237,7 +5341,7 @@
               </wp:anchor>
             </w:drawing>
           </mc:Choice>
-          <mc:Fallback>
+          <mc:Fallback xmlns:w16se="http://schemas.microsoft.com/office/word/2015/wordml/symex" xmlns:w16cid="http://schemas.microsoft.com/office/word/2016/wordml/cid" xmlns:am3d="http://schemas.microsoft.com/office/drawing/2017/model3d" xmlns:aink="http://schemas.microsoft.com/office/drawing/2016/ink" xmlns:cx8="http://schemas.microsoft.com/office/drawing/2016/5/14/chartex" xmlns:cx7="http://schemas.microsoft.com/office/drawing/2016/5/13/chartex" xmlns:cx6="http://schemas.microsoft.com/office/drawing/2016/5/12/chartex" xmlns:cx5="http://schemas.microsoft.com/office/drawing/2016/5/11/chartex" xmlns:cx4="http://schemas.microsoft.com/office/drawing/2016/5/10/chartex" xmlns:cx3="http://schemas.microsoft.com/office/drawing/2016/5/9/chartex" xmlns:cx2="http://schemas.microsoft.com/office/drawing/2015/10/21/chartex" xmlns:cx1="http://schemas.microsoft.com/office/drawing/2015/9/8/chartex" xmlns:cx="http://schemas.microsoft.com/office/drawing/2014/chartex">
             <w:pict>
               <v:line id="_x0000_s1030" style="visibility:visible;position:absolute;margin-left:-17.2pt;margin-top:-0.7pt;width:577.5pt;height:0.0pt;z-index:251663360;mso-position-horizontal:absolute;mso-position-horizontal-relative:text;mso-position-vertical:absolute;mso-position-vertical-relative:line;mso-wrap-distance-left:0.0pt;mso-wrap-distance-top:0.0pt;mso-wrap-distance-right:0.0pt;mso-wrap-distance-bottom:0.0pt;">
                 <v:fill on="f"/>
@@ -4572,7 +5676,7 @@
               </wp:anchor>
             </w:drawing>
           </mc:Choice>
-          <mc:Fallback>
+          <mc:Fallback xmlns:w16se="http://schemas.microsoft.com/office/word/2015/wordml/symex" xmlns:w16cid="http://schemas.microsoft.com/office/word/2016/wordml/cid" xmlns:am3d="http://schemas.microsoft.com/office/drawing/2017/model3d" xmlns:aink="http://schemas.microsoft.com/office/drawing/2016/ink" xmlns:cx8="http://schemas.microsoft.com/office/drawing/2016/5/14/chartex" xmlns:cx7="http://schemas.microsoft.com/office/drawing/2016/5/13/chartex" xmlns:cx6="http://schemas.microsoft.com/office/drawing/2016/5/12/chartex" xmlns:cx5="http://schemas.microsoft.com/office/drawing/2016/5/11/chartex" xmlns:cx4="http://schemas.microsoft.com/office/drawing/2016/5/10/chartex" xmlns:cx3="http://schemas.microsoft.com/office/drawing/2016/5/9/chartex" xmlns:cx2="http://schemas.microsoft.com/office/drawing/2015/10/21/chartex" xmlns:cx1="http://schemas.microsoft.com/office/drawing/2015/9/8/chartex" xmlns:cx="http://schemas.microsoft.com/office/drawing/2014/chartex">
             <w:pict>
               <v:line id="_x0000_s1031" style="visibility:visible;position:absolute;margin-left:-17.2pt;margin-top:-1.7pt;width:577.5pt;height:0.0pt;z-index:251664384;mso-position-horizontal:absolute;mso-position-horizontal-relative:text;mso-position-vertical:absolute;mso-position-vertical-relative:line;mso-wrap-distance-left:0.0pt;mso-wrap-distance-top:0.0pt;mso-wrap-distance-right:0.0pt;mso-wrap-distance-bottom:0.0pt;">
                 <v:fill on="f"/>
@@ -4610,9 +5714,9 @@
       <w:pPr>
         <w:spacing w:after="0" w:line="240" w:lineRule="auto"/>
         <w:rPr>
-          <w:rFonts w:ascii="Times New Roman" w:eastAsia="Times New Roman" w:hAnsi="Times New Roman" w:cs="Times New Roman"/>
-          <w:sz w:val="21"/>
-          <w:szCs w:val="21"/>
+          <w:rFonts w:ascii="Times New Roman" w:hAnsi="Times New Roman"/>
+          <w:sz w:val="8"/>
+          <w:szCs w:val="8"/>
         </w:rPr>
       </w:pPr>
       <w:r>
@@ -4629,8 +5733,18 @@
         <w:spacing w:after="0" w:line="240" w:lineRule="auto"/>
         <w:rPr>
           <w:rFonts w:ascii="Times New Roman" w:eastAsia="Times New Roman" w:hAnsi="Times New Roman" w:cs="Times New Roman"/>
-          <w:sz w:val="21"/>
-          <w:szCs w:val="21"/>
+          <w:sz w:val="8"/>
+          <w:szCs w:val="8"/>
+        </w:rPr>
+      </w:pPr>
+    </w:p>
+    <w:p>
+      <w:pPr>
+        <w:spacing w:after="0" w:line="240" w:lineRule="auto"/>
+        <w:rPr>
+          <w:rFonts w:ascii="Times New Roman" w:hAnsi="Times New Roman"/>
+          <w:sz w:val="8"/>
+          <w:szCs w:val="8"/>
         </w:rPr>
       </w:pPr>
       <w:r>
@@ -4659,137 +5773,52 @@
         </w:rPr>
         <w:t xml:space="preserve"> Professional</w:t>
       </w:r>
-      <w:r>
-        <w:rPr>
-          <w:rFonts w:ascii="Times New Roman" w:hAnsi="Times New Roman"/>
-          <w:sz w:val="21"/>
-          <w:szCs w:val="21"/>
-        </w:rPr>
-        <w:tab/>
-      </w:r>
-      <w:r>
-        <w:rPr>
-          <w:rFonts w:ascii="Times New Roman" w:hAnsi="Times New Roman"/>
-          <w:sz w:val="21"/>
-          <w:szCs w:val="21"/>
-        </w:rPr>
-        <w:tab/>
-      </w:r>
-      <w:r>
-        <w:rPr>
-          <w:rFonts w:ascii="Times New Roman" w:hAnsi="Times New Roman"/>
-          <w:sz w:val="21"/>
-          <w:szCs w:val="21"/>
-        </w:rPr>
-        <w:tab/>
-        <w:t xml:space="preserve"> </w:t>
-      </w:r>
-    </w:p>
-    <w:p>
-      <w:pPr>
-        <w:spacing w:after="0" w:line="240" w:lineRule="auto"/>
-        <w:rPr>
-          <w:rFonts w:ascii="Times New Roman" w:eastAsia="Times New Roman" w:hAnsi="Times New Roman" w:cs="Times New Roman"/>
-          <w:sz w:val="21"/>
-          <w:szCs w:val="21"/>
-        </w:rPr>
-      </w:pPr>
-      <w:r>
-        <w:rPr>
-          <w:rFonts w:ascii="Times New Roman" w:hAnsi="Times New Roman"/>
-          <w:sz w:val="21"/>
-          <w:szCs w:val="21"/>
-        </w:rPr>
-        <w:t>NAUI Dive Master Certification</w:t>
-      </w:r>
-      <w:r>
-        <w:rPr>
-          <w:rFonts w:ascii="Times New Roman" w:hAnsi="Times New Roman"/>
-          <w:sz w:val="21"/>
-          <w:szCs w:val="21"/>
-        </w:rPr>
-        <w:tab/>
-      </w:r>
-      <w:r>
-        <w:rPr>
-          <w:rFonts w:ascii="Times New Roman" w:hAnsi="Times New Roman"/>
-          <w:sz w:val="21"/>
-          <w:szCs w:val="21"/>
-        </w:rPr>
-        <w:tab/>
-      </w:r>
-      <w:r>
-        <w:rPr>
-          <w:rFonts w:ascii="Times New Roman" w:hAnsi="Times New Roman"/>
-          <w:sz w:val="21"/>
-          <w:szCs w:val="21"/>
-        </w:rPr>
-        <w:tab/>
-      </w:r>
-      <w:r>
-        <w:rPr>
-          <w:rFonts w:ascii="Times New Roman" w:hAnsi="Times New Roman"/>
-          <w:sz w:val="21"/>
-          <w:szCs w:val="21"/>
-        </w:rPr>
-        <w:tab/>
-      </w:r>
-      <w:r>
-        <w:rPr>
-          <w:rFonts w:ascii="Times New Roman" w:hAnsi="Times New Roman"/>
-          <w:sz w:val="21"/>
-          <w:szCs w:val="21"/>
-        </w:rPr>
-        <w:tab/>
-      </w:r>
-      <w:r>
-        <w:rPr>
-          <w:rFonts w:ascii="Times New Roman" w:hAnsi="Times New Roman"/>
-          <w:sz w:val="21"/>
-          <w:szCs w:val="21"/>
-        </w:rPr>
-        <w:tab/>
-      </w:r>
-      <w:r>
-        <w:rPr>
-          <w:rFonts w:ascii="Times New Roman" w:hAnsi="Times New Roman"/>
-          <w:sz w:val="21"/>
-          <w:szCs w:val="21"/>
-        </w:rPr>
-        <w:tab/>
-      </w:r>
-      <w:r>
-        <w:rPr>
-          <w:rFonts w:ascii="Times New Roman" w:hAnsi="Times New Roman"/>
-          <w:sz w:val="21"/>
-          <w:szCs w:val="21"/>
-        </w:rPr>
-        <w:tab/>
-      </w:r>
-      <w:r>
-        <w:rPr>
-          <w:rFonts w:ascii="Times New Roman" w:hAnsi="Times New Roman"/>
-          <w:sz w:val="21"/>
-          <w:szCs w:val="21"/>
-        </w:rPr>
-        <w:tab/>
-      </w:r>
-      <w:r>
-        <w:rPr>
-          <w:rFonts w:ascii="Times New Roman" w:hAnsi="Times New Roman"/>
-          <w:sz w:val="21"/>
-          <w:szCs w:val="21"/>
-        </w:rPr>
-        <w:tab/>
-      </w:r>
-      <w:r>
-        <w:rPr>
-          <w:rFonts w:ascii="Times New Roman" w:hAnsi="Times New Roman"/>
-          <w:sz w:val="21"/>
-          <w:szCs w:val="21"/>
-        </w:rPr>
-        <w:tab/>
-      </w:r>
+    </w:p>
+    <w:p>
+      <w:pPr>
+        <w:spacing w:after="0" w:line="240" w:lineRule="auto"/>
+        <w:rPr>
+          <w:rFonts w:ascii="Times New Roman" w:hAnsi="Times New Roman"/>
+          <w:sz w:val="8"/>
+          <w:szCs w:val="8"/>
+        </w:rPr>
+      </w:pPr>
+    </w:p>
+    <w:p>
+      <w:pPr>
+        <w:spacing w:after="0" w:line="240" w:lineRule="auto"/>
+        <w:rPr>
+          <w:rFonts w:ascii="Times New Roman" w:hAnsi="Times New Roman"/>
+          <w:sz w:val="8"/>
+          <w:szCs w:val="8"/>
+        </w:rPr>
+      </w:pPr>
+      <w:r>
+        <w:rPr>
+          <w:rFonts w:ascii="Times New Roman" w:hAnsi="Times New Roman"/>
+          <w:sz w:val="21"/>
+          <w:szCs w:val="21"/>
+        </w:rPr>
+        <w:t xml:space="preserve">NAUI Dive Master </w:t>
+      </w:r>
+      <w:r>
+        <w:rPr>
+          <w:rFonts w:ascii="Times New Roman" w:hAnsi="Times New Roman"/>
+          <w:sz w:val="21"/>
+          <w:szCs w:val="21"/>
+        </w:rPr>
+        <w:t>Certification</w:t>
+      </w:r>
+    </w:p>
+    <w:p>
+      <w:pPr>
+        <w:spacing w:after="0" w:line="240" w:lineRule="auto"/>
+        <w:rPr>
+          <w:rFonts w:ascii="Times New Roman" w:hAnsi="Times New Roman"/>
+          <w:sz w:val="8"/>
+          <w:szCs w:val="8"/>
+        </w:rPr>
+      </w:pPr>
     </w:p>
     <w:p>
       <w:pPr>
@@ -4960,7 +5989,7 @@
               </wp:anchor>
             </w:drawing>
           </mc:Choice>
-          <mc:Fallback>
+          <mc:Fallback xmlns:w16se="http://schemas.microsoft.com/office/word/2015/wordml/symex" xmlns:w16cid="http://schemas.microsoft.com/office/word/2016/wordml/cid" xmlns:am3d="http://schemas.microsoft.com/office/drawing/2017/model3d" xmlns:aink="http://schemas.microsoft.com/office/drawing/2016/ink" xmlns:cx8="http://schemas.microsoft.com/office/drawing/2016/5/14/chartex" xmlns:cx7="http://schemas.microsoft.com/office/drawing/2016/5/13/chartex" xmlns:cx6="http://schemas.microsoft.com/office/drawing/2016/5/12/chartex" xmlns:cx5="http://schemas.microsoft.com/office/drawing/2016/5/11/chartex" xmlns:cx4="http://schemas.microsoft.com/office/drawing/2016/5/10/chartex" xmlns:cx3="http://schemas.microsoft.com/office/drawing/2016/5/9/chartex" xmlns:cx2="http://schemas.microsoft.com/office/drawing/2015/10/21/chartex" xmlns:cx1="http://schemas.microsoft.com/office/drawing/2015/9/8/chartex" xmlns:cx="http://schemas.microsoft.com/office/drawing/2014/chartex">
             <w:pict>
               <v:line id="_x0000_s1032" style="visibility:visible;position:absolute;margin-left:-17.2pt;margin-top:-1.7pt;width:577.5pt;height:0.0pt;z-index:251665408;mso-position-horizontal:absolute;mso-position-horizontal-relative:text;mso-position-vertical:absolute;mso-position-vertical-relative:line;mso-wrap-distance-left:0.0pt;mso-wrap-distance-top:0.0pt;mso-wrap-distance-right:0.0pt;mso-wrap-distance-bottom:0.0pt;">
                 <v:fill on="f"/>
@@ -5142,9 +6171,9 @@
           <w:sz w:val="21"/>
           <w:szCs w:val="21"/>
         </w:rPr>
-        <w:t xml:space="preserve">Emails: dean.weldy@supremecorp.com </w:t>
-      </w:r>
-      <w:hyperlink r:id="rId10" w:history="1">
+        <w:t xml:space="preserve">Emails: </w:t>
+      </w:r>
+      <w:hyperlink r:id="rId12" w:history="1">
         <w:r>
           <w:rPr>
             <w:rStyle w:val="Hyperlink0"/>
@@ -5416,6 +6445,7 @@
           <w:sz w:val="21"/>
           <w:szCs w:val="21"/>
         </w:rPr>
+        <w:lastRenderedPageBreak/>
         <w:t>Mike Franks</w:t>
       </w:r>
     </w:p>
@@ -5553,8 +6583,8 @@
       </w:r>
     </w:p>
     <w:sectPr>
-      <w:headerReference w:type="default" r:id="rId11"/>
-      <w:footerReference w:type="default" r:id="rId12"/>
+      <w:headerReference w:type="default" r:id="rId13"/>
+      <w:footerReference w:type="default" r:id="rId14"/>
       <w:pgSz w:w="12240" w:h="15840"/>
       <w:pgMar w:top="720" w:right="720" w:bottom="662" w:left="720" w:header="288" w:footer="720" w:gutter="0"/>
       <w:cols w:space="720"/>
@@ -5564,7 +6594,7 @@
 </file>
 
 <file path=word/endnotes.xml><?xml version="1.0" encoding="utf-8"?>
-<w:endnotes xmlns:wpc="http://schemas.microsoft.com/office/word/2010/wordprocessingCanvas" xmlns:cx="http://schemas.microsoft.com/office/drawing/2014/chartex" xmlns:cx1="http://schemas.microsoft.com/office/drawing/2015/9/8/chartex" xmlns:cx2="http://schemas.microsoft.com/office/drawing/2015/10/21/chartex" xmlns:cx3="http://schemas.microsoft.com/office/drawing/2016/5/9/chartex" xmlns:cx4="http://schemas.microsoft.com/office/drawing/2016/5/10/chartex" xmlns:cx5="http://schemas.microsoft.com/office/drawing/2016/5/11/chartex" xmlns:cx6="http://schemas.microsoft.com/office/drawing/2016/5/12/chartex" xmlns:cx7="http://schemas.microsoft.com/office/drawing/2016/5/13/chartex" xmlns:cx8="http://schemas.microsoft.com/office/drawing/2016/5/14/chartex" xmlns:mc="http://schemas.openxmlformats.org/markup-compatibility/2006" xmlns:aink="http://schemas.microsoft.com/office/drawing/2016/ink" xmlns:am3d="http://schemas.microsoft.com/office/drawing/2017/model3d" xmlns:o="urn:schemas-microsoft-com:office:office" xmlns:r="http://schemas.openxmlformats.org/officeDocument/2006/relationships" xmlns:m="http://schemas.openxmlformats.org/officeDocument/2006/math" xmlns:v="urn:schemas-microsoft-com:vml" xmlns:wp14="http://schemas.microsoft.com/office/word/2010/wordprocessingDrawing" xmlns:wp="http://schemas.openxmlformats.org/drawingml/2006/wordprocessingDrawing" xmlns:w10="urn:schemas-microsoft-com:office:word" xmlns:w="http://schemas.openxmlformats.org/wordprocessingml/2006/main" xmlns:w14="http://schemas.microsoft.com/office/word/2010/wordml" xmlns:w15="http://schemas.microsoft.com/office/word/2012/wordml" xmlns:w16cid="http://schemas.microsoft.com/office/word/2016/wordml/cid" xmlns:w16se="http://schemas.microsoft.com/office/word/2015/wordml/symex" xmlns:wpg="http://schemas.microsoft.com/office/word/2010/wordprocessingGroup" xmlns:wpi="http://schemas.microsoft.com/office/word/2010/wordprocessingInk" xmlns:wne="http://schemas.microsoft.com/office/word/2006/wordml" xmlns:wps="http://schemas.microsoft.com/office/word/2010/wordprocessingShape" mc:Ignorable="w14 w15 w16se w16cid wp14">
+<w:endnotes xmlns:wpc="http://schemas.microsoft.com/office/word/2010/wordprocessingCanvas" xmlns:mc="http://schemas.openxmlformats.org/markup-compatibility/2006" xmlns:o="urn:schemas-microsoft-com:office:office" xmlns:r="http://schemas.openxmlformats.org/officeDocument/2006/relationships" xmlns:m="http://schemas.openxmlformats.org/officeDocument/2006/math" xmlns:v="urn:schemas-microsoft-com:vml" xmlns:wp14="http://schemas.microsoft.com/office/word/2010/wordprocessingDrawing" xmlns:wp="http://schemas.openxmlformats.org/drawingml/2006/wordprocessingDrawing" xmlns:w10="urn:schemas-microsoft-com:office:word" xmlns:w="http://schemas.openxmlformats.org/wordprocessingml/2006/main" xmlns:w14="http://schemas.microsoft.com/office/word/2010/wordml" xmlns:w15="http://schemas.microsoft.com/office/word/2012/wordml" xmlns:wpg="http://schemas.microsoft.com/office/word/2010/wordprocessingGroup" xmlns:wpi="http://schemas.microsoft.com/office/word/2010/wordprocessingInk" xmlns:wne="http://schemas.microsoft.com/office/word/2006/wordml" xmlns:wps="http://schemas.microsoft.com/office/word/2010/wordprocessingShape" mc:Ignorable="w14 w15 wp14">
   <w:endnote w:type="separator" w:id="-1">
     <w:p>
       <w:pPr>
@@ -5589,7 +6619,7 @@
 </file>
 
 <file path=word/footer1.xml><?xml version="1.0" encoding="utf-8"?>
-<w:ftr xmlns:wpc="http://schemas.microsoft.com/office/word/2010/wordprocessingCanvas" xmlns:cx="http://schemas.microsoft.com/office/drawing/2014/chartex" xmlns:cx1="http://schemas.microsoft.com/office/drawing/2015/9/8/chartex" xmlns:cx2="http://schemas.microsoft.com/office/drawing/2015/10/21/chartex" xmlns:cx3="http://schemas.microsoft.com/office/drawing/2016/5/9/chartex" xmlns:cx4="http://schemas.microsoft.com/office/drawing/2016/5/10/chartex" xmlns:cx5="http://schemas.microsoft.com/office/drawing/2016/5/11/chartex" xmlns:cx6="http://schemas.microsoft.com/office/drawing/2016/5/12/chartex" xmlns:cx7="http://schemas.microsoft.com/office/drawing/2016/5/13/chartex" xmlns:cx8="http://schemas.microsoft.com/office/drawing/2016/5/14/chartex" xmlns:mc="http://schemas.openxmlformats.org/markup-compatibility/2006" xmlns:aink="http://schemas.microsoft.com/office/drawing/2016/ink" xmlns:am3d="http://schemas.microsoft.com/office/drawing/2017/model3d" xmlns:o="urn:schemas-microsoft-com:office:office" xmlns:r="http://schemas.openxmlformats.org/officeDocument/2006/relationships" xmlns:m="http://schemas.openxmlformats.org/officeDocument/2006/math" xmlns:v="urn:schemas-microsoft-com:vml" xmlns:wp14="http://schemas.microsoft.com/office/word/2010/wordprocessingDrawing" xmlns:wp="http://schemas.openxmlformats.org/drawingml/2006/wordprocessingDrawing" xmlns:w10="urn:schemas-microsoft-com:office:word" xmlns:w="http://schemas.openxmlformats.org/wordprocessingml/2006/main" xmlns:w14="http://schemas.microsoft.com/office/word/2010/wordml" xmlns:w15="http://schemas.microsoft.com/office/word/2012/wordml" xmlns:w16cid="http://schemas.microsoft.com/office/word/2016/wordml/cid" xmlns:w16se="http://schemas.microsoft.com/office/word/2015/wordml/symex" xmlns:wpg="http://schemas.microsoft.com/office/word/2010/wordprocessingGroup" xmlns:wpi="http://schemas.microsoft.com/office/word/2010/wordprocessingInk" xmlns:wne="http://schemas.microsoft.com/office/word/2006/wordml" xmlns:wps="http://schemas.microsoft.com/office/word/2010/wordprocessingShape" mc:Ignorable="w14 w15 w16se w16cid wp14">
+<w:ftr xmlns:wpc="http://schemas.microsoft.com/office/word/2010/wordprocessingCanvas" xmlns:mc="http://schemas.openxmlformats.org/markup-compatibility/2006" xmlns:o="urn:schemas-microsoft-com:office:office" xmlns:r="http://schemas.openxmlformats.org/officeDocument/2006/relationships" xmlns:m="http://schemas.openxmlformats.org/officeDocument/2006/math" xmlns:v="urn:schemas-microsoft-com:vml" xmlns:wp14="http://schemas.microsoft.com/office/word/2010/wordprocessingDrawing" xmlns:wp="http://schemas.openxmlformats.org/drawingml/2006/wordprocessingDrawing" xmlns:w10="urn:schemas-microsoft-com:office:word" xmlns:w="http://schemas.openxmlformats.org/wordprocessingml/2006/main" xmlns:w14="http://schemas.microsoft.com/office/word/2010/wordml" xmlns:w15="http://schemas.microsoft.com/office/word/2012/wordml" xmlns:wpg="http://schemas.microsoft.com/office/word/2010/wordprocessingGroup" xmlns:wpi="http://schemas.microsoft.com/office/word/2010/wordprocessingInk" xmlns:wne="http://schemas.microsoft.com/office/word/2006/wordml" xmlns:wps="http://schemas.microsoft.com/office/word/2010/wordprocessingShape" mc:Ignorable="w14 w15 wp14">
   <w:p>
     <w:pPr>
       <w:pStyle w:val="HeaderFooter"/>
@@ -5599,7 +6629,7 @@
 </file>
 
 <file path=word/footnotes.xml><?xml version="1.0" encoding="utf-8"?>
-<w:footnotes xmlns:wpc="http://schemas.microsoft.com/office/word/2010/wordprocessingCanvas" xmlns:cx="http://schemas.microsoft.com/office/drawing/2014/chartex" xmlns:cx1="http://schemas.microsoft.com/office/drawing/2015/9/8/chartex" xmlns:cx2="http://schemas.microsoft.com/office/drawing/2015/10/21/chartex" xmlns:cx3="http://schemas.microsoft.com/office/drawing/2016/5/9/chartex" xmlns:cx4="http://schemas.microsoft.com/office/drawing/2016/5/10/chartex" xmlns:cx5="http://schemas.microsoft.com/office/drawing/2016/5/11/chartex" xmlns:cx6="http://schemas.microsoft.com/office/drawing/2016/5/12/chartex" xmlns:cx7="http://schemas.microsoft.com/office/drawing/2016/5/13/chartex" xmlns:cx8="http://schemas.microsoft.com/office/drawing/2016/5/14/chartex" xmlns:mc="http://schemas.openxmlformats.org/markup-compatibility/2006" xmlns:aink="http://schemas.microsoft.com/office/drawing/2016/ink" xmlns:am3d="http://schemas.microsoft.com/office/drawing/2017/model3d" xmlns:o="urn:schemas-microsoft-com:office:office" xmlns:r="http://schemas.openxmlformats.org/officeDocument/2006/relationships" xmlns:m="http://schemas.openxmlformats.org/officeDocument/2006/math" xmlns:v="urn:schemas-microsoft-com:vml" xmlns:wp14="http://schemas.microsoft.com/office/word/2010/wordprocessingDrawing" xmlns:wp="http://schemas.openxmlformats.org/drawingml/2006/wordprocessingDrawing" xmlns:w10="urn:schemas-microsoft-com:office:word" xmlns:w="http://schemas.openxmlformats.org/wordprocessingml/2006/main" xmlns:w14="http://schemas.microsoft.com/office/word/2010/wordml" xmlns:w15="http://schemas.microsoft.com/office/word/2012/wordml" xmlns:w16cid="http://schemas.microsoft.com/office/word/2016/wordml/cid" xmlns:w16se="http://schemas.microsoft.com/office/word/2015/wordml/symex" xmlns:wpg="http://schemas.microsoft.com/office/word/2010/wordprocessingGroup" xmlns:wpi="http://schemas.microsoft.com/office/word/2010/wordprocessingInk" xmlns:wne="http://schemas.microsoft.com/office/word/2006/wordml" xmlns:wps="http://schemas.microsoft.com/office/word/2010/wordprocessingShape" mc:Ignorable="w14 w15 w16se w16cid wp14">
+<w:footnotes xmlns:wpc="http://schemas.microsoft.com/office/word/2010/wordprocessingCanvas" xmlns:mc="http://schemas.openxmlformats.org/markup-compatibility/2006" xmlns:o="urn:schemas-microsoft-com:office:office" xmlns:r="http://schemas.openxmlformats.org/officeDocument/2006/relationships" xmlns:m="http://schemas.openxmlformats.org/officeDocument/2006/math" xmlns:v="urn:schemas-microsoft-com:vml" xmlns:wp14="http://schemas.microsoft.com/office/word/2010/wordprocessingDrawing" xmlns:wp="http://schemas.openxmlformats.org/drawingml/2006/wordprocessingDrawing" xmlns:w10="urn:schemas-microsoft-com:office:word" xmlns:w="http://schemas.openxmlformats.org/wordprocessingml/2006/main" xmlns:w14="http://schemas.microsoft.com/office/word/2010/wordml" xmlns:w15="http://schemas.microsoft.com/office/word/2012/wordml" xmlns:wpg="http://schemas.microsoft.com/office/word/2010/wordprocessingGroup" xmlns:wpi="http://schemas.microsoft.com/office/word/2010/wordprocessingInk" xmlns:wne="http://schemas.microsoft.com/office/word/2006/wordml" xmlns:wps="http://schemas.microsoft.com/office/word/2010/wordprocessingShape" mc:Ignorable="w14 w15 wp14">
   <w:footnote w:type="separator" w:id="-1">
     <w:p>
       <w:pPr>
@@ -5624,7 +6654,7 @@
 </file>
 
 <file path=word/header1.xml><?xml version="1.0" encoding="utf-8"?>
-<w:hdr xmlns:wpc="http://schemas.microsoft.com/office/word/2010/wordprocessingCanvas" xmlns:cx="http://schemas.microsoft.com/office/drawing/2014/chartex" xmlns:cx1="http://schemas.microsoft.com/office/drawing/2015/9/8/chartex" xmlns:cx2="http://schemas.microsoft.com/office/drawing/2015/10/21/chartex" xmlns:cx3="http://schemas.microsoft.com/office/drawing/2016/5/9/chartex" xmlns:cx4="http://schemas.microsoft.com/office/drawing/2016/5/10/chartex" xmlns:cx5="http://schemas.microsoft.com/office/drawing/2016/5/11/chartex" xmlns:cx6="http://schemas.microsoft.com/office/drawing/2016/5/12/chartex" xmlns:cx7="http://schemas.microsoft.com/office/drawing/2016/5/13/chartex" xmlns:cx8="http://schemas.microsoft.com/office/drawing/2016/5/14/chartex" xmlns:mc="http://schemas.openxmlformats.org/markup-compatibility/2006" xmlns:aink="http://schemas.microsoft.com/office/drawing/2016/ink" xmlns:am3d="http://schemas.microsoft.com/office/drawing/2017/model3d" xmlns:o="urn:schemas-microsoft-com:office:office" xmlns:r="http://schemas.openxmlformats.org/officeDocument/2006/relationships" xmlns:m="http://schemas.openxmlformats.org/officeDocument/2006/math" xmlns:v="urn:schemas-microsoft-com:vml" xmlns:wp14="http://schemas.microsoft.com/office/word/2010/wordprocessingDrawing" xmlns:wp="http://schemas.openxmlformats.org/drawingml/2006/wordprocessingDrawing" xmlns:w10="urn:schemas-microsoft-com:office:word" xmlns:w="http://schemas.openxmlformats.org/wordprocessingml/2006/main" xmlns:w14="http://schemas.microsoft.com/office/word/2010/wordml" xmlns:w15="http://schemas.microsoft.com/office/word/2012/wordml" xmlns:w16cid="http://schemas.microsoft.com/office/word/2016/wordml/cid" xmlns:w16se="http://schemas.microsoft.com/office/word/2015/wordml/symex" xmlns:wpg="http://schemas.microsoft.com/office/word/2010/wordprocessingGroup" xmlns:wpi="http://schemas.microsoft.com/office/word/2010/wordprocessingInk" xmlns:wne="http://schemas.microsoft.com/office/word/2006/wordml" xmlns:wps="http://schemas.microsoft.com/office/word/2010/wordprocessingShape" mc:Ignorable="w14 w15 w16se w16cid wp14">
+<w:hdr xmlns:wpc="http://schemas.microsoft.com/office/word/2010/wordprocessingCanvas" xmlns:mc="http://schemas.openxmlformats.org/markup-compatibility/2006" xmlns:o="urn:schemas-microsoft-com:office:office" xmlns:r="http://schemas.openxmlformats.org/officeDocument/2006/relationships" xmlns:m="http://schemas.openxmlformats.org/officeDocument/2006/math" xmlns:v="urn:schemas-microsoft-com:vml" xmlns:wp14="http://schemas.microsoft.com/office/word/2010/wordprocessingDrawing" xmlns:wp="http://schemas.openxmlformats.org/drawingml/2006/wordprocessingDrawing" xmlns:w10="urn:schemas-microsoft-com:office:word" xmlns:w="http://schemas.openxmlformats.org/wordprocessingml/2006/main" xmlns:w14="http://schemas.microsoft.com/office/word/2010/wordml" xmlns:w15="http://schemas.microsoft.com/office/word/2012/wordml" xmlns:wpg="http://schemas.microsoft.com/office/word/2010/wordprocessingGroup" xmlns:wpi="http://schemas.microsoft.com/office/word/2010/wordprocessingInk" xmlns:wne="http://schemas.microsoft.com/office/word/2006/wordml" xmlns:wps="http://schemas.microsoft.com/office/word/2010/wordprocessingShape" mc:Ignorable="w14 w15 wp14">
   <w:p>
     <w:pPr>
       <w:pStyle w:val="HeaderFooter"/>
@@ -5634,7 +6664,7 @@
 </file>
 
 <file path=word/numbering.xml><?xml version="1.0" encoding="utf-8"?>
-<w:numbering xmlns:wpc="http://schemas.microsoft.com/office/word/2010/wordprocessingCanvas" xmlns:cx="http://schemas.microsoft.com/office/drawing/2014/chartex" xmlns:cx1="http://schemas.microsoft.com/office/drawing/2015/9/8/chartex" xmlns:cx2="http://schemas.microsoft.com/office/drawing/2015/10/21/chartex" xmlns:cx3="http://schemas.microsoft.com/office/drawing/2016/5/9/chartex" xmlns:cx4="http://schemas.microsoft.com/office/drawing/2016/5/10/chartex" xmlns:cx5="http://schemas.microsoft.com/office/drawing/2016/5/11/chartex" xmlns:cx6="http://schemas.microsoft.com/office/drawing/2016/5/12/chartex" xmlns:cx7="http://schemas.microsoft.com/office/drawing/2016/5/13/chartex" xmlns:cx8="http://schemas.microsoft.com/office/drawing/2016/5/14/chartex" xmlns:mc="http://schemas.openxmlformats.org/markup-compatibility/2006" xmlns:aink="http://schemas.microsoft.com/office/drawing/2016/ink" xmlns:am3d="http://schemas.microsoft.com/office/drawing/2017/model3d" xmlns:o="urn:schemas-microsoft-com:office:office" xmlns:r="http://schemas.openxmlformats.org/officeDocument/2006/relationships" xmlns:m="http://schemas.openxmlformats.org/officeDocument/2006/math" xmlns:v="urn:schemas-microsoft-com:vml" xmlns:wp14="http://schemas.microsoft.com/office/word/2010/wordprocessingDrawing" xmlns:wp="http://schemas.openxmlformats.org/drawingml/2006/wordprocessingDrawing" xmlns:w10="urn:schemas-microsoft-com:office:word" xmlns:w="http://schemas.openxmlformats.org/wordprocessingml/2006/main" xmlns:w14="http://schemas.microsoft.com/office/word/2010/wordml" xmlns:w15="http://schemas.microsoft.com/office/word/2012/wordml" xmlns:w16cid="http://schemas.microsoft.com/office/word/2016/wordml/cid" xmlns:w16se="http://schemas.microsoft.com/office/word/2015/wordml/symex" xmlns:wpg="http://schemas.microsoft.com/office/word/2010/wordprocessingGroup" xmlns:wpi="http://schemas.microsoft.com/office/word/2010/wordprocessingInk" xmlns:wne="http://schemas.microsoft.com/office/word/2006/wordml" xmlns:wps="http://schemas.microsoft.com/office/word/2010/wordprocessingShape" mc:Ignorable="w14 w15 w16se w16cid wp14">
+<w:numbering xmlns:wpc="http://schemas.microsoft.com/office/word/2010/wordprocessingCanvas" xmlns:mc="http://schemas.openxmlformats.org/markup-compatibility/2006" xmlns:o="urn:schemas-microsoft-com:office:office" xmlns:r="http://schemas.openxmlformats.org/officeDocument/2006/relationships" xmlns:m="http://schemas.openxmlformats.org/officeDocument/2006/math" xmlns:v="urn:schemas-microsoft-com:vml" xmlns:wp14="http://schemas.microsoft.com/office/word/2010/wordprocessingDrawing" xmlns:wp="http://schemas.openxmlformats.org/drawingml/2006/wordprocessingDrawing" xmlns:w10="urn:schemas-microsoft-com:office:word" xmlns:w="http://schemas.openxmlformats.org/wordprocessingml/2006/main" xmlns:w14="http://schemas.microsoft.com/office/word/2010/wordml" xmlns:w15="http://schemas.microsoft.com/office/word/2012/wordml" xmlns:wpg="http://schemas.microsoft.com/office/word/2010/wordprocessingGroup" xmlns:wpi="http://schemas.microsoft.com/office/word/2010/wordprocessingInk" xmlns:wne="http://schemas.microsoft.com/office/word/2006/wordml" xmlns:wps="http://schemas.microsoft.com/office/word/2010/wordprocessingShape" mc:Ignorable="w14 w15 wp14">
   <w:abstractNum w:abstractNumId="0" w15:restartNumberingAfterBreak="0">
     <w:nsid w:val="02105A4F"/>
     <w:multiLevelType w:val="hybridMultilevel"/>
@@ -6984,7 +8014,7 @@
   <w:abstractNum w:abstractNumId="7" w15:restartNumberingAfterBreak="0">
     <w:nsid w:val="61321193"/>
     <w:multiLevelType w:val="hybridMultilevel"/>
-    <w:tmpl w:val="539AA8FA"/>
+    <w:tmpl w:val="F6F838C6"/>
     <w:lvl w:ilvl="0" w:tplc="04090001">
       <w:start w:val="1"/>
       <w:numFmt w:val="bullet"/>
@@ -7140,7 +8170,7 @@
 </file>
 
 <file path=word/styles.xml><?xml version="1.0" encoding="utf-8"?>
-<w:styles xmlns:mc="http://schemas.openxmlformats.org/markup-compatibility/2006" xmlns:r="http://schemas.openxmlformats.org/officeDocument/2006/relationships" xmlns:w="http://schemas.openxmlformats.org/wordprocessingml/2006/main" xmlns:w14="http://schemas.microsoft.com/office/word/2010/wordml" xmlns:w15="http://schemas.microsoft.com/office/word/2012/wordml" xmlns:w16cid="http://schemas.microsoft.com/office/word/2016/wordml/cid" xmlns:w16se="http://schemas.microsoft.com/office/word/2015/wordml/symex" mc:Ignorable="w14 w15 w16se w16cid">
+<w:styles xmlns:mc="http://schemas.openxmlformats.org/markup-compatibility/2006" xmlns:r="http://schemas.openxmlformats.org/officeDocument/2006/relationships" xmlns:w="http://schemas.openxmlformats.org/wordprocessingml/2006/main" xmlns:w14="http://schemas.microsoft.com/office/word/2010/wordml" xmlns:w15="http://schemas.microsoft.com/office/word/2012/wordml" mc:Ignorable="w14 w15">
   <w:docDefaults>
     <w:rPrDefault>
       <w:rPr>
@@ -7162,7 +8192,7 @@
       </w:pPr>
     </w:pPrDefault>
   </w:docDefaults>
-  <w:latentStyles w:defLockedState="0" w:defUIPriority="99" w:defSemiHidden="0" w:defUnhideWhenUsed="0" w:defQFormat="0" w:count="375">
+  <w:latentStyles w:defLockedState="0" w:defUIPriority="99" w:defSemiHidden="0" w:defUnhideWhenUsed="0" w:defQFormat="0" w:count="371">
     <w:lsdException w:name="Normal" w:uiPriority="0" w:qFormat="1"/>
     <w:lsdException w:name="heading 1" w:uiPriority="9" w:qFormat="1"/>
     <w:lsdException w:name="heading 2" w:semiHidden="1" w:uiPriority="9" w:unhideWhenUsed="1" w:qFormat="1"/>
@@ -7268,6 +8298,7 @@
     <w:lsdException w:name="HTML Sample" w:semiHidden="1" w:unhideWhenUsed="1"/>
     <w:lsdException w:name="HTML Typewriter" w:semiHidden="1" w:unhideWhenUsed="1"/>
     <w:lsdException w:name="HTML Variable" w:semiHidden="1" w:unhideWhenUsed="1"/>
+    <w:lsdException w:name="Normal Table" w:semiHidden="1" w:unhideWhenUsed="1"/>
     <w:lsdException w:name="annotation subject" w:semiHidden="1" w:unhideWhenUsed="1"/>
     <w:lsdException w:name="No List" w:semiHidden="1" w:unhideWhenUsed="1"/>
     <w:lsdException w:name="Outline List 1" w:semiHidden="1" w:unhideWhenUsed="1"/>
@@ -7311,8 +8342,10 @@
     <w:lsdException w:name="Table Elegant" w:semiHidden="1" w:unhideWhenUsed="1"/>
     <w:lsdException w:name="Table Professional" w:semiHidden="1" w:unhideWhenUsed="1"/>
     <w:lsdException w:name="Table Subtle 1" w:semiHidden="1" w:unhideWhenUsed="1"/>
+    <w:lsdException w:name="Table Subtle 2" w:semiHidden="1" w:unhideWhenUsed="1"/>
     <w:lsdException w:name="Table Web 1" w:semiHidden="1" w:unhideWhenUsed="1"/>
     <w:lsdException w:name="Table Web 2" w:semiHidden="1" w:unhideWhenUsed="1"/>
+    <w:lsdException w:name="Table Web 3" w:semiHidden="1" w:unhideWhenUsed="1"/>
     <w:lsdException w:name="Balloon Text" w:semiHidden="1" w:unhideWhenUsed="1"/>
     <w:lsdException w:name="Table Grid" w:uiPriority="39"/>
     <w:lsdException w:name="Table Theme" w:semiHidden="1" w:unhideWhenUsed="1"/>
@@ -7531,10 +8564,6 @@
     <w:lsdException w:name="List Table 5 Dark Accent 6" w:uiPriority="50"/>
     <w:lsdException w:name="List Table 6 Colorful Accent 6" w:uiPriority="51"/>
     <w:lsdException w:name="List Table 7 Colorful Accent 6" w:uiPriority="52"/>
-    <w:lsdException w:name="Mention" w:semiHidden="1" w:unhideWhenUsed="1"/>
-    <w:lsdException w:name="Smart Hyperlink" w:semiHidden="1" w:unhideWhenUsed="1"/>
-    <w:lsdException w:name="Hashtag" w:semiHidden="1" w:unhideWhenUsed="1"/>
-    <w:lsdException w:name="Unresolved Mention" w:semiHidden="1" w:unhideWhenUsed="1"/>
   </w:latentStyles>
   <w:style w:type="paragraph" w:default="1" w:styleId="Normal">
     <w:name w:val="Normal"/>

</xml_diff>

<commit_message>
added postman to list of technologies
</commit_message>
<xml_diff>
--- a/Brad Tudor - Resume.docx
+++ b/Brad Tudor - Resume.docx
@@ -67,7 +67,7 @@
               </wp:anchor>
             </w:drawing>
           </mc:Choice>
-          <mc:Fallback xmlns:w16se="http://schemas.microsoft.com/office/word/2015/wordml/symex" xmlns:w16cid="http://schemas.microsoft.com/office/word/2016/wordml/cid" xmlns:am3d="http://schemas.microsoft.com/office/drawing/2017/model3d" xmlns:aink="http://schemas.microsoft.com/office/drawing/2016/ink" xmlns:cx8="http://schemas.microsoft.com/office/drawing/2016/5/14/chartex" xmlns:cx7="http://schemas.microsoft.com/office/drawing/2016/5/13/chartex" xmlns:cx6="http://schemas.microsoft.com/office/drawing/2016/5/12/chartex" xmlns:cx5="http://schemas.microsoft.com/office/drawing/2016/5/11/chartex" xmlns:cx4="http://schemas.microsoft.com/office/drawing/2016/5/10/chartex" xmlns:cx3="http://schemas.microsoft.com/office/drawing/2016/5/9/chartex" xmlns:cx2="http://schemas.microsoft.com/office/drawing/2015/10/21/chartex" xmlns:cx1="http://schemas.microsoft.com/office/drawing/2015/9/8/chartex" xmlns:cx="http://schemas.microsoft.com/office/drawing/2014/chartex">
+          <mc:Fallback xmlns:cx="http://schemas.microsoft.com/office/drawing/2014/chartex" xmlns:cx1="http://schemas.microsoft.com/office/drawing/2015/9/8/chartex" xmlns:cx2="http://schemas.microsoft.com/office/drawing/2015/10/21/chartex" xmlns:cx3="http://schemas.microsoft.com/office/drawing/2016/5/9/chartex" xmlns:cx4="http://schemas.microsoft.com/office/drawing/2016/5/10/chartex" xmlns:cx5="http://schemas.microsoft.com/office/drawing/2016/5/11/chartex" xmlns:cx6="http://schemas.microsoft.com/office/drawing/2016/5/12/chartex" xmlns:cx7="http://schemas.microsoft.com/office/drawing/2016/5/13/chartex" xmlns:cx8="http://schemas.microsoft.com/office/drawing/2016/5/14/chartex" xmlns:aink="http://schemas.microsoft.com/office/drawing/2016/ink" xmlns:am3d="http://schemas.microsoft.com/office/drawing/2017/model3d" xmlns:w16cid="http://schemas.microsoft.com/office/word/2016/wordml/cid" xmlns:w16se="http://schemas.microsoft.com/office/word/2015/wordml/symex">
             <w:pict>
               <v:line id="_x0000_s1026" style="visibility:visible;position:absolute;margin-left:-15.7pt;margin-top:27.3pt;width:577.5pt;height:0.0pt;z-index:251659264;mso-position-horizontal:absolute;mso-position-horizontal-relative:text;mso-position-vertical:absolute;mso-position-vertical-relative:line;mso-wrap-distance-left:0.0pt;mso-wrap-distance-top:0.0pt;mso-wrap-distance-right:0.0pt;mso-wrap-distance-bottom:0.0pt;">
                 <v:fill on="f"/>
@@ -194,7 +194,7 @@
               </wp:anchor>
             </w:drawing>
           </mc:Choice>
-          <mc:Fallback xmlns:w16se="http://schemas.microsoft.com/office/word/2015/wordml/symex" xmlns:w16cid="http://schemas.microsoft.com/office/word/2016/wordml/cid" xmlns:am3d="http://schemas.microsoft.com/office/drawing/2017/model3d" xmlns:aink="http://schemas.microsoft.com/office/drawing/2016/ink" xmlns:cx8="http://schemas.microsoft.com/office/drawing/2016/5/14/chartex" xmlns:cx7="http://schemas.microsoft.com/office/drawing/2016/5/13/chartex" xmlns:cx6="http://schemas.microsoft.com/office/drawing/2016/5/12/chartex" xmlns:cx5="http://schemas.microsoft.com/office/drawing/2016/5/11/chartex" xmlns:cx4="http://schemas.microsoft.com/office/drawing/2016/5/10/chartex" xmlns:cx3="http://schemas.microsoft.com/office/drawing/2016/5/9/chartex" xmlns:cx2="http://schemas.microsoft.com/office/drawing/2015/10/21/chartex" xmlns:cx1="http://schemas.microsoft.com/office/drawing/2015/9/8/chartex" xmlns:cx="http://schemas.microsoft.com/office/drawing/2014/chartex">
+          <mc:Fallback xmlns:cx="http://schemas.microsoft.com/office/drawing/2014/chartex" xmlns:cx1="http://schemas.microsoft.com/office/drawing/2015/9/8/chartex" xmlns:cx2="http://schemas.microsoft.com/office/drawing/2015/10/21/chartex" xmlns:cx3="http://schemas.microsoft.com/office/drawing/2016/5/9/chartex" xmlns:cx4="http://schemas.microsoft.com/office/drawing/2016/5/10/chartex" xmlns:cx5="http://schemas.microsoft.com/office/drawing/2016/5/11/chartex" xmlns:cx6="http://schemas.microsoft.com/office/drawing/2016/5/12/chartex" xmlns:cx7="http://schemas.microsoft.com/office/drawing/2016/5/13/chartex" xmlns:cx8="http://schemas.microsoft.com/office/drawing/2016/5/14/chartex" xmlns:aink="http://schemas.microsoft.com/office/drawing/2016/ink" xmlns:am3d="http://schemas.microsoft.com/office/drawing/2017/model3d" xmlns:w16cid="http://schemas.microsoft.com/office/word/2016/wordml/cid" xmlns:w16se="http://schemas.microsoft.com/office/word/2015/wordml/symex">
             <w:pict>
               <v:line id="_x0000_s1027" style="visibility:visible;position:absolute;margin-left:-15.7pt;margin-top:-3.1pt;width:577.5pt;height:0.0pt;z-index:251660288;mso-position-horizontal:absolute;mso-position-horizontal-relative:text;mso-position-vertical:absolute;mso-position-vertical-relative:line;mso-wrap-distance-left:0.0pt;mso-wrap-distance-top:0.0pt;mso-wrap-distance-right:0.0pt;mso-wrap-distance-bottom:0.0pt;">
                 <v:fill on="f"/>
@@ -437,7 +437,7 @@
               </wp:anchor>
             </w:drawing>
           </mc:Choice>
-          <mc:Fallback xmlns:w16se="http://schemas.microsoft.com/office/word/2015/wordml/symex" xmlns:w16cid="http://schemas.microsoft.com/office/word/2016/wordml/cid" xmlns:am3d="http://schemas.microsoft.com/office/drawing/2017/model3d" xmlns:aink="http://schemas.microsoft.com/office/drawing/2016/ink" xmlns:cx8="http://schemas.microsoft.com/office/drawing/2016/5/14/chartex" xmlns:cx7="http://schemas.microsoft.com/office/drawing/2016/5/13/chartex" xmlns:cx6="http://schemas.microsoft.com/office/drawing/2016/5/12/chartex" xmlns:cx5="http://schemas.microsoft.com/office/drawing/2016/5/11/chartex" xmlns:cx4="http://schemas.microsoft.com/office/drawing/2016/5/10/chartex" xmlns:cx3="http://schemas.microsoft.com/office/drawing/2016/5/9/chartex" xmlns:cx2="http://schemas.microsoft.com/office/drawing/2015/10/21/chartex" xmlns:cx1="http://schemas.microsoft.com/office/drawing/2015/9/8/chartex" xmlns:cx="http://schemas.microsoft.com/office/drawing/2014/chartex">
+          <mc:Fallback xmlns:cx="http://schemas.microsoft.com/office/drawing/2014/chartex" xmlns:cx1="http://schemas.microsoft.com/office/drawing/2015/9/8/chartex" xmlns:cx2="http://schemas.microsoft.com/office/drawing/2015/10/21/chartex" xmlns:cx3="http://schemas.microsoft.com/office/drawing/2016/5/9/chartex" xmlns:cx4="http://schemas.microsoft.com/office/drawing/2016/5/10/chartex" xmlns:cx5="http://schemas.microsoft.com/office/drawing/2016/5/11/chartex" xmlns:cx6="http://schemas.microsoft.com/office/drawing/2016/5/12/chartex" xmlns:cx7="http://schemas.microsoft.com/office/drawing/2016/5/13/chartex" xmlns:cx8="http://schemas.microsoft.com/office/drawing/2016/5/14/chartex" xmlns:aink="http://schemas.microsoft.com/office/drawing/2016/ink" xmlns:am3d="http://schemas.microsoft.com/office/drawing/2017/model3d" xmlns:w16cid="http://schemas.microsoft.com/office/word/2016/wordml/cid" xmlns:w16se="http://schemas.microsoft.com/office/word/2015/wordml/symex">
             <w:pict>
               <v:line w14:anchorId="72751AC2" id="officeArt object" o:spid="_x0000_s1026" alt="officeArt object" style="position:absolute;z-index:251670528;visibility:visible;mso-wrap-style:square;mso-wrap-distance-left:0;mso-wrap-distance-top:0;mso-wrap-distance-right:0;mso-wrap-distance-bottom:0;mso-position-horizontal:absolute;mso-position-horizontal-relative:text;mso-position-vertical:absolute;mso-position-vertical-relative:line" from="-17.2pt,5.5pt" to="560.3pt,5.5pt" o:gfxdata="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" strokeweight="1.5pt">
                 <w10:wrap anchory="line"/>
@@ -529,7 +529,7 @@
               </wp:anchor>
             </w:drawing>
           </mc:Choice>
-          <mc:Fallback xmlns:w16se="http://schemas.microsoft.com/office/word/2015/wordml/symex" xmlns:w16cid="http://schemas.microsoft.com/office/word/2016/wordml/cid" xmlns:am3d="http://schemas.microsoft.com/office/drawing/2017/model3d" xmlns:aink="http://schemas.microsoft.com/office/drawing/2016/ink" xmlns:cx8="http://schemas.microsoft.com/office/drawing/2016/5/14/chartex" xmlns:cx7="http://schemas.microsoft.com/office/drawing/2016/5/13/chartex" xmlns:cx6="http://schemas.microsoft.com/office/drawing/2016/5/12/chartex" xmlns:cx5="http://schemas.microsoft.com/office/drawing/2016/5/11/chartex" xmlns:cx4="http://schemas.microsoft.com/office/drawing/2016/5/10/chartex" xmlns:cx3="http://schemas.microsoft.com/office/drawing/2016/5/9/chartex" xmlns:cx2="http://schemas.microsoft.com/office/drawing/2015/10/21/chartex" xmlns:cx1="http://schemas.microsoft.com/office/drawing/2015/9/8/chartex" xmlns:cx="http://schemas.microsoft.com/office/drawing/2014/chartex">
+          <mc:Fallback xmlns:cx="http://schemas.microsoft.com/office/drawing/2014/chartex" xmlns:cx1="http://schemas.microsoft.com/office/drawing/2015/9/8/chartex" xmlns:cx2="http://schemas.microsoft.com/office/drawing/2015/10/21/chartex" xmlns:cx3="http://schemas.microsoft.com/office/drawing/2016/5/9/chartex" xmlns:cx4="http://schemas.microsoft.com/office/drawing/2016/5/10/chartex" xmlns:cx5="http://schemas.microsoft.com/office/drawing/2016/5/11/chartex" xmlns:cx6="http://schemas.microsoft.com/office/drawing/2016/5/12/chartex" xmlns:cx7="http://schemas.microsoft.com/office/drawing/2016/5/13/chartex" xmlns:cx8="http://schemas.microsoft.com/office/drawing/2016/5/14/chartex" xmlns:aink="http://schemas.microsoft.com/office/drawing/2016/ink" xmlns:am3d="http://schemas.microsoft.com/office/drawing/2017/model3d" xmlns:w16cid="http://schemas.microsoft.com/office/word/2016/wordml/cid" xmlns:w16se="http://schemas.microsoft.com/office/word/2015/wordml/symex">
             <w:pict>
               <v:line w14:anchorId="69689218" id="officeArt object" o:spid="_x0000_s1026" alt="officeArt object" style="position:absolute;z-index:251672576;visibility:visible;mso-wrap-style:square;mso-wrap-distance-left:0;mso-wrap-distance-top:0;mso-wrap-distance-right:0;mso-wrap-distance-bottom:0;mso-position-horizontal:absolute;mso-position-horizontal-relative:text;mso-position-vertical:absolute;mso-position-vertical-relative:line" from="-17.25pt,.35pt" to="560.25pt,.35pt" o:gfxdata="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" strokeweight="1.5pt">
                 <w10:wrap anchory="line"/>
@@ -900,6 +900,16 @@
         </w:rPr>
         <w:tab/>
       </w:r>
+      <w:r>
+        <w:rPr>
+          <w:rFonts w:ascii="Times New Roman" w:hAnsi="Times New Roman"/>
+          <w:sz w:val="21"/>
+          <w:szCs w:val="21"/>
+        </w:rPr>
+        <w:t>PostMan</w:t>
+      </w:r>
+      <w:bookmarkStart w:id="0" w:name="_GoBack"/>
+      <w:bookmarkEnd w:id="0"/>
     </w:p>
     <w:p>
       <w:pPr>
@@ -960,7 +970,7 @@
               </wp:anchor>
             </w:drawing>
           </mc:Choice>
-          <mc:Fallback xmlns:w16se="http://schemas.microsoft.com/office/word/2015/wordml/symex" xmlns:w16cid="http://schemas.microsoft.com/office/word/2016/wordml/cid" xmlns:am3d="http://schemas.microsoft.com/office/drawing/2017/model3d" xmlns:aink="http://schemas.microsoft.com/office/drawing/2016/ink" xmlns:cx8="http://schemas.microsoft.com/office/drawing/2016/5/14/chartex" xmlns:cx7="http://schemas.microsoft.com/office/drawing/2016/5/13/chartex" xmlns:cx6="http://schemas.microsoft.com/office/drawing/2016/5/12/chartex" xmlns:cx5="http://schemas.microsoft.com/office/drawing/2016/5/11/chartex" xmlns:cx4="http://schemas.microsoft.com/office/drawing/2016/5/10/chartex" xmlns:cx3="http://schemas.microsoft.com/office/drawing/2016/5/9/chartex" xmlns:cx2="http://schemas.microsoft.com/office/drawing/2015/10/21/chartex" xmlns:cx1="http://schemas.microsoft.com/office/drawing/2015/9/8/chartex" xmlns:cx="http://schemas.microsoft.com/office/drawing/2014/chartex">
+          <mc:Fallback xmlns:cx="http://schemas.microsoft.com/office/drawing/2014/chartex" xmlns:cx1="http://schemas.microsoft.com/office/drawing/2015/9/8/chartex" xmlns:cx2="http://schemas.microsoft.com/office/drawing/2015/10/21/chartex" xmlns:cx3="http://schemas.microsoft.com/office/drawing/2016/5/9/chartex" xmlns:cx4="http://schemas.microsoft.com/office/drawing/2016/5/10/chartex" xmlns:cx5="http://schemas.microsoft.com/office/drawing/2016/5/11/chartex" xmlns:cx6="http://schemas.microsoft.com/office/drawing/2016/5/12/chartex" xmlns:cx7="http://schemas.microsoft.com/office/drawing/2016/5/13/chartex" xmlns:cx8="http://schemas.microsoft.com/office/drawing/2016/5/14/chartex" xmlns:aink="http://schemas.microsoft.com/office/drawing/2016/ink" xmlns:am3d="http://schemas.microsoft.com/office/drawing/2017/model3d" xmlns:w16cid="http://schemas.microsoft.com/office/word/2016/wordml/cid" xmlns:w16se="http://schemas.microsoft.com/office/word/2015/wordml/symex">
             <w:pict>
               <v:line w14:anchorId="5AF8A08E" id="officeArt object" o:spid="_x0000_s1026" alt="officeArt object" style="position:absolute;z-index:251673600;visibility:visible;mso-wrap-style:square;mso-wrap-distance-left:0;mso-wrap-distance-top:0;mso-wrap-distance-right:0;mso-wrap-distance-bottom:0;mso-position-horizontal:absolute;mso-position-horizontal-relative:text;mso-position-vertical:absolute;mso-position-vertical-relative:line" from="-17.25pt,2.55pt" to="560.25pt,2.55pt" o:gfxdata="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" strokeweight="1.5pt">
                 <w10:wrap anchory="line"/>
@@ -2384,8 +2394,6 @@
         <w:tab/>
         <w:t xml:space="preserve">  </w:t>
       </w:r>
-      <w:bookmarkStart w:id="0" w:name="_GoBack"/>
-      <w:bookmarkEnd w:id="0"/>
     </w:p>
     <w:p>
       <w:pPr>
@@ -2788,7 +2796,7 @@
               </wp:anchor>
             </w:drawing>
           </mc:Choice>
-          <mc:Fallback xmlns:w16se="http://schemas.microsoft.com/office/word/2015/wordml/symex" xmlns:w16cid="http://schemas.microsoft.com/office/word/2016/wordml/cid" xmlns:am3d="http://schemas.microsoft.com/office/drawing/2017/model3d" xmlns:aink="http://schemas.microsoft.com/office/drawing/2016/ink" xmlns:cx8="http://schemas.microsoft.com/office/drawing/2016/5/14/chartex" xmlns:cx7="http://schemas.microsoft.com/office/drawing/2016/5/13/chartex" xmlns:cx6="http://schemas.microsoft.com/office/drawing/2016/5/12/chartex" xmlns:cx5="http://schemas.microsoft.com/office/drawing/2016/5/11/chartex" xmlns:cx4="http://schemas.microsoft.com/office/drawing/2016/5/10/chartex" xmlns:cx3="http://schemas.microsoft.com/office/drawing/2016/5/9/chartex" xmlns:cx2="http://schemas.microsoft.com/office/drawing/2015/10/21/chartex" xmlns:cx1="http://schemas.microsoft.com/office/drawing/2015/9/8/chartex" xmlns:cx="http://schemas.microsoft.com/office/drawing/2014/chartex">
+          <mc:Fallback xmlns:cx="http://schemas.microsoft.com/office/drawing/2014/chartex" xmlns:cx1="http://schemas.microsoft.com/office/drawing/2015/9/8/chartex" xmlns:cx2="http://schemas.microsoft.com/office/drawing/2015/10/21/chartex" xmlns:cx3="http://schemas.microsoft.com/office/drawing/2016/5/9/chartex" xmlns:cx4="http://schemas.microsoft.com/office/drawing/2016/5/10/chartex" xmlns:cx5="http://schemas.microsoft.com/office/drawing/2016/5/11/chartex" xmlns:cx6="http://schemas.microsoft.com/office/drawing/2016/5/12/chartex" xmlns:cx7="http://schemas.microsoft.com/office/drawing/2016/5/13/chartex" xmlns:cx8="http://schemas.microsoft.com/office/drawing/2016/5/14/chartex" xmlns:aink="http://schemas.microsoft.com/office/drawing/2016/ink" xmlns:am3d="http://schemas.microsoft.com/office/drawing/2017/model3d" xmlns:w16cid="http://schemas.microsoft.com/office/word/2016/wordml/cid" xmlns:w16se="http://schemas.microsoft.com/office/word/2015/wordml/symex">
             <w:pict>
               <v:line w14:anchorId="401EA160" id="officeArt object" o:spid="_x0000_s1026" alt="officeArt object" style="position:absolute;z-index:251667456;visibility:visible;mso-wrap-style:square;mso-wrap-distance-left:0;mso-wrap-distance-top:0;mso-wrap-distance-right:0;mso-wrap-distance-bottom:0;mso-position-horizontal:absolute;mso-position-horizontal-relative:text;mso-position-vertical:absolute;mso-position-vertical-relative:line" from="-17.25pt,.35pt" to="560.25pt,.35pt" o:gfxdata="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" strokeweight="1.5pt">
                 <w10:wrap anchory="line"/>
@@ -3099,7 +3107,7 @@
               </wp:anchor>
             </w:drawing>
           </mc:Choice>
-          <mc:Fallback xmlns:w16se="http://schemas.microsoft.com/office/word/2015/wordml/symex" xmlns:w16cid="http://schemas.microsoft.com/office/word/2016/wordml/cid" xmlns:am3d="http://schemas.microsoft.com/office/drawing/2017/model3d" xmlns:aink="http://schemas.microsoft.com/office/drawing/2016/ink" xmlns:cx8="http://schemas.microsoft.com/office/drawing/2016/5/14/chartex" xmlns:cx7="http://schemas.microsoft.com/office/drawing/2016/5/13/chartex" xmlns:cx6="http://schemas.microsoft.com/office/drawing/2016/5/12/chartex" xmlns:cx5="http://schemas.microsoft.com/office/drawing/2016/5/11/chartex" xmlns:cx4="http://schemas.microsoft.com/office/drawing/2016/5/10/chartex" xmlns:cx3="http://schemas.microsoft.com/office/drawing/2016/5/9/chartex" xmlns:cx2="http://schemas.microsoft.com/office/drawing/2015/10/21/chartex" xmlns:cx1="http://schemas.microsoft.com/office/drawing/2015/9/8/chartex" xmlns:cx="http://schemas.microsoft.com/office/drawing/2014/chartex">
+          <mc:Fallback xmlns:cx="http://schemas.microsoft.com/office/drawing/2014/chartex" xmlns:cx1="http://schemas.microsoft.com/office/drawing/2015/9/8/chartex" xmlns:cx2="http://schemas.microsoft.com/office/drawing/2015/10/21/chartex" xmlns:cx3="http://schemas.microsoft.com/office/drawing/2016/5/9/chartex" xmlns:cx4="http://schemas.microsoft.com/office/drawing/2016/5/10/chartex" xmlns:cx5="http://schemas.microsoft.com/office/drawing/2016/5/11/chartex" xmlns:cx6="http://schemas.microsoft.com/office/drawing/2016/5/12/chartex" xmlns:cx7="http://schemas.microsoft.com/office/drawing/2016/5/13/chartex" xmlns:cx8="http://schemas.microsoft.com/office/drawing/2016/5/14/chartex" xmlns:aink="http://schemas.microsoft.com/office/drawing/2016/ink" xmlns:am3d="http://schemas.microsoft.com/office/drawing/2017/model3d" xmlns:w16cid="http://schemas.microsoft.com/office/word/2016/wordml/cid" xmlns:w16se="http://schemas.microsoft.com/office/word/2015/wordml/symex">
             <w:pict>
               <v:line w14:anchorId="015CD6EA" id="officeArt object" o:spid="_x0000_s1026" alt="officeArt object" style="position:absolute;z-index:251668480;visibility:visible;mso-wrap-style:square;mso-wrap-distance-left:0;mso-wrap-distance-top:0;mso-wrap-distance-right:0;mso-wrap-distance-bottom:0;mso-position-horizontal:absolute;mso-position-horizontal-relative:text;mso-position-vertical:absolute;mso-position-vertical-relative:line" from="-17.25pt,2.55pt" to="560.25pt,2.55pt" o:gfxdata="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" strokeweight="1.5pt">
                 <w10:wrap anchory="line"/>
@@ -5341,7 +5349,7 @@
               </wp:anchor>
             </w:drawing>
           </mc:Choice>
-          <mc:Fallback xmlns:w16se="http://schemas.microsoft.com/office/word/2015/wordml/symex" xmlns:w16cid="http://schemas.microsoft.com/office/word/2016/wordml/cid" xmlns:am3d="http://schemas.microsoft.com/office/drawing/2017/model3d" xmlns:aink="http://schemas.microsoft.com/office/drawing/2016/ink" xmlns:cx8="http://schemas.microsoft.com/office/drawing/2016/5/14/chartex" xmlns:cx7="http://schemas.microsoft.com/office/drawing/2016/5/13/chartex" xmlns:cx6="http://schemas.microsoft.com/office/drawing/2016/5/12/chartex" xmlns:cx5="http://schemas.microsoft.com/office/drawing/2016/5/11/chartex" xmlns:cx4="http://schemas.microsoft.com/office/drawing/2016/5/10/chartex" xmlns:cx3="http://schemas.microsoft.com/office/drawing/2016/5/9/chartex" xmlns:cx2="http://schemas.microsoft.com/office/drawing/2015/10/21/chartex" xmlns:cx1="http://schemas.microsoft.com/office/drawing/2015/9/8/chartex" xmlns:cx="http://schemas.microsoft.com/office/drawing/2014/chartex">
+          <mc:Fallback xmlns:cx="http://schemas.microsoft.com/office/drawing/2014/chartex" xmlns:cx1="http://schemas.microsoft.com/office/drawing/2015/9/8/chartex" xmlns:cx2="http://schemas.microsoft.com/office/drawing/2015/10/21/chartex" xmlns:cx3="http://schemas.microsoft.com/office/drawing/2016/5/9/chartex" xmlns:cx4="http://schemas.microsoft.com/office/drawing/2016/5/10/chartex" xmlns:cx5="http://schemas.microsoft.com/office/drawing/2016/5/11/chartex" xmlns:cx6="http://schemas.microsoft.com/office/drawing/2016/5/12/chartex" xmlns:cx7="http://schemas.microsoft.com/office/drawing/2016/5/13/chartex" xmlns:cx8="http://schemas.microsoft.com/office/drawing/2016/5/14/chartex" xmlns:aink="http://schemas.microsoft.com/office/drawing/2016/ink" xmlns:am3d="http://schemas.microsoft.com/office/drawing/2017/model3d" xmlns:w16cid="http://schemas.microsoft.com/office/word/2016/wordml/cid" xmlns:w16se="http://schemas.microsoft.com/office/word/2015/wordml/symex">
             <w:pict>
               <v:line id="_x0000_s1030" style="visibility:visible;position:absolute;margin-left:-17.2pt;margin-top:-0.7pt;width:577.5pt;height:0.0pt;z-index:251663360;mso-position-horizontal:absolute;mso-position-horizontal-relative:text;mso-position-vertical:absolute;mso-position-vertical-relative:line;mso-wrap-distance-left:0.0pt;mso-wrap-distance-top:0.0pt;mso-wrap-distance-right:0.0pt;mso-wrap-distance-bottom:0.0pt;">
                 <v:fill on="f"/>
@@ -5676,7 +5684,7 @@
               </wp:anchor>
             </w:drawing>
           </mc:Choice>
-          <mc:Fallback xmlns:w16se="http://schemas.microsoft.com/office/word/2015/wordml/symex" xmlns:w16cid="http://schemas.microsoft.com/office/word/2016/wordml/cid" xmlns:am3d="http://schemas.microsoft.com/office/drawing/2017/model3d" xmlns:aink="http://schemas.microsoft.com/office/drawing/2016/ink" xmlns:cx8="http://schemas.microsoft.com/office/drawing/2016/5/14/chartex" xmlns:cx7="http://schemas.microsoft.com/office/drawing/2016/5/13/chartex" xmlns:cx6="http://schemas.microsoft.com/office/drawing/2016/5/12/chartex" xmlns:cx5="http://schemas.microsoft.com/office/drawing/2016/5/11/chartex" xmlns:cx4="http://schemas.microsoft.com/office/drawing/2016/5/10/chartex" xmlns:cx3="http://schemas.microsoft.com/office/drawing/2016/5/9/chartex" xmlns:cx2="http://schemas.microsoft.com/office/drawing/2015/10/21/chartex" xmlns:cx1="http://schemas.microsoft.com/office/drawing/2015/9/8/chartex" xmlns:cx="http://schemas.microsoft.com/office/drawing/2014/chartex">
+          <mc:Fallback xmlns:cx="http://schemas.microsoft.com/office/drawing/2014/chartex" xmlns:cx1="http://schemas.microsoft.com/office/drawing/2015/9/8/chartex" xmlns:cx2="http://schemas.microsoft.com/office/drawing/2015/10/21/chartex" xmlns:cx3="http://schemas.microsoft.com/office/drawing/2016/5/9/chartex" xmlns:cx4="http://schemas.microsoft.com/office/drawing/2016/5/10/chartex" xmlns:cx5="http://schemas.microsoft.com/office/drawing/2016/5/11/chartex" xmlns:cx6="http://schemas.microsoft.com/office/drawing/2016/5/12/chartex" xmlns:cx7="http://schemas.microsoft.com/office/drawing/2016/5/13/chartex" xmlns:cx8="http://schemas.microsoft.com/office/drawing/2016/5/14/chartex" xmlns:aink="http://schemas.microsoft.com/office/drawing/2016/ink" xmlns:am3d="http://schemas.microsoft.com/office/drawing/2017/model3d" xmlns:w16cid="http://schemas.microsoft.com/office/word/2016/wordml/cid" xmlns:w16se="http://schemas.microsoft.com/office/word/2015/wordml/symex">
             <w:pict>
               <v:line id="_x0000_s1031" style="visibility:visible;position:absolute;margin-left:-17.2pt;margin-top:-1.7pt;width:577.5pt;height:0.0pt;z-index:251664384;mso-position-horizontal:absolute;mso-position-horizontal-relative:text;mso-position-vertical:absolute;mso-position-vertical-relative:line;mso-wrap-distance-left:0.0pt;mso-wrap-distance-top:0.0pt;mso-wrap-distance-right:0.0pt;mso-wrap-distance-bottom:0.0pt;">
                 <v:fill on="f"/>
@@ -5989,7 +5997,7 @@
               </wp:anchor>
             </w:drawing>
           </mc:Choice>
-          <mc:Fallback xmlns:w16se="http://schemas.microsoft.com/office/word/2015/wordml/symex" xmlns:w16cid="http://schemas.microsoft.com/office/word/2016/wordml/cid" xmlns:am3d="http://schemas.microsoft.com/office/drawing/2017/model3d" xmlns:aink="http://schemas.microsoft.com/office/drawing/2016/ink" xmlns:cx8="http://schemas.microsoft.com/office/drawing/2016/5/14/chartex" xmlns:cx7="http://schemas.microsoft.com/office/drawing/2016/5/13/chartex" xmlns:cx6="http://schemas.microsoft.com/office/drawing/2016/5/12/chartex" xmlns:cx5="http://schemas.microsoft.com/office/drawing/2016/5/11/chartex" xmlns:cx4="http://schemas.microsoft.com/office/drawing/2016/5/10/chartex" xmlns:cx3="http://schemas.microsoft.com/office/drawing/2016/5/9/chartex" xmlns:cx2="http://schemas.microsoft.com/office/drawing/2015/10/21/chartex" xmlns:cx1="http://schemas.microsoft.com/office/drawing/2015/9/8/chartex" xmlns:cx="http://schemas.microsoft.com/office/drawing/2014/chartex">
+          <mc:Fallback xmlns:cx="http://schemas.microsoft.com/office/drawing/2014/chartex" xmlns:cx1="http://schemas.microsoft.com/office/drawing/2015/9/8/chartex" xmlns:cx2="http://schemas.microsoft.com/office/drawing/2015/10/21/chartex" xmlns:cx3="http://schemas.microsoft.com/office/drawing/2016/5/9/chartex" xmlns:cx4="http://schemas.microsoft.com/office/drawing/2016/5/10/chartex" xmlns:cx5="http://schemas.microsoft.com/office/drawing/2016/5/11/chartex" xmlns:cx6="http://schemas.microsoft.com/office/drawing/2016/5/12/chartex" xmlns:cx7="http://schemas.microsoft.com/office/drawing/2016/5/13/chartex" xmlns:cx8="http://schemas.microsoft.com/office/drawing/2016/5/14/chartex" xmlns:aink="http://schemas.microsoft.com/office/drawing/2016/ink" xmlns:am3d="http://schemas.microsoft.com/office/drawing/2017/model3d" xmlns:w16cid="http://schemas.microsoft.com/office/word/2016/wordml/cid" xmlns:w16se="http://schemas.microsoft.com/office/word/2015/wordml/symex">
             <w:pict>
               <v:line id="_x0000_s1032" style="visibility:visible;position:absolute;margin-left:-17.2pt;margin-top:-1.7pt;width:577.5pt;height:0.0pt;z-index:251665408;mso-position-horizontal:absolute;mso-position-horizontal-relative:text;mso-position-vertical:absolute;mso-position-vertical-relative:line;mso-wrap-distance-left:0.0pt;mso-wrap-distance-top:0.0pt;mso-wrap-distance-right:0.0pt;mso-wrap-distance-bottom:0.0pt;">
                 <v:fill on="f"/>

</xml_diff>

<commit_message>
revised story added .md for story
</commit_message>
<xml_diff>
--- a/Brad Tudor - Resume.docx
+++ b/Brad Tudor - Resume.docx
@@ -1,6 +1,6 @@
 
 <file path=word/document.xml><?xml version="1.0" encoding="utf-8"?>
-<w:document xmlns:wpc="http://schemas.microsoft.com/office/word/2010/wordprocessingCanvas" xmlns:cx="http://schemas.microsoft.com/office/drawing/2014/chartex" xmlns:cx1="http://schemas.microsoft.com/office/drawing/2015/9/8/chartex" xmlns:cx2="http://schemas.microsoft.com/office/drawing/2015/10/21/chartex" xmlns:cx3="http://schemas.microsoft.com/office/drawing/2016/5/9/chartex" xmlns:cx4="http://schemas.microsoft.com/office/drawing/2016/5/10/chartex" xmlns:cx5="http://schemas.microsoft.com/office/drawing/2016/5/11/chartex" xmlns:cx6="http://schemas.microsoft.com/office/drawing/2016/5/12/chartex" xmlns:cx7="http://schemas.microsoft.com/office/drawing/2016/5/13/chartex" xmlns:cx8="http://schemas.microsoft.com/office/drawing/2016/5/14/chartex" xmlns:mc="http://schemas.openxmlformats.org/markup-compatibility/2006" xmlns:aink="http://schemas.microsoft.com/office/drawing/2016/ink" xmlns:am3d="http://schemas.microsoft.com/office/drawing/2017/model3d" xmlns:o="urn:schemas-microsoft-com:office:office" xmlns:r="http://schemas.openxmlformats.org/officeDocument/2006/relationships" xmlns:m="http://schemas.openxmlformats.org/officeDocument/2006/math" xmlns:v="urn:schemas-microsoft-com:vml" xmlns:wp14="http://schemas.microsoft.com/office/word/2010/wordprocessingDrawing" xmlns:wp="http://schemas.openxmlformats.org/drawingml/2006/wordprocessingDrawing" xmlns:w10="urn:schemas-microsoft-com:office:word" xmlns:w="http://schemas.openxmlformats.org/wordprocessingml/2006/main" xmlns:w14="http://schemas.microsoft.com/office/word/2010/wordml" xmlns:w15="http://schemas.microsoft.com/office/word/2012/wordml" xmlns:w16cid="http://schemas.microsoft.com/office/word/2016/wordml/cid" xmlns:w16se="http://schemas.microsoft.com/office/word/2015/wordml/symex" xmlns:wpg="http://schemas.microsoft.com/office/word/2010/wordprocessingGroup" xmlns:wpi="http://schemas.microsoft.com/office/word/2010/wordprocessingInk" xmlns:wne="http://schemas.microsoft.com/office/word/2006/wordml" xmlns:wps="http://schemas.microsoft.com/office/word/2010/wordprocessingShape" mc:Ignorable="w14 w15 w16se w16cid wp14">
+<w:document xmlns:wpc="http://schemas.microsoft.com/office/word/2010/wordprocessingCanvas" xmlns:mc="http://schemas.openxmlformats.org/markup-compatibility/2006" xmlns:o="urn:schemas-microsoft-com:office:office" xmlns:r="http://schemas.openxmlformats.org/officeDocument/2006/relationships" xmlns:m="http://schemas.openxmlformats.org/officeDocument/2006/math" xmlns:v="urn:schemas-microsoft-com:vml" xmlns:wp14="http://schemas.microsoft.com/office/word/2010/wordprocessingDrawing" xmlns:wp="http://schemas.openxmlformats.org/drawingml/2006/wordprocessingDrawing" xmlns:w10="urn:schemas-microsoft-com:office:word" xmlns:w="http://schemas.openxmlformats.org/wordprocessingml/2006/main" xmlns:w14="http://schemas.microsoft.com/office/word/2010/wordml" xmlns:w15="http://schemas.microsoft.com/office/word/2012/wordml" xmlns:wpg="http://schemas.microsoft.com/office/word/2010/wordprocessingGroup" xmlns:wpi="http://schemas.microsoft.com/office/word/2010/wordprocessingInk" xmlns:wne="http://schemas.microsoft.com/office/word/2006/wordml" xmlns:wps="http://schemas.microsoft.com/office/word/2010/wordprocessingShape" mc:Ignorable="w14 w15 wp14">
   <w:body>
     <w:p>
       <w:pPr>
@@ -67,7 +67,7 @@
               </wp:anchor>
             </w:drawing>
           </mc:Choice>
-          <mc:Fallback>
+          <mc:Fallback xmlns:w16se="http://schemas.microsoft.com/office/word/2015/wordml/symex" xmlns:w16cid="http://schemas.microsoft.com/office/word/2016/wordml/cid" xmlns:am3d="http://schemas.microsoft.com/office/drawing/2017/model3d" xmlns:aink="http://schemas.microsoft.com/office/drawing/2016/ink" xmlns:cx8="http://schemas.microsoft.com/office/drawing/2016/5/14/chartex" xmlns:cx7="http://schemas.microsoft.com/office/drawing/2016/5/13/chartex" xmlns:cx6="http://schemas.microsoft.com/office/drawing/2016/5/12/chartex" xmlns:cx5="http://schemas.microsoft.com/office/drawing/2016/5/11/chartex" xmlns:cx4="http://schemas.microsoft.com/office/drawing/2016/5/10/chartex" xmlns:cx3="http://schemas.microsoft.com/office/drawing/2016/5/9/chartex" xmlns:cx2="http://schemas.microsoft.com/office/drawing/2015/10/21/chartex" xmlns:cx1="http://schemas.microsoft.com/office/drawing/2015/9/8/chartex" xmlns:cx="http://schemas.microsoft.com/office/drawing/2014/chartex">
             <w:pict>
               <v:line id="_x0000_s1026" style="visibility:visible;position:absolute;margin-left:-15.7pt;margin-top:27.3pt;width:577.5pt;height:0.0pt;z-index:251659264;mso-position-horizontal:absolute;mso-position-horizontal-relative:text;mso-position-vertical:absolute;mso-position-vertical-relative:line;mso-wrap-distance-left:0.0pt;mso-wrap-distance-top:0.0pt;mso-wrap-distance-right:0.0pt;mso-wrap-distance-bottom:0.0pt;">
                 <v:fill on="f"/>
@@ -194,7 +194,7 @@
               </wp:anchor>
             </w:drawing>
           </mc:Choice>
-          <mc:Fallback>
+          <mc:Fallback xmlns:w16se="http://schemas.microsoft.com/office/word/2015/wordml/symex" xmlns:w16cid="http://schemas.microsoft.com/office/word/2016/wordml/cid" xmlns:am3d="http://schemas.microsoft.com/office/drawing/2017/model3d" xmlns:aink="http://schemas.microsoft.com/office/drawing/2016/ink" xmlns:cx8="http://schemas.microsoft.com/office/drawing/2016/5/14/chartex" xmlns:cx7="http://schemas.microsoft.com/office/drawing/2016/5/13/chartex" xmlns:cx6="http://schemas.microsoft.com/office/drawing/2016/5/12/chartex" xmlns:cx5="http://schemas.microsoft.com/office/drawing/2016/5/11/chartex" xmlns:cx4="http://schemas.microsoft.com/office/drawing/2016/5/10/chartex" xmlns:cx3="http://schemas.microsoft.com/office/drawing/2016/5/9/chartex" xmlns:cx2="http://schemas.microsoft.com/office/drawing/2015/10/21/chartex" xmlns:cx1="http://schemas.microsoft.com/office/drawing/2015/9/8/chartex" xmlns:cx="http://schemas.microsoft.com/office/drawing/2014/chartex">
             <w:pict>
               <v:line id="_x0000_s1027" style="visibility:visible;position:absolute;margin-left:-15.7pt;margin-top:-3.1pt;width:577.5pt;height:0.0pt;z-index:251660288;mso-position-horizontal:absolute;mso-position-horizontal-relative:text;mso-position-vertical:absolute;mso-position-vertical-relative:line;mso-wrap-distance-left:0.0pt;mso-wrap-distance-top:0.0pt;mso-wrap-distance-right:0.0pt;mso-wrap-distance-bottom:0.0pt;">
                 <v:fill on="f"/>
@@ -384,35 +384,7 @@
         <w:rPr>
           <w:rFonts w:ascii="Times New Roman" w:hAnsi="Times New Roman"/>
         </w:rPr>
-        <w:t xml:space="preserve">10 years of industry experience successfully leading projects.  </w:t>
-      </w:r>
-      <w:proofErr w:type="gramStart"/>
-      <w:r>
-        <w:rPr>
-          <w:rFonts w:ascii="Times New Roman" w:hAnsi="Times New Roman"/>
-        </w:rPr>
-        <w:t>Specifically</w:t>
-      </w:r>
-      <w:proofErr w:type="gramEnd"/>
-      <w:r>
-        <w:rPr>
-          <w:rFonts w:ascii="Times New Roman" w:hAnsi="Times New Roman"/>
-        </w:rPr>
-        <w:t xml:space="preserve"> in cradle to grave new product development, continuous product improvement, process automation, manufacturing \ support and warranty analysis.  Experienced in new employee training \ mentorship.  </w:t>
-      </w:r>
-      <w:proofErr w:type="gramStart"/>
-      <w:r>
-        <w:rPr>
-          <w:rFonts w:ascii="Times New Roman" w:hAnsi="Times New Roman"/>
-        </w:rPr>
-        <w:t>Also</w:t>
-      </w:r>
-      <w:proofErr w:type="gramEnd"/>
-      <w:r>
-        <w:rPr>
-          <w:rFonts w:ascii="Times New Roman" w:hAnsi="Times New Roman"/>
-        </w:rPr>
-        <w:t xml:space="preserve"> extremely proficient in 3d modeling, with good knowledge of FEA, CFD simulation and computer programming.</w:t>
+        <w:t>10 years of industry experience successfully leading projects.  Specifically in cradle to grave new product development, continuous product improvement, process automation, manufacturing \ support and warranty analysis.  Experienced in new employee training \ mentorship.  Also extremely proficient in 3d modeling, with good knowledge of FEA, CFD simulation and computer programming.</w:t>
       </w:r>
     </w:p>
     <w:p>
@@ -474,7 +446,7 @@
               </wp:anchor>
             </w:drawing>
           </mc:Choice>
-          <mc:Fallback>
+          <mc:Fallback xmlns:w16se="http://schemas.microsoft.com/office/word/2015/wordml/symex" xmlns:w16cid="http://schemas.microsoft.com/office/word/2016/wordml/cid" xmlns:am3d="http://schemas.microsoft.com/office/drawing/2017/model3d" xmlns:aink="http://schemas.microsoft.com/office/drawing/2016/ink" xmlns:cx8="http://schemas.microsoft.com/office/drawing/2016/5/14/chartex" xmlns:cx7="http://schemas.microsoft.com/office/drawing/2016/5/13/chartex" xmlns:cx6="http://schemas.microsoft.com/office/drawing/2016/5/12/chartex" xmlns:cx5="http://schemas.microsoft.com/office/drawing/2016/5/11/chartex" xmlns:cx4="http://schemas.microsoft.com/office/drawing/2016/5/10/chartex" xmlns:cx3="http://schemas.microsoft.com/office/drawing/2016/5/9/chartex" xmlns:cx2="http://schemas.microsoft.com/office/drawing/2015/10/21/chartex" xmlns:cx1="http://schemas.microsoft.com/office/drawing/2015/9/8/chartex" xmlns:cx="http://schemas.microsoft.com/office/drawing/2014/chartex">
             <w:pict>
               <v:line w14:anchorId="72751AC2" id="officeArt object" o:spid="_x0000_s1026" alt="officeArt object" style="position:absolute;z-index:251670528;visibility:visible;mso-wrap-style:square;mso-wrap-distance-left:0;mso-wrap-distance-top:0;mso-wrap-distance-right:0;mso-wrap-distance-bottom:0;mso-position-horizontal:absolute;mso-position-horizontal-relative:text;mso-position-vertical:absolute;mso-position-vertical-relative:line" from="-17.2pt,5.5pt" to="560.3pt,5.5pt" o:gfxdata="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" strokeweight="1.5pt">
                 <w10:wrap anchory="line"/>
@@ -566,7 +538,7 @@
               </wp:anchor>
             </w:drawing>
           </mc:Choice>
-          <mc:Fallback>
+          <mc:Fallback xmlns:w16se="http://schemas.microsoft.com/office/word/2015/wordml/symex" xmlns:w16cid="http://schemas.microsoft.com/office/word/2016/wordml/cid" xmlns:am3d="http://schemas.microsoft.com/office/drawing/2017/model3d" xmlns:aink="http://schemas.microsoft.com/office/drawing/2016/ink" xmlns:cx8="http://schemas.microsoft.com/office/drawing/2016/5/14/chartex" xmlns:cx7="http://schemas.microsoft.com/office/drawing/2016/5/13/chartex" xmlns:cx6="http://schemas.microsoft.com/office/drawing/2016/5/12/chartex" xmlns:cx5="http://schemas.microsoft.com/office/drawing/2016/5/11/chartex" xmlns:cx4="http://schemas.microsoft.com/office/drawing/2016/5/10/chartex" xmlns:cx3="http://schemas.microsoft.com/office/drawing/2016/5/9/chartex" xmlns:cx2="http://schemas.microsoft.com/office/drawing/2015/10/21/chartex" xmlns:cx1="http://schemas.microsoft.com/office/drawing/2015/9/8/chartex" xmlns:cx="http://schemas.microsoft.com/office/drawing/2014/chartex">
             <w:pict>
               <v:line w14:anchorId="69689218" id="officeArt object" o:spid="_x0000_s1026" alt="officeArt object" style="position:absolute;z-index:251672576;visibility:visible;mso-wrap-style:square;mso-wrap-distance-left:0;mso-wrap-distance-top:0;mso-wrap-distance-right:0;mso-wrap-distance-bottom:0;mso-position-horizontal:absolute;mso-position-horizontal-relative:text;mso-position-vertical:absolute;mso-position-vertical-relative:line" from="-17.25pt,.35pt" to="560.25pt,.35pt" o:gfxdata="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" strokeweight="1.5pt">
                 <w10:wrap anchory="line"/>
@@ -998,7 +970,7 @@
               </wp:anchor>
             </w:drawing>
           </mc:Choice>
-          <mc:Fallback>
+          <mc:Fallback xmlns:w16se="http://schemas.microsoft.com/office/word/2015/wordml/symex" xmlns:w16cid="http://schemas.microsoft.com/office/word/2016/wordml/cid" xmlns:am3d="http://schemas.microsoft.com/office/drawing/2017/model3d" xmlns:aink="http://schemas.microsoft.com/office/drawing/2016/ink" xmlns:cx8="http://schemas.microsoft.com/office/drawing/2016/5/14/chartex" xmlns:cx7="http://schemas.microsoft.com/office/drawing/2016/5/13/chartex" xmlns:cx6="http://schemas.microsoft.com/office/drawing/2016/5/12/chartex" xmlns:cx5="http://schemas.microsoft.com/office/drawing/2016/5/11/chartex" xmlns:cx4="http://schemas.microsoft.com/office/drawing/2016/5/10/chartex" xmlns:cx3="http://schemas.microsoft.com/office/drawing/2016/5/9/chartex" xmlns:cx2="http://schemas.microsoft.com/office/drawing/2015/10/21/chartex" xmlns:cx1="http://schemas.microsoft.com/office/drawing/2015/9/8/chartex" xmlns:cx="http://schemas.microsoft.com/office/drawing/2014/chartex">
             <w:pict>
               <v:line w14:anchorId="5AF8A08E" id="officeArt object" o:spid="_x0000_s1026" alt="officeArt object" style="position:absolute;z-index:251673600;visibility:visible;mso-wrap-style:square;mso-wrap-distance-left:0;mso-wrap-distance-top:0;mso-wrap-distance-right:0;mso-wrap-distance-bottom:0;mso-position-horizontal:absolute;mso-position-horizontal-relative:text;mso-position-vertical:absolute;mso-position-vertical-relative:line" from="-17.25pt,2.55pt" to="560.25pt,2.55pt" o:gfxdata="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" strokeweight="1.5pt">
                 <w10:wrap anchory="line"/>
@@ -2868,7 +2840,7 @@
               </wp:anchor>
             </w:drawing>
           </mc:Choice>
-          <mc:Fallback>
+          <mc:Fallback xmlns:w16se="http://schemas.microsoft.com/office/word/2015/wordml/symex" xmlns:w16cid="http://schemas.microsoft.com/office/word/2016/wordml/cid" xmlns:am3d="http://schemas.microsoft.com/office/drawing/2017/model3d" xmlns:aink="http://schemas.microsoft.com/office/drawing/2016/ink" xmlns:cx8="http://schemas.microsoft.com/office/drawing/2016/5/14/chartex" xmlns:cx7="http://schemas.microsoft.com/office/drawing/2016/5/13/chartex" xmlns:cx6="http://schemas.microsoft.com/office/drawing/2016/5/12/chartex" xmlns:cx5="http://schemas.microsoft.com/office/drawing/2016/5/11/chartex" xmlns:cx4="http://schemas.microsoft.com/office/drawing/2016/5/10/chartex" xmlns:cx3="http://schemas.microsoft.com/office/drawing/2016/5/9/chartex" xmlns:cx2="http://schemas.microsoft.com/office/drawing/2015/10/21/chartex" xmlns:cx1="http://schemas.microsoft.com/office/drawing/2015/9/8/chartex" xmlns:cx="http://schemas.microsoft.com/office/drawing/2014/chartex">
             <w:pict>
               <v:line w14:anchorId="25FC99A9" id="officeArt object" o:spid="_x0000_s1026" alt="officeArt object" style="position:absolute;z-index:251675648;visibility:visible;mso-wrap-style:square;mso-wrap-distance-left:0;mso-wrap-distance-top:0;mso-wrap-distance-right:0;mso-wrap-distance-bottom:0;mso-position-horizontal:absolute;mso-position-horizontal-relative:text;mso-position-vertical:absolute;mso-position-vertical-relative:line" from="-17.25pt,5.2pt" to="560.25pt,5.2pt" o:gfxdata="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" strokeweight="1.5pt">
                 <w10:wrap anchory="line"/>
@@ -3015,7 +2987,7 @@
               </wp:anchor>
             </w:drawing>
           </mc:Choice>
-          <mc:Fallback>
+          <mc:Fallback xmlns:w16se="http://schemas.microsoft.com/office/word/2015/wordml/symex" xmlns:w16cid="http://schemas.microsoft.com/office/word/2016/wordml/cid" xmlns:am3d="http://schemas.microsoft.com/office/drawing/2017/model3d" xmlns:aink="http://schemas.microsoft.com/office/drawing/2016/ink" xmlns:cx8="http://schemas.microsoft.com/office/drawing/2016/5/14/chartex" xmlns:cx7="http://schemas.microsoft.com/office/drawing/2016/5/13/chartex" xmlns:cx6="http://schemas.microsoft.com/office/drawing/2016/5/12/chartex" xmlns:cx5="http://schemas.microsoft.com/office/drawing/2016/5/11/chartex" xmlns:cx4="http://schemas.microsoft.com/office/drawing/2016/5/10/chartex" xmlns:cx3="http://schemas.microsoft.com/office/drawing/2016/5/9/chartex" xmlns:cx2="http://schemas.microsoft.com/office/drawing/2015/10/21/chartex" xmlns:cx1="http://schemas.microsoft.com/office/drawing/2015/9/8/chartex" xmlns:cx="http://schemas.microsoft.com/office/drawing/2014/chartex">
             <w:pict>
               <v:line w14:anchorId="401EA160" id="officeArt object" o:spid="_x0000_s1026" alt="officeArt object" style="position:absolute;z-index:251667456;visibility:visible;mso-wrap-style:square;mso-wrap-distance-left:0;mso-wrap-distance-top:0;mso-wrap-distance-right:0;mso-wrap-distance-bottom:0;mso-position-horizontal:absolute;mso-position-horizontal-relative:text;mso-position-vertical:absolute;mso-position-vertical-relative:line" from="-17.25pt,.35pt" to="560.25pt,.35pt" o:gfxdata="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" strokeweight="1.5pt">
                 <w10:wrap anchory="line"/>
@@ -3326,7 +3298,7 @@
               </wp:anchor>
             </w:drawing>
           </mc:Choice>
-          <mc:Fallback>
+          <mc:Fallback xmlns:w16se="http://schemas.microsoft.com/office/word/2015/wordml/symex" xmlns:w16cid="http://schemas.microsoft.com/office/word/2016/wordml/cid" xmlns:am3d="http://schemas.microsoft.com/office/drawing/2017/model3d" xmlns:aink="http://schemas.microsoft.com/office/drawing/2016/ink" xmlns:cx8="http://schemas.microsoft.com/office/drawing/2016/5/14/chartex" xmlns:cx7="http://schemas.microsoft.com/office/drawing/2016/5/13/chartex" xmlns:cx6="http://schemas.microsoft.com/office/drawing/2016/5/12/chartex" xmlns:cx5="http://schemas.microsoft.com/office/drawing/2016/5/11/chartex" xmlns:cx4="http://schemas.microsoft.com/office/drawing/2016/5/10/chartex" xmlns:cx3="http://schemas.microsoft.com/office/drawing/2016/5/9/chartex" xmlns:cx2="http://schemas.microsoft.com/office/drawing/2015/10/21/chartex" xmlns:cx1="http://schemas.microsoft.com/office/drawing/2015/9/8/chartex" xmlns:cx="http://schemas.microsoft.com/office/drawing/2014/chartex">
             <w:pict>
               <v:line w14:anchorId="015CD6EA" id="officeArt object" o:spid="_x0000_s1026" alt="officeArt object" style="position:absolute;z-index:251668480;visibility:visible;mso-wrap-style:square;mso-wrap-distance-left:0;mso-wrap-distance-top:0;mso-wrap-distance-right:0;mso-wrap-distance-bottom:0;mso-position-horizontal:absolute;mso-position-horizontal-relative:text;mso-position-vertical:absolute;mso-position-vertical-relative:line" from="-17.25pt,2.55pt" to="560.25pt,2.55pt" o:gfxdata="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" strokeweight="1.5pt">
                 <w10:wrap anchory="line"/>
@@ -4235,25 +4207,7 @@
           <w:sz w:val="21"/>
           <w:szCs w:val="21"/>
         </w:rPr>
-        <w:t xml:space="preserve">Developed, sourced and launched extremely successful </w:t>
-      </w:r>
-      <w:proofErr w:type="gramStart"/>
-      <w:r>
-        <w:rPr>
-          <w:rFonts w:ascii="Times New Roman" w:hAnsi="Times New Roman"/>
-          <w:sz w:val="21"/>
-          <w:szCs w:val="21"/>
-        </w:rPr>
-        <w:t>high performance</w:t>
-      </w:r>
-      <w:proofErr w:type="gramEnd"/>
-      <w:r>
-        <w:rPr>
-          <w:rFonts w:ascii="Times New Roman" w:hAnsi="Times New Roman"/>
-          <w:sz w:val="21"/>
-          <w:szCs w:val="21"/>
-        </w:rPr>
-        <w:t xml:space="preserve"> product line.</w:t>
+        <w:t>Developed, sourced and launched extremely successful high performance product line.</w:t>
       </w:r>
     </w:p>
     <w:p>
@@ -4275,25 +4229,7 @@
           <w:sz w:val="21"/>
           <w:szCs w:val="21"/>
         </w:rPr>
-        <w:t xml:space="preserve">Cut production cost of HP Pins by 50% though purchase of new equipment with </w:t>
-      </w:r>
-      <w:proofErr w:type="gramStart"/>
-      <w:r>
-        <w:rPr>
-          <w:rFonts w:ascii="Times New Roman" w:hAnsi="Times New Roman"/>
-          <w:sz w:val="21"/>
-          <w:szCs w:val="21"/>
-        </w:rPr>
-        <w:t>4 month</w:t>
-      </w:r>
-      <w:proofErr w:type="gramEnd"/>
-      <w:r>
-        <w:rPr>
-          <w:rFonts w:ascii="Times New Roman" w:hAnsi="Times New Roman"/>
-          <w:sz w:val="21"/>
-          <w:szCs w:val="21"/>
-        </w:rPr>
-        <w:t xml:space="preserve"> ROI.</w:t>
+        <w:t>Cut production cost of HP Pins by 50% though purchase of new equipment with 4 month ROI.</w:t>
       </w:r>
     </w:p>
     <w:p>
@@ -5604,7 +5540,7 @@
               </wp:anchor>
             </w:drawing>
           </mc:Choice>
-          <mc:Fallback>
+          <mc:Fallback xmlns:w16se="http://schemas.microsoft.com/office/word/2015/wordml/symex" xmlns:w16cid="http://schemas.microsoft.com/office/word/2016/wordml/cid" xmlns:am3d="http://schemas.microsoft.com/office/drawing/2017/model3d" xmlns:aink="http://schemas.microsoft.com/office/drawing/2016/ink" xmlns:cx8="http://schemas.microsoft.com/office/drawing/2016/5/14/chartex" xmlns:cx7="http://schemas.microsoft.com/office/drawing/2016/5/13/chartex" xmlns:cx6="http://schemas.microsoft.com/office/drawing/2016/5/12/chartex" xmlns:cx5="http://schemas.microsoft.com/office/drawing/2016/5/11/chartex" xmlns:cx4="http://schemas.microsoft.com/office/drawing/2016/5/10/chartex" xmlns:cx3="http://schemas.microsoft.com/office/drawing/2016/5/9/chartex" xmlns:cx2="http://schemas.microsoft.com/office/drawing/2015/10/21/chartex" xmlns:cx1="http://schemas.microsoft.com/office/drawing/2015/9/8/chartex" xmlns:cx="http://schemas.microsoft.com/office/drawing/2014/chartex">
             <w:pict>
               <v:line id="_x0000_s1030" style="visibility:visible;position:absolute;margin-left:-17.2pt;margin-top:-0.7pt;width:577.5pt;height:0.0pt;z-index:251663360;mso-position-horizontal:absolute;mso-position-horizontal-relative:text;mso-position-vertical:absolute;mso-position-vertical-relative:line;mso-wrap-distance-left:0.0pt;mso-wrap-distance-top:0.0pt;mso-wrap-distance-right:0.0pt;mso-wrap-distance-bottom:0.0pt;">
                 <v:fill on="f"/>
@@ -5939,7 +5875,7 @@
               </wp:anchor>
             </w:drawing>
           </mc:Choice>
-          <mc:Fallback>
+          <mc:Fallback xmlns:w16se="http://schemas.microsoft.com/office/word/2015/wordml/symex" xmlns:w16cid="http://schemas.microsoft.com/office/word/2016/wordml/cid" xmlns:am3d="http://schemas.microsoft.com/office/drawing/2017/model3d" xmlns:aink="http://schemas.microsoft.com/office/drawing/2016/ink" xmlns:cx8="http://schemas.microsoft.com/office/drawing/2016/5/14/chartex" xmlns:cx7="http://schemas.microsoft.com/office/drawing/2016/5/13/chartex" xmlns:cx6="http://schemas.microsoft.com/office/drawing/2016/5/12/chartex" xmlns:cx5="http://schemas.microsoft.com/office/drawing/2016/5/11/chartex" xmlns:cx4="http://schemas.microsoft.com/office/drawing/2016/5/10/chartex" xmlns:cx3="http://schemas.microsoft.com/office/drawing/2016/5/9/chartex" xmlns:cx2="http://schemas.microsoft.com/office/drawing/2015/10/21/chartex" xmlns:cx1="http://schemas.microsoft.com/office/drawing/2015/9/8/chartex" xmlns:cx="http://schemas.microsoft.com/office/drawing/2014/chartex">
             <w:pict>
               <v:line id="_x0000_s1031" style="visibility:visible;position:absolute;margin-left:-17.2pt;margin-top:-1.7pt;width:577.5pt;height:0.0pt;z-index:251664384;mso-position-horizontal:absolute;mso-position-horizontal-relative:text;mso-position-vertical:absolute;mso-position-vertical-relative:line;mso-wrap-distance-left:0.0pt;mso-wrap-distance-top:0.0pt;mso-wrap-distance-right:0.0pt;mso-wrap-distance-bottom:0.0pt;">
                 <v:fill on="f"/>
@@ -6252,7 +6188,7 @@
               </wp:anchor>
             </w:drawing>
           </mc:Choice>
-          <mc:Fallback>
+          <mc:Fallback xmlns:w16se="http://schemas.microsoft.com/office/word/2015/wordml/symex" xmlns:w16cid="http://schemas.microsoft.com/office/word/2016/wordml/cid" xmlns:am3d="http://schemas.microsoft.com/office/drawing/2017/model3d" xmlns:aink="http://schemas.microsoft.com/office/drawing/2016/ink" xmlns:cx8="http://schemas.microsoft.com/office/drawing/2016/5/14/chartex" xmlns:cx7="http://schemas.microsoft.com/office/drawing/2016/5/13/chartex" xmlns:cx6="http://schemas.microsoft.com/office/drawing/2016/5/12/chartex" xmlns:cx5="http://schemas.microsoft.com/office/drawing/2016/5/11/chartex" xmlns:cx4="http://schemas.microsoft.com/office/drawing/2016/5/10/chartex" xmlns:cx3="http://schemas.microsoft.com/office/drawing/2016/5/9/chartex" xmlns:cx2="http://schemas.microsoft.com/office/drawing/2015/10/21/chartex" xmlns:cx1="http://schemas.microsoft.com/office/drawing/2015/9/8/chartex" xmlns:cx="http://schemas.microsoft.com/office/drawing/2014/chartex">
             <w:pict>
               <v:line id="_x0000_s1032" style="visibility:visible;position:absolute;margin-left:-17.2pt;margin-top:-1.7pt;width:577.5pt;height:0.0pt;z-index:251665408;mso-position-horizontal:absolute;mso-position-horizontal-relative:text;mso-position-vertical:absolute;mso-position-vertical-relative:line;mso-wrap-distance-left:0.0pt;mso-wrap-distance-top:0.0pt;mso-wrap-distance-right:0.0pt;mso-wrap-distance-bottom:0.0pt;">
                 <v:fill on="f"/>
@@ -6330,6 +6266,18 @@
         <w:tab/>
         <w:t>Marc McDougal</w:t>
       </w:r>
+      <w:r>
+        <w:rPr>
+          <w:rFonts w:ascii="Times New Roman" w:hAnsi="Times New Roman"/>
+          <w:b/>
+          <w:bCs/>
+          <w:sz w:val="21"/>
+          <w:szCs w:val="21"/>
+        </w:rPr>
+        <w:t>l</w:t>
+      </w:r>
+      <w:bookmarkStart w:id="0" w:name="_GoBack"/>
+      <w:bookmarkEnd w:id="0"/>
     </w:p>
     <w:p>
       <w:pPr>
@@ -6901,8 +6849,6 @@
           <w:szCs w:val="21"/>
         </w:rPr>
       </w:pPr>
-      <w:bookmarkStart w:id="0" w:name="_GoBack"/>
-      <w:bookmarkEnd w:id="0"/>
       <w:r>
         <w:rPr>
           <w:rStyle w:val="None"/>
@@ -6973,7 +6919,7 @@
 </file>
 
 <file path=word/endnotes.xml><?xml version="1.0" encoding="utf-8"?>
-<w:endnotes xmlns:wpc="http://schemas.microsoft.com/office/word/2010/wordprocessingCanvas" xmlns:cx="http://schemas.microsoft.com/office/drawing/2014/chartex" xmlns:cx1="http://schemas.microsoft.com/office/drawing/2015/9/8/chartex" xmlns:cx2="http://schemas.microsoft.com/office/drawing/2015/10/21/chartex" xmlns:cx3="http://schemas.microsoft.com/office/drawing/2016/5/9/chartex" xmlns:cx4="http://schemas.microsoft.com/office/drawing/2016/5/10/chartex" xmlns:cx5="http://schemas.microsoft.com/office/drawing/2016/5/11/chartex" xmlns:cx6="http://schemas.microsoft.com/office/drawing/2016/5/12/chartex" xmlns:cx7="http://schemas.microsoft.com/office/drawing/2016/5/13/chartex" xmlns:cx8="http://schemas.microsoft.com/office/drawing/2016/5/14/chartex" xmlns:mc="http://schemas.openxmlformats.org/markup-compatibility/2006" xmlns:aink="http://schemas.microsoft.com/office/drawing/2016/ink" xmlns:am3d="http://schemas.microsoft.com/office/drawing/2017/model3d" xmlns:o="urn:schemas-microsoft-com:office:office" xmlns:r="http://schemas.openxmlformats.org/officeDocument/2006/relationships" xmlns:m="http://schemas.openxmlformats.org/officeDocument/2006/math" xmlns:v="urn:schemas-microsoft-com:vml" xmlns:wp14="http://schemas.microsoft.com/office/word/2010/wordprocessingDrawing" xmlns:wp="http://schemas.openxmlformats.org/drawingml/2006/wordprocessingDrawing" xmlns:w10="urn:schemas-microsoft-com:office:word" xmlns:w="http://schemas.openxmlformats.org/wordprocessingml/2006/main" xmlns:w14="http://schemas.microsoft.com/office/word/2010/wordml" xmlns:w15="http://schemas.microsoft.com/office/word/2012/wordml" xmlns:w16cid="http://schemas.microsoft.com/office/word/2016/wordml/cid" xmlns:w16se="http://schemas.microsoft.com/office/word/2015/wordml/symex" xmlns:wpg="http://schemas.microsoft.com/office/word/2010/wordprocessingGroup" xmlns:wpi="http://schemas.microsoft.com/office/word/2010/wordprocessingInk" xmlns:wne="http://schemas.microsoft.com/office/word/2006/wordml" xmlns:wps="http://schemas.microsoft.com/office/word/2010/wordprocessingShape" mc:Ignorable="w14 w15 w16se w16cid wp14">
+<w:endnotes xmlns:wpc="http://schemas.microsoft.com/office/word/2010/wordprocessingCanvas" xmlns:mc="http://schemas.openxmlformats.org/markup-compatibility/2006" xmlns:o="urn:schemas-microsoft-com:office:office" xmlns:r="http://schemas.openxmlformats.org/officeDocument/2006/relationships" xmlns:m="http://schemas.openxmlformats.org/officeDocument/2006/math" xmlns:v="urn:schemas-microsoft-com:vml" xmlns:wp14="http://schemas.microsoft.com/office/word/2010/wordprocessingDrawing" xmlns:wp="http://schemas.openxmlformats.org/drawingml/2006/wordprocessingDrawing" xmlns:w10="urn:schemas-microsoft-com:office:word" xmlns:w="http://schemas.openxmlformats.org/wordprocessingml/2006/main" xmlns:w14="http://schemas.microsoft.com/office/word/2010/wordml" xmlns:w15="http://schemas.microsoft.com/office/word/2012/wordml" xmlns:wpg="http://schemas.microsoft.com/office/word/2010/wordprocessingGroup" xmlns:wpi="http://schemas.microsoft.com/office/word/2010/wordprocessingInk" xmlns:wne="http://schemas.microsoft.com/office/word/2006/wordml" xmlns:wps="http://schemas.microsoft.com/office/word/2010/wordprocessingShape" mc:Ignorable="w14 w15 wp14">
   <w:endnote w:type="separator" w:id="-1">
     <w:p>
       <w:pPr>
@@ -6998,7 +6944,7 @@
 </file>
 
 <file path=word/footer1.xml><?xml version="1.0" encoding="utf-8"?>
-<w:ftr xmlns:wpc="http://schemas.microsoft.com/office/word/2010/wordprocessingCanvas" xmlns:cx="http://schemas.microsoft.com/office/drawing/2014/chartex" xmlns:cx1="http://schemas.microsoft.com/office/drawing/2015/9/8/chartex" xmlns:cx2="http://schemas.microsoft.com/office/drawing/2015/10/21/chartex" xmlns:cx3="http://schemas.microsoft.com/office/drawing/2016/5/9/chartex" xmlns:cx4="http://schemas.microsoft.com/office/drawing/2016/5/10/chartex" xmlns:cx5="http://schemas.microsoft.com/office/drawing/2016/5/11/chartex" xmlns:cx6="http://schemas.microsoft.com/office/drawing/2016/5/12/chartex" xmlns:cx7="http://schemas.microsoft.com/office/drawing/2016/5/13/chartex" xmlns:cx8="http://schemas.microsoft.com/office/drawing/2016/5/14/chartex" xmlns:mc="http://schemas.openxmlformats.org/markup-compatibility/2006" xmlns:aink="http://schemas.microsoft.com/office/drawing/2016/ink" xmlns:am3d="http://schemas.microsoft.com/office/drawing/2017/model3d" xmlns:o="urn:schemas-microsoft-com:office:office" xmlns:r="http://schemas.openxmlformats.org/officeDocument/2006/relationships" xmlns:m="http://schemas.openxmlformats.org/officeDocument/2006/math" xmlns:v="urn:schemas-microsoft-com:vml" xmlns:wp14="http://schemas.microsoft.com/office/word/2010/wordprocessingDrawing" xmlns:wp="http://schemas.openxmlformats.org/drawingml/2006/wordprocessingDrawing" xmlns:w10="urn:schemas-microsoft-com:office:word" xmlns:w="http://schemas.openxmlformats.org/wordprocessingml/2006/main" xmlns:w14="http://schemas.microsoft.com/office/word/2010/wordml" xmlns:w15="http://schemas.microsoft.com/office/word/2012/wordml" xmlns:w16cid="http://schemas.microsoft.com/office/word/2016/wordml/cid" xmlns:w16se="http://schemas.microsoft.com/office/word/2015/wordml/symex" xmlns:wpg="http://schemas.microsoft.com/office/word/2010/wordprocessingGroup" xmlns:wpi="http://schemas.microsoft.com/office/word/2010/wordprocessingInk" xmlns:wne="http://schemas.microsoft.com/office/word/2006/wordml" xmlns:wps="http://schemas.microsoft.com/office/word/2010/wordprocessingShape" mc:Ignorable="w14 w15 w16se w16cid wp14">
+<w:ftr xmlns:wpc="http://schemas.microsoft.com/office/word/2010/wordprocessingCanvas" xmlns:mc="http://schemas.openxmlformats.org/markup-compatibility/2006" xmlns:o="urn:schemas-microsoft-com:office:office" xmlns:r="http://schemas.openxmlformats.org/officeDocument/2006/relationships" xmlns:m="http://schemas.openxmlformats.org/officeDocument/2006/math" xmlns:v="urn:schemas-microsoft-com:vml" xmlns:wp14="http://schemas.microsoft.com/office/word/2010/wordprocessingDrawing" xmlns:wp="http://schemas.openxmlformats.org/drawingml/2006/wordprocessingDrawing" xmlns:w10="urn:schemas-microsoft-com:office:word" xmlns:w="http://schemas.openxmlformats.org/wordprocessingml/2006/main" xmlns:w14="http://schemas.microsoft.com/office/word/2010/wordml" xmlns:w15="http://schemas.microsoft.com/office/word/2012/wordml" xmlns:wpg="http://schemas.microsoft.com/office/word/2010/wordprocessingGroup" xmlns:wpi="http://schemas.microsoft.com/office/word/2010/wordprocessingInk" xmlns:wne="http://schemas.microsoft.com/office/word/2006/wordml" xmlns:wps="http://schemas.microsoft.com/office/word/2010/wordprocessingShape" mc:Ignorable="w14 w15 wp14">
   <w:p>
     <w:pPr>
       <w:pStyle w:val="HeaderFooter"/>
@@ -7008,7 +6954,7 @@
 </file>
 
 <file path=word/footnotes.xml><?xml version="1.0" encoding="utf-8"?>
-<w:footnotes xmlns:wpc="http://schemas.microsoft.com/office/word/2010/wordprocessingCanvas" xmlns:cx="http://schemas.microsoft.com/office/drawing/2014/chartex" xmlns:cx1="http://schemas.microsoft.com/office/drawing/2015/9/8/chartex" xmlns:cx2="http://schemas.microsoft.com/office/drawing/2015/10/21/chartex" xmlns:cx3="http://schemas.microsoft.com/office/drawing/2016/5/9/chartex" xmlns:cx4="http://schemas.microsoft.com/office/drawing/2016/5/10/chartex" xmlns:cx5="http://schemas.microsoft.com/office/drawing/2016/5/11/chartex" xmlns:cx6="http://schemas.microsoft.com/office/drawing/2016/5/12/chartex" xmlns:cx7="http://schemas.microsoft.com/office/drawing/2016/5/13/chartex" xmlns:cx8="http://schemas.microsoft.com/office/drawing/2016/5/14/chartex" xmlns:mc="http://schemas.openxmlformats.org/markup-compatibility/2006" xmlns:aink="http://schemas.microsoft.com/office/drawing/2016/ink" xmlns:am3d="http://schemas.microsoft.com/office/drawing/2017/model3d" xmlns:o="urn:schemas-microsoft-com:office:office" xmlns:r="http://schemas.openxmlformats.org/officeDocument/2006/relationships" xmlns:m="http://schemas.openxmlformats.org/officeDocument/2006/math" xmlns:v="urn:schemas-microsoft-com:vml" xmlns:wp14="http://schemas.microsoft.com/office/word/2010/wordprocessingDrawing" xmlns:wp="http://schemas.openxmlformats.org/drawingml/2006/wordprocessingDrawing" xmlns:w10="urn:schemas-microsoft-com:office:word" xmlns:w="http://schemas.openxmlformats.org/wordprocessingml/2006/main" xmlns:w14="http://schemas.microsoft.com/office/word/2010/wordml" xmlns:w15="http://schemas.microsoft.com/office/word/2012/wordml" xmlns:w16cid="http://schemas.microsoft.com/office/word/2016/wordml/cid" xmlns:w16se="http://schemas.microsoft.com/office/word/2015/wordml/symex" xmlns:wpg="http://schemas.microsoft.com/office/word/2010/wordprocessingGroup" xmlns:wpi="http://schemas.microsoft.com/office/word/2010/wordprocessingInk" xmlns:wne="http://schemas.microsoft.com/office/word/2006/wordml" xmlns:wps="http://schemas.microsoft.com/office/word/2010/wordprocessingShape" mc:Ignorable="w14 w15 w16se w16cid wp14">
+<w:footnotes xmlns:wpc="http://schemas.microsoft.com/office/word/2010/wordprocessingCanvas" xmlns:mc="http://schemas.openxmlformats.org/markup-compatibility/2006" xmlns:o="urn:schemas-microsoft-com:office:office" xmlns:r="http://schemas.openxmlformats.org/officeDocument/2006/relationships" xmlns:m="http://schemas.openxmlformats.org/officeDocument/2006/math" xmlns:v="urn:schemas-microsoft-com:vml" xmlns:wp14="http://schemas.microsoft.com/office/word/2010/wordprocessingDrawing" xmlns:wp="http://schemas.openxmlformats.org/drawingml/2006/wordprocessingDrawing" xmlns:w10="urn:schemas-microsoft-com:office:word" xmlns:w="http://schemas.openxmlformats.org/wordprocessingml/2006/main" xmlns:w14="http://schemas.microsoft.com/office/word/2010/wordml" xmlns:w15="http://schemas.microsoft.com/office/word/2012/wordml" xmlns:wpg="http://schemas.microsoft.com/office/word/2010/wordprocessingGroup" xmlns:wpi="http://schemas.microsoft.com/office/word/2010/wordprocessingInk" xmlns:wne="http://schemas.microsoft.com/office/word/2006/wordml" xmlns:wps="http://schemas.microsoft.com/office/word/2010/wordprocessingShape" mc:Ignorable="w14 w15 wp14">
   <w:footnote w:type="separator" w:id="-1">
     <w:p>
       <w:pPr>
@@ -7033,7 +6979,7 @@
 </file>
 
 <file path=word/header1.xml><?xml version="1.0" encoding="utf-8"?>
-<w:hdr xmlns:wpc="http://schemas.microsoft.com/office/word/2010/wordprocessingCanvas" xmlns:cx="http://schemas.microsoft.com/office/drawing/2014/chartex" xmlns:cx1="http://schemas.microsoft.com/office/drawing/2015/9/8/chartex" xmlns:cx2="http://schemas.microsoft.com/office/drawing/2015/10/21/chartex" xmlns:cx3="http://schemas.microsoft.com/office/drawing/2016/5/9/chartex" xmlns:cx4="http://schemas.microsoft.com/office/drawing/2016/5/10/chartex" xmlns:cx5="http://schemas.microsoft.com/office/drawing/2016/5/11/chartex" xmlns:cx6="http://schemas.microsoft.com/office/drawing/2016/5/12/chartex" xmlns:cx7="http://schemas.microsoft.com/office/drawing/2016/5/13/chartex" xmlns:cx8="http://schemas.microsoft.com/office/drawing/2016/5/14/chartex" xmlns:mc="http://schemas.openxmlformats.org/markup-compatibility/2006" xmlns:aink="http://schemas.microsoft.com/office/drawing/2016/ink" xmlns:am3d="http://schemas.microsoft.com/office/drawing/2017/model3d" xmlns:o="urn:schemas-microsoft-com:office:office" xmlns:r="http://schemas.openxmlformats.org/officeDocument/2006/relationships" xmlns:m="http://schemas.openxmlformats.org/officeDocument/2006/math" xmlns:v="urn:schemas-microsoft-com:vml" xmlns:wp14="http://schemas.microsoft.com/office/word/2010/wordprocessingDrawing" xmlns:wp="http://schemas.openxmlformats.org/drawingml/2006/wordprocessingDrawing" xmlns:w10="urn:schemas-microsoft-com:office:word" xmlns:w="http://schemas.openxmlformats.org/wordprocessingml/2006/main" xmlns:w14="http://schemas.microsoft.com/office/word/2010/wordml" xmlns:w15="http://schemas.microsoft.com/office/word/2012/wordml" xmlns:w16cid="http://schemas.microsoft.com/office/word/2016/wordml/cid" xmlns:w16se="http://schemas.microsoft.com/office/word/2015/wordml/symex" xmlns:wpg="http://schemas.microsoft.com/office/word/2010/wordprocessingGroup" xmlns:wpi="http://schemas.microsoft.com/office/word/2010/wordprocessingInk" xmlns:wne="http://schemas.microsoft.com/office/word/2006/wordml" xmlns:wps="http://schemas.microsoft.com/office/word/2010/wordprocessingShape" mc:Ignorable="w14 w15 w16se w16cid wp14">
+<w:hdr xmlns:wpc="http://schemas.microsoft.com/office/word/2010/wordprocessingCanvas" xmlns:mc="http://schemas.openxmlformats.org/markup-compatibility/2006" xmlns:o="urn:schemas-microsoft-com:office:office" xmlns:r="http://schemas.openxmlformats.org/officeDocument/2006/relationships" xmlns:m="http://schemas.openxmlformats.org/officeDocument/2006/math" xmlns:v="urn:schemas-microsoft-com:vml" xmlns:wp14="http://schemas.microsoft.com/office/word/2010/wordprocessingDrawing" xmlns:wp="http://schemas.openxmlformats.org/drawingml/2006/wordprocessingDrawing" xmlns:w10="urn:schemas-microsoft-com:office:word" xmlns:w="http://schemas.openxmlformats.org/wordprocessingml/2006/main" xmlns:w14="http://schemas.microsoft.com/office/word/2010/wordml" xmlns:w15="http://schemas.microsoft.com/office/word/2012/wordml" xmlns:wpg="http://schemas.microsoft.com/office/word/2010/wordprocessingGroup" xmlns:wpi="http://schemas.microsoft.com/office/word/2010/wordprocessingInk" xmlns:wne="http://schemas.microsoft.com/office/word/2006/wordml" xmlns:wps="http://schemas.microsoft.com/office/word/2010/wordprocessingShape" mc:Ignorable="w14 w15 wp14">
   <w:p>
     <w:pPr>
       <w:pStyle w:val="HeaderFooter"/>
@@ -7043,7 +6989,7 @@
 </file>
 
 <file path=word/numbering.xml><?xml version="1.0" encoding="utf-8"?>
-<w:numbering xmlns:wpc="http://schemas.microsoft.com/office/word/2010/wordprocessingCanvas" xmlns:cx="http://schemas.microsoft.com/office/drawing/2014/chartex" xmlns:cx1="http://schemas.microsoft.com/office/drawing/2015/9/8/chartex" xmlns:cx2="http://schemas.microsoft.com/office/drawing/2015/10/21/chartex" xmlns:cx3="http://schemas.microsoft.com/office/drawing/2016/5/9/chartex" xmlns:cx4="http://schemas.microsoft.com/office/drawing/2016/5/10/chartex" xmlns:cx5="http://schemas.microsoft.com/office/drawing/2016/5/11/chartex" xmlns:cx6="http://schemas.microsoft.com/office/drawing/2016/5/12/chartex" xmlns:cx7="http://schemas.microsoft.com/office/drawing/2016/5/13/chartex" xmlns:cx8="http://schemas.microsoft.com/office/drawing/2016/5/14/chartex" xmlns:mc="http://schemas.openxmlformats.org/markup-compatibility/2006" xmlns:aink="http://schemas.microsoft.com/office/drawing/2016/ink" xmlns:am3d="http://schemas.microsoft.com/office/drawing/2017/model3d" xmlns:o="urn:schemas-microsoft-com:office:office" xmlns:r="http://schemas.openxmlformats.org/officeDocument/2006/relationships" xmlns:m="http://schemas.openxmlformats.org/officeDocument/2006/math" xmlns:v="urn:schemas-microsoft-com:vml" xmlns:wp14="http://schemas.microsoft.com/office/word/2010/wordprocessingDrawing" xmlns:wp="http://schemas.openxmlformats.org/drawingml/2006/wordprocessingDrawing" xmlns:w10="urn:schemas-microsoft-com:office:word" xmlns:w="http://schemas.openxmlformats.org/wordprocessingml/2006/main" xmlns:w14="http://schemas.microsoft.com/office/word/2010/wordml" xmlns:w15="http://schemas.microsoft.com/office/word/2012/wordml" xmlns:w16cid="http://schemas.microsoft.com/office/word/2016/wordml/cid" xmlns:w16se="http://schemas.microsoft.com/office/word/2015/wordml/symex" xmlns:wpg="http://schemas.microsoft.com/office/word/2010/wordprocessingGroup" xmlns:wpi="http://schemas.microsoft.com/office/word/2010/wordprocessingInk" xmlns:wne="http://schemas.microsoft.com/office/word/2006/wordml" xmlns:wps="http://schemas.microsoft.com/office/word/2010/wordprocessingShape" mc:Ignorable="w14 w15 w16se w16cid wp14">
+<w:numbering xmlns:wpc="http://schemas.microsoft.com/office/word/2010/wordprocessingCanvas" xmlns:mc="http://schemas.openxmlformats.org/markup-compatibility/2006" xmlns:o="urn:schemas-microsoft-com:office:office" xmlns:r="http://schemas.openxmlformats.org/officeDocument/2006/relationships" xmlns:m="http://schemas.openxmlformats.org/officeDocument/2006/math" xmlns:v="urn:schemas-microsoft-com:vml" xmlns:wp14="http://schemas.microsoft.com/office/word/2010/wordprocessingDrawing" xmlns:wp="http://schemas.openxmlformats.org/drawingml/2006/wordprocessingDrawing" xmlns:w10="urn:schemas-microsoft-com:office:word" xmlns:w="http://schemas.openxmlformats.org/wordprocessingml/2006/main" xmlns:w14="http://schemas.microsoft.com/office/word/2010/wordml" xmlns:w15="http://schemas.microsoft.com/office/word/2012/wordml" xmlns:wpg="http://schemas.microsoft.com/office/word/2010/wordprocessingGroup" xmlns:wpi="http://schemas.microsoft.com/office/word/2010/wordprocessingInk" xmlns:wne="http://schemas.microsoft.com/office/word/2006/wordml" xmlns:wps="http://schemas.microsoft.com/office/word/2010/wordprocessingShape" mc:Ignorable="w14 w15 wp14">
   <w:abstractNum w:abstractNumId="0" w15:restartNumberingAfterBreak="0">
     <w:nsid w:val="02105A4F"/>
     <w:multiLevelType w:val="hybridMultilevel"/>
@@ -8549,7 +8495,7 @@
 </file>
 
 <file path=word/styles.xml><?xml version="1.0" encoding="utf-8"?>
-<w:styles xmlns:mc="http://schemas.openxmlformats.org/markup-compatibility/2006" xmlns:r="http://schemas.openxmlformats.org/officeDocument/2006/relationships" xmlns:w="http://schemas.openxmlformats.org/wordprocessingml/2006/main" xmlns:w14="http://schemas.microsoft.com/office/word/2010/wordml" xmlns:w15="http://schemas.microsoft.com/office/word/2012/wordml" xmlns:w16cid="http://schemas.microsoft.com/office/word/2016/wordml/cid" xmlns:w16se="http://schemas.microsoft.com/office/word/2015/wordml/symex" mc:Ignorable="w14 w15 w16se w16cid">
+<w:styles xmlns:mc="http://schemas.openxmlformats.org/markup-compatibility/2006" xmlns:r="http://schemas.openxmlformats.org/officeDocument/2006/relationships" xmlns:w="http://schemas.openxmlformats.org/wordprocessingml/2006/main" xmlns:w14="http://schemas.microsoft.com/office/word/2010/wordml" xmlns:w15="http://schemas.microsoft.com/office/word/2012/wordml" mc:Ignorable="w14 w15">
   <w:docDefaults>
     <w:rPrDefault>
       <w:rPr>
@@ -8571,7 +8517,7 @@
       </w:pPr>
     </w:pPrDefault>
   </w:docDefaults>
-  <w:latentStyles w:defLockedState="0" w:defUIPriority="99" w:defSemiHidden="0" w:defUnhideWhenUsed="0" w:defQFormat="0" w:count="375">
+  <w:latentStyles w:defLockedState="0" w:defUIPriority="99" w:defSemiHidden="0" w:defUnhideWhenUsed="0" w:defQFormat="0" w:count="371">
     <w:lsdException w:name="Normal" w:uiPriority="0" w:qFormat="1"/>
     <w:lsdException w:name="heading 1" w:uiPriority="9" w:qFormat="1"/>
     <w:lsdException w:name="heading 2" w:semiHidden="1" w:uiPriority="9" w:unhideWhenUsed="1" w:qFormat="1"/>
@@ -8943,10 +8889,6 @@
     <w:lsdException w:name="List Table 5 Dark Accent 6" w:uiPriority="50"/>
     <w:lsdException w:name="List Table 6 Colorful Accent 6" w:uiPriority="51"/>
     <w:lsdException w:name="List Table 7 Colorful Accent 6" w:uiPriority="52"/>
-    <w:lsdException w:name="Mention" w:semiHidden="1" w:unhideWhenUsed="1"/>
-    <w:lsdException w:name="Smart Hyperlink" w:semiHidden="1" w:unhideWhenUsed="1"/>
-    <w:lsdException w:name="Hashtag" w:semiHidden="1" w:unhideWhenUsed="1"/>
-    <w:lsdException w:name="Unresolved Mention" w:semiHidden="1" w:unhideWhenUsed="1"/>
   </w:latentStyles>
   <w:style w:type="paragraph" w:default="1" w:styleId="Normal">
     <w:name w:val="Normal"/>
@@ -9081,7 +9023,7 @@
       <w:lang w:val="en-US"/>
     </w:rPr>
   </w:style>
-  <w:style w:type="character" w:styleId="UnresolvedMention">
+  <w:style w:type="character" w:customStyle="1" w:styleId="UnresolvedMention">
     <w:name w:val="Unresolved Mention"/>
     <w:basedOn w:val="DefaultParagraphFont"/>
     <w:uiPriority w:val="99"/>

</xml_diff>